<commit_message>
Add UML and Observer patternt via event
</commit_message>
<xml_diff>
--- a/B19 Ex01 Ofir 305638157 Ido 203428453/B19 Ex03 Ofir 305638157 Ido 203428453.docx
+++ b/B19 Ex01 Ofir 305638157 Ido 203428453/B19 Ex03 Ofir 305638157 Ido 203428453.docx
@@ -1,18 +1,18 @@
 
 <file path=word/document.xml><?xml version="1.0" encoding="utf-8"?>
-<w:document xmlns:wpc="http://schemas.microsoft.com/office/word/2010/wordprocessingCanvas" xmlns:mc="http://schemas.openxmlformats.org/markup-compatibility/2006" xmlns:o="urn:schemas-microsoft-com:office:office" xmlns:r="http://schemas.openxmlformats.org/officeDocument/2006/relationships" xmlns:m="http://schemas.openxmlformats.org/officeDocument/2006/math" xmlns:v="urn:schemas-microsoft-com:vml" xmlns:wp14="http://schemas.microsoft.com/office/word/2010/wordprocessingDrawing" xmlns:wp="http://schemas.openxmlformats.org/drawingml/2006/wordprocessingDrawing" xmlns:w10="urn:schemas-microsoft-com:office:word" xmlns:w="http://schemas.openxmlformats.org/wordprocessingml/2006/main" xmlns:w14="http://schemas.microsoft.com/office/word/2010/wordml" xmlns:w15="http://schemas.microsoft.com/office/word/2012/wordml" xmlns:wpg="http://schemas.microsoft.com/office/word/2010/wordprocessingGroup" xmlns:wpi="http://schemas.microsoft.com/office/word/2010/wordprocessingInk" xmlns:wne="http://schemas.microsoft.com/office/word/2006/wordml" xmlns:wps="http://schemas.microsoft.com/office/word/2010/wordprocessingShape" mc:Ignorable="w14 w15 wp14">
+<w:document xmlns:wpc="http://schemas.microsoft.com/office/word/2010/wordprocessingCanvas" xmlns:cx="http://schemas.microsoft.com/office/drawing/2014/chartex" xmlns:cx1="http://schemas.microsoft.com/office/drawing/2015/9/8/chartex" xmlns:cx2="http://schemas.microsoft.com/office/drawing/2015/10/21/chartex" xmlns:cx3="http://schemas.microsoft.com/office/drawing/2016/5/9/chartex" xmlns:cx4="http://schemas.microsoft.com/office/drawing/2016/5/10/chartex" xmlns:cx5="http://schemas.microsoft.com/office/drawing/2016/5/11/chartex" xmlns:cx6="http://schemas.microsoft.com/office/drawing/2016/5/12/chartex" xmlns:cx7="http://schemas.microsoft.com/office/drawing/2016/5/13/chartex" xmlns:cx8="http://schemas.microsoft.com/office/drawing/2016/5/14/chartex" xmlns:mc="http://schemas.openxmlformats.org/markup-compatibility/2006" xmlns:aink="http://schemas.microsoft.com/office/drawing/2016/ink" xmlns:am3d="http://schemas.microsoft.com/office/drawing/2017/model3d" xmlns:o="urn:schemas-microsoft-com:office:office" xmlns:r="http://schemas.openxmlformats.org/officeDocument/2006/relationships" xmlns:m="http://schemas.openxmlformats.org/officeDocument/2006/math" xmlns:v="urn:schemas-microsoft-com:vml" xmlns:wp14="http://schemas.microsoft.com/office/word/2010/wordprocessingDrawing" xmlns:wp="http://schemas.openxmlformats.org/drawingml/2006/wordprocessingDrawing" xmlns:w10="urn:schemas-microsoft-com:office:word" xmlns:w="http://schemas.openxmlformats.org/wordprocessingml/2006/main" xmlns:w14="http://schemas.microsoft.com/office/word/2010/wordml" xmlns:w15="http://schemas.microsoft.com/office/word/2012/wordml" xmlns:w16cid="http://schemas.microsoft.com/office/word/2016/wordml/cid" xmlns:w16se="http://schemas.microsoft.com/office/word/2015/wordml/symex" xmlns:wpg="http://schemas.microsoft.com/office/word/2010/wordprocessingGroup" xmlns:wpi="http://schemas.microsoft.com/office/word/2010/wordprocessingInk" xmlns:wne="http://schemas.microsoft.com/office/word/2006/wordml" xmlns:wps="http://schemas.microsoft.com/office/word/2010/wordprocessingShape" mc:Ignorable="w14 w15 w16se w16cid wp14">
   <w:body>
     <w:p>
       <w:pPr>
-        <w:pStyle w:val="3"/>
-        <w:rPr>
-          <w:rtl/>
-        </w:rPr>
-      </w:pPr>
-    </w:p>
-    <w:p>
-      <w:pPr>
-        <w:pStyle w:val="3"/>
+        <w:pStyle w:val="Heading3"/>
+        <w:rPr>
+          <w:rtl/>
+        </w:rPr>
+      </w:pPr>
+    </w:p>
+    <w:p>
+      <w:pPr>
+        <w:pStyle w:val="Heading3"/>
         <w:jc w:val="center"/>
         <w:rPr>
           <w:u w:val="single"/>
@@ -148,51 +148,7 @@
           <w:szCs w:val="18"/>
           <w:rtl/>
         </w:rPr>
-        <w:t xml:space="preserve">כדי להשתמש </w:t>
-      </w:r>
-      <w:proofErr w:type="spellStart"/>
-      <w:r>
-        <w:rPr>
-          <w:rFonts w:ascii="Arial" w:hAnsi="Arial" w:cs="Arial"/>
-          <w:color w:val="000000" w:themeColor="text1"/>
-          <w:sz w:val="18"/>
-          <w:szCs w:val="18"/>
-          <w:rtl/>
-        </w:rPr>
-        <w:t>בפי'צר</w:t>
-      </w:r>
-      <w:proofErr w:type="spellEnd"/>
-      <w:r>
-        <w:rPr>
-          <w:rFonts w:ascii="Arial" w:hAnsi="Arial" w:cs="Arial"/>
-          <w:color w:val="000000" w:themeColor="text1"/>
-          <w:sz w:val="18"/>
-          <w:szCs w:val="18"/>
-          <w:rtl/>
-        </w:rPr>
-        <w:t xml:space="preserve"> הנ"ל, על </w:t>
-      </w:r>
-      <w:proofErr w:type="spellStart"/>
-      <w:r>
-        <w:rPr>
-          <w:rFonts w:ascii="Arial" w:hAnsi="Arial" w:cs="Arial"/>
-          <w:color w:val="000000" w:themeColor="text1"/>
-          <w:sz w:val="18"/>
-          <w:szCs w:val="18"/>
-          <w:rtl/>
-        </w:rPr>
-        <w:t>המתמש</w:t>
-      </w:r>
-      <w:proofErr w:type="spellEnd"/>
-      <w:r>
-        <w:rPr>
-          <w:rFonts w:ascii="Arial" w:hAnsi="Arial" w:cs="Arial"/>
-          <w:color w:val="000000" w:themeColor="text1"/>
-          <w:sz w:val="18"/>
-          <w:szCs w:val="18"/>
-          <w:rtl/>
-        </w:rPr>
-        <w:t xml:space="preserve"> לבצע:</w:t>
+        <w:t>כדי להשתמש בפי'צר הנ"ל, על המתמש לבצע:</w:t>
       </w:r>
     </w:p>
     <w:p>
@@ -214,29 +170,7 @@
           <w:szCs w:val="18"/>
           <w:rtl/>
         </w:rPr>
-        <w:t xml:space="preserve">1. הזנה למערכת את נקודת האיסוף, או לחילופין שימוש </w:t>
-      </w:r>
-      <w:proofErr w:type="spellStart"/>
-      <w:r>
-        <w:rPr>
-          <w:rFonts w:ascii="Arial" w:hAnsi="Arial" w:cs="Arial"/>
-          <w:color w:val="000000" w:themeColor="text1"/>
-          <w:sz w:val="18"/>
-          <w:szCs w:val="18"/>
-          <w:rtl/>
-        </w:rPr>
-        <w:t>במיקמו</w:t>
-      </w:r>
-      <w:proofErr w:type="spellEnd"/>
-      <w:r>
-        <w:rPr>
-          <w:rFonts w:ascii="Arial" w:hAnsi="Arial" w:cs="Arial"/>
-          <w:color w:val="000000" w:themeColor="text1"/>
-          <w:sz w:val="18"/>
-          <w:szCs w:val="18"/>
-          <w:rtl/>
-        </w:rPr>
-        <w:t xml:space="preserve"> הנוכחי של המשתמש בעזרת שירותי מיקום.</w:t>
+        <w:t>1. הזנה למערכת את נקודת האיסוף, או לחילופין שימוש במיקמו הנוכחי של המשתמש בעזרת שירותי מיקום.</w:t>
       </w:r>
     </w:p>
     <w:p>
@@ -302,29 +236,7 @@
           <w:szCs w:val="18"/>
           <w:rtl/>
         </w:rPr>
-        <w:t xml:space="preserve">המערכת מאתרת מרשימת חבריו של המשתמש את כל אלו אשר נמצאים ברדיוס החיפוש בו בחר ומציגה אותם כרשימה המכילה מידע בסיסי </w:t>
-      </w:r>
-      <w:proofErr w:type="spellStart"/>
-      <w:r>
-        <w:rPr>
-          <w:rFonts w:ascii="Arial" w:hAnsi="Arial" w:cs="Arial"/>
-          <w:color w:val="000000" w:themeColor="text1"/>
-          <w:sz w:val="18"/>
-          <w:szCs w:val="18"/>
-          <w:rtl/>
-        </w:rPr>
-        <w:t>אודותם</w:t>
-      </w:r>
-      <w:proofErr w:type="spellEnd"/>
-      <w:r>
-        <w:rPr>
-          <w:rFonts w:ascii="Arial" w:hAnsi="Arial" w:cs="Arial"/>
-          <w:color w:val="000000" w:themeColor="text1"/>
-          <w:sz w:val="18"/>
-          <w:szCs w:val="18"/>
-          <w:rtl/>
-        </w:rPr>
-        <w:t xml:space="preserve">. בעת בחירת המשתמש (לחיצה כפולה על החבר הרצוי), נפתח מסך ובו הודעה </w:t>
+        <w:t xml:space="preserve">המערכת מאתרת מרשימת חבריו של המשתמש את כל אלו אשר נמצאים ברדיוס החיפוש בו בחר ומציגה אותם כרשימה המכילה מידע בסיסי אודותם. בעת בחירת המשתמש (לחיצה כפולה על החבר הרצוי), נפתח מסך ובו הודעה </w:t>
       </w:r>
       <w:r>
         <w:rPr>
@@ -405,7 +317,7 @@
     </w:p>
     <w:p>
       <w:pPr>
-        <w:pStyle w:val="af"/>
+        <w:pStyle w:val="ListParagraph"/>
         <w:numPr>
           <w:ilvl w:val="0"/>
           <w:numId w:val="1"/>
@@ -434,7 +346,7 @@
     </w:p>
     <w:p>
       <w:pPr>
-        <w:pStyle w:val="af"/>
+        <w:pStyle w:val="ListParagraph"/>
         <w:numPr>
           <w:ilvl w:val="0"/>
           <w:numId w:val="1"/>
@@ -462,7 +374,7 @@
     </w:p>
     <w:p>
       <w:pPr>
-        <w:pStyle w:val="af"/>
+        <w:pStyle w:val="ListParagraph"/>
         <w:numPr>
           <w:ilvl w:val="0"/>
           <w:numId w:val="1"/>
@@ -491,7 +403,7 @@
     </w:p>
     <w:p>
       <w:pPr>
-        <w:pStyle w:val="af"/>
+        <w:pStyle w:val="ListParagraph"/>
         <w:numPr>
           <w:ilvl w:val="0"/>
           <w:numId w:val="1"/>
@@ -520,7 +432,7 @@
     </w:p>
     <w:p>
       <w:pPr>
-        <w:pStyle w:val="af"/>
+        <w:pStyle w:val="ListParagraph"/>
         <w:numPr>
           <w:ilvl w:val="0"/>
           <w:numId w:val="1"/>
@@ -626,51 +538,7 @@
           <w:szCs w:val="18"/>
           <w:rtl/>
         </w:rPr>
-        <w:t xml:space="preserve">פיצ'ר זה נועד ליצור רשימת אנשי קשר מנתוני חברי </w:t>
-      </w:r>
-      <w:proofErr w:type="spellStart"/>
-      <w:r>
-        <w:rPr>
-          <w:rFonts w:ascii="Arial" w:hAnsi="Arial" w:cs="Arial"/>
-          <w:color w:val="000000" w:themeColor="text1"/>
-          <w:sz w:val="18"/>
-          <w:szCs w:val="18"/>
-          <w:rtl/>
-        </w:rPr>
-        <w:t>הפייסבוק</w:t>
-      </w:r>
-      <w:proofErr w:type="spellEnd"/>
-      <w:r>
-        <w:rPr>
-          <w:rFonts w:ascii="Arial" w:hAnsi="Arial" w:cs="Arial"/>
-          <w:color w:val="000000" w:themeColor="text1"/>
-          <w:sz w:val="18"/>
-          <w:szCs w:val="18"/>
-          <w:rtl/>
-        </w:rPr>
-        <w:t xml:space="preserve"> של המשמש ויצוא הרשימה </w:t>
-      </w:r>
-      <w:proofErr w:type="spellStart"/>
-      <w:r>
-        <w:rPr>
-          <w:rFonts w:ascii="Arial" w:hAnsi="Arial" w:cs="Arial"/>
-          <w:color w:val="000000" w:themeColor="text1"/>
-          <w:sz w:val="18"/>
-          <w:szCs w:val="18"/>
-          <w:rtl/>
-        </w:rPr>
-        <w:t>לסמרטפון</w:t>
-      </w:r>
-      <w:proofErr w:type="spellEnd"/>
-      <w:r>
-        <w:rPr>
-          <w:rFonts w:ascii="Arial" w:hAnsi="Arial" w:cs="Arial"/>
-          <w:color w:val="000000" w:themeColor="text1"/>
-          <w:sz w:val="18"/>
-          <w:szCs w:val="18"/>
-          <w:rtl/>
-        </w:rPr>
-        <w:t xml:space="preserve"> של המשתמש.</w:t>
+        <w:t>פיצ'ר זה נועד ליצור רשימת אנשי קשר מנתוני חברי הפייסבוק של המשמש ויצוא הרשימה לסמרטפון של המשתמש.</w:t>
       </w:r>
     </w:p>
     <w:p>
@@ -881,31 +749,7 @@
           <w:lang w:val="en-GB"/>
         </w:rPr>
         <w:tab/>
-        <w:t xml:space="preserve">אופציונלי: המשתמש יכול לערוך בטבלה את נתוני החברים </w:t>
-      </w:r>
-      <w:proofErr w:type="spellStart"/>
-      <w:r>
-        <w:rPr>
-          <w:rFonts w:ascii="Arial" w:hAnsi="Arial" w:cs="Arial"/>
-          <w:color w:val="000000" w:themeColor="text1"/>
-          <w:sz w:val="18"/>
-          <w:szCs w:val="18"/>
-          <w:rtl/>
-          <w:lang w:val="en-GB"/>
-        </w:rPr>
-        <w:t>מהפייסבוק</w:t>
-      </w:r>
-      <w:proofErr w:type="spellEnd"/>
-      <w:r>
-        <w:rPr>
-          <w:rFonts w:ascii="Arial" w:hAnsi="Arial" w:cs="Arial"/>
-          <w:color w:val="000000" w:themeColor="text1"/>
-          <w:sz w:val="18"/>
-          <w:szCs w:val="18"/>
-          <w:rtl/>
-          <w:lang w:val="en-GB"/>
-        </w:rPr>
-        <w:t xml:space="preserve"> שהוזנו לפי טעמו.</w:t>
+        <w:t>אופציונלי: המשתמש יכול לערוך בטבלה את נתוני החברים מהפייסבוק שהוזנו לפי טעמו.</w:t>
       </w:r>
     </w:p>
     <w:p>
@@ -984,9 +828,8 @@
           <w:rtl/>
           <w:lang w:val="en-GB"/>
         </w:rPr>
-        <w:t xml:space="preserve">מנתוני </w:t>
-      </w:r>
-      <w:proofErr w:type="spellStart"/>
+        <w:t>מנתוני הפייסבוק אך הן כן רלוונטית בשביל אנש</w:t>
+      </w:r>
       <w:r>
         <w:rPr>
           <w:rFonts w:ascii="Arial" w:hAnsi="Arial" w:cs="Arial"/>
@@ -996,9 +839,8 @@
           <w:rtl/>
           <w:lang w:val="en-GB"/>
         </w:rPr>
-        <w:t>הפייסבוק</w:t>
-      </w:r>
-      <w:proofErr w:type="spellEnd"/>
+        <w:t xml:space="preserve">י הקשר, חלק מעמודות אלו מותאמות </w:t>
+      </w:r>
       <w:r>
         <w:rPr>
           <w:rFonts w:ascii="Arial" w:hAnsi="Arial" w:cs="Arial"/>
@@ -1008,77 +850,7 @@
           <w:rtl/>
           <w:lang w:val="en-GB"/>
         </w:rPr>
-        <w:t xml:space="preserve"> אך הן כן רלוונטית בשביל אנש</w:t>
-      </w:r>
-      <w:r>
-        <w:rPr>
-          <w:rFonts w:ascii="Arial" w:hAnsi="Arial" w:cs="Arial"/>
-          <w:color w:val="000000" w:themeColor="text1"/>
-          <w:sz w:val="18"/>
-          <w:szCs w:val="18"/>
-          <w:rtl/>
-          <w:lang w:val="en-GB"/>
-        </w:rPr>
-        <w:t xml:space="preserve">י הקשר, חלק מעמודות אלו מותאמות </w:t>
-      </w:r>
-      <w:r>
-        <w:rPr>
-          <w:rFonts w:ascii="Arial" w:hAnsi="Arial" w:cs="Arial"/>
-          <w:color w:val="000000" w:themeColor="text1"/>
-          <w:sz w:val="18"/>
-          <w:szCs w:val="18"/>
-          <w:rtl/>
-          <w:lang w:val="en-GB"/>
-        </w:rPr>
-        <w:t xml:space="preserve">בשמותיהן לתצוגה מיוחדת </w:t>
-      </w:r>
-      <w:proofErr w:type="spellStart"/>
-      <w:r>
-        <w:rPr>
-          <w:rFonts w:ascii="Arial" w:hAnsi="Arial" w:cs="Arial"/>
-          <w:color w:val="000000" w:themeColor="text1"/>
-          <w:sz w:val="18"/>
-          <w:szCs w:val="18"/>
-          <w:rtl/>
-          <w:lang w:val="en-GB"/>
-        </w:rPr>
-        <w:t>במכשרי</w:t>
-      </w:r>
-      <w:proofErr w:type="spellEnd"/>
-      <w:r>
-        <w:rPr>
-          <w:rFonts w:ascii="Arial" w:hAnsi="Arial" w:cs="Arial"/>
-          <w:color w:val="000000" w:themeColor="text1"/>
-          <w:sz w:val="18"/>
-          <w:szCs w:val="18"/>
-          <w:rtl/>
-          <w:lang w:val="en-GB"/>
-        </w:rPr>
-        <w:t xml:space="preserve"> </w:t>
-      </w:r>
-      <w:proofErr w:type="spellStart"/>
-      <w:r>
-        <w:rPr>
-          <w:rFonts w:ascii="Arial" w:hAnsi="Arial" w:cs="Arial"/>
-          <w:color w:val="000000" w:themeColor="text1"/>
-          <w:sz w:val="18"/>
-          <w:szCs w:val="18"/>
-          <w:rtl/>
-          <w:lang w:val="en-GB"/>
-        </w:rPr>
-        <w:t>הסמרטפון</w:t>
-      </w:r>
-      <w:proofErr w:type="spellEnd"/>
-      <w:r>
-        <w:rPr>
-          <w:rFonts w:ascii="Arial" w:hAnsi="Arial" w:cs="Arial"/>
-          <w:color w:val="000000" w:themeColor="text1"/>
-          <w:sz w:val="18"/>
-          <w:szCs w:val="18"/>
-          <w:rtl/>
-          <w:lang w:val="en-GB"/>
-        </w:rPr>
-        <w:t>.</w:t>
+        <w:t>בשמותיהן לתצוגה מיוחדת במכשרי הסמרטפון.</w:t>
       </w:r>
     </w:p>
     <w:p>
@@ -1214,29 +986,7 @@
           <w:szCs w:val="18"/>
           <w:rtl/>
         </w:rPr>
-        <w:t xml:space="preserve">באופן </w:t>
-      </w:r>
-      <w:proofErr w:type="spellStart"/>
-      <w:r>
-        <w:rPr>
-          <w:rFonts w:ascii="Arial" w:hAnsi="Arial" w:cs="Arial"/>
-          <w:color w:val="000000" w:themeColor="text1"/>
-          <w:sz w:val="18"/>
-          <w:szCs w:val="18"/>
-          <w:rtl/>
-        </w:rPr>
-        <w:t>מיידי</w:t>
-      </w:r>
-      <w:proofErr w:type="spellEnd"/>
-      <w:r>
-        <w:rPr>
-          <w:rFonts w:ascii="Arial" w:hAnsi="Arial" w:cs="Arial"/>
-          <w:color w:val="000000" w:themeColor="text1"/>
-          <w:sz w:val="18"/>
-          <w:szCs w:val="18"/>
-          <w:rtl/>
-        </w:rPr>
-        <w:t xml:space="preserve"> לחשבון </w:t>
+        <w:t xml:space="preserve">באופן מיידי לחשבון </w:t>
       </w:r>
       <w:r>
         <w:rPr>
@@ -1354,7 +1104,7 @@
     </w:p>
     <w:p>
       <w:pPr>
-        <w:pStyle w:val="af"/>
+        <w:pStyle w:val="ListParagraph"/>
         <w:numPr>
           <w:ilvl w:val="0"/>
           <w:numId w:val="12"/>
@@ -1383,7 +1133,7 @@
     </w:p>
     <w:p>
       <w:pPr>
-        <w:pStyle w:val="af"/>
+        <w:pStyle w:val="ListParagraph"/>
         <w:numPr>
           <w:ilvl w:val="0"/>
           <w:numId w:val="12"/>
@@ -1422,7 +1172,7 @@
     </w:p>
     <w:p>
       <w:pPr>
-        <w:pStyle w:val="af"/>
+        <w:pStyle w:val="ListParagraph"/>
         <w:numPr>
           <w:ilvl w:val="0"/>
           <w:numId w:val="12"/>
@@ -1603,7 +1353,7 @@
     </w:p>
     <w:p>
       <w:pPr>
-        <w:pStyle w:val="3"/>
+        <w:pStyle w:val="Heading3"/>
         <w:jc w:val="center"/>
         <w:rPr>
           <w:u w:val="single"/>
@@ -1653,7 +1403,6 @@
     <w:p>
       <w:pPr>
         <w:rPr>
-          <w:rFonts w:hint="cs"/>
           <w:rtl/>
         </w:rPr>
       </w:pPr>
@@ -1691,7 +1440,6 @@
       <w:pPr>
         <w:spacing w:after="0" w:line="240" w:lineRule="auto"/>
         <w:rPr>
-          <w:rFonts w:hint="cs"/>
           <w:sz w:val="18"/>
           <w:szCs w:val="18"/>
         </w:rPr>
@@ -1702,7 +1450,6 @@
         <w:spacing w:after="0" w:line="240" w:lineRule="auto"/>
         <w:ind w:left="720"/>
         <w:rPr>
-          <w:rFonts w:hint="cs"/>
           <w:sz w:val="18"/>
           <w:szCs w:val="18"/>
           <w:rtl/>
@@ -1723,7 +1470,6 @@
         <w:spacing w:after="0" w:line="240" w:lineRule="auto"/>
         <w:ind w:left="720"/>
         <w:rPr>
-          <w:rFonts w:hint="cs"/>
           <w:sz w:val="18"/>
           <w:szCs w:val="18"/>
           <w:rtl/>
@@ -1981,27 +1727,7 @@
           <w:szCs w:val="18"/>
           <w:rtl/>
         </w:rPr>
-        <w:t xml:space="preserve"> תחת </w:t>
-      </w:r>
-      <w:proofErr w:type="spellStart"/>
-      <w:r>
-        <w:rPr>
-          <w:rFonts w:hint="cs"/>
-          <w:sz w:val="18"/>
-          <w:szCs w:val="18"/>
-          <w:rtl/>
-        </w:rPr>
-        <w:t>הפרוייקט</w:t>
-      </w:r>
-      <w:proofErr w:type="spellEnd"/>
-      <w:r>
-        <w:rPr>
-          <w:rFonts w:hint="cs"/>
-          <w:sz w:val="18"/>
-          <w:szCs w:val="18"/>
-          <w:rtl/>
-        </w:rPr>
-        <w:t xml:space="preserve"> </w:t>
+        <w:t xml:space="preserve"> תחת הפרוייקט </w:t>
       </w:r>
       <w:r>
         <w:rPr>
@@ -2156,7 +1882,6 @@
         <w:spacing w:after="0" w:line="240" w:lineRule="auto"/>
         <w:ind w:left="720"/>
         <w:rPr>
-          <w:rFonts w:hint="cs"/>
           <w:sz w:val="18"/>
           <w:szCs w:val="18"/>
           <w:rtl/>
@@ -2190,8 +1915,6 @@
         </w:rPr>
         <w:t>:</w:t>
       </w:r>
-      <w:bookmarkStart w:id="0" w:name="_GoBack"/>
-      <w:bookmarkEnd w:id="0"/>
       <w:r>
         <w:rPr>
           <w:b/>
@@ -2214,7 +1937,6 @@
         <w:spacing w:after="0" w:line="240" w:lineRule="auto"/>
         <w:ind w:right="720"/>
         <w:rPr>
-          <w:rFonts w:hint="cs"/>
           <w:rtl/>
         </w:rPr>
       </w:pPr>
@@ -2298,9 +2020,6 @@
       <w:pPr>
         <w:spacing w:after="0" w:line="240" w:lineRule="auto"/>
         <w:ind w:right="720"/>
-        <w:rPr>
-          <w:rFonts w:hint="cs"/>
-        </w:rPr>
       </w:pPr>
     </w:p>
     <w:p>
@@ -2448,14 +2167,11 @@
       <w:pPr>
         <w:spacing w:after="0" w:line="240" w:lineRule="auto"/>
         <w:ind w:right="720"/>
-        <w:rPr>
-          <w:rFonts w:hint="cs"/>
-        </w:rPr>
-      </w:pPr>
-    </w:p>
-    <w:p>
-      <w:pPr>
-        <w:pStyle w:val="3"/>
+      </w:pPr>
+    </w:p>
+    <w:p>
+      <w:pPr>
+        <w:pStyle w:val="Heading3"/>
         <w:rPr>
           <w:rtl/>
         </w:rPr>
@@ -2474,11 +2190,11 @@
         <w:t>–</w:t>
       </w:r>
       <w:r>
-        <w:rPr>
-          <w:rFonts w:hint="cs"/>
-          <w:rtl/>
-        </w:rPr>
-        <w:t xml:space="preserve"> [שם התבנית]</w:t>
+        <w:t xml:space="preserve"> </w:t>
+      </w:r>
+      <w:r>
+        <w:tab/>
+        <w:t>Iterator</w:t>
       </w:r>
     </w:p>
     <w:p>
@@ -2493,10 +2209,18 @@
         </w:tabs>
         <w:spacing w:after="0" w:line="240" w:lineRule="auto"/>
         <w:ind w:left="720" w:right="0"/>
-      </w:pPr>
-      <w:r>
-        <w:rPr>
-          <w:rFonts w:hint="cs"/>
+        <w:rPr>
+          <w:b/>
+          <w:bCs/>
+          <w:u w:val="single"/>
+        </w:rPr>
+      </w:pPr>
+      <w:r>
+        <w:rPr>
+          <w:rFonts w:hint="cs"/>
+          <w:b/>
+          <w:bCs/>
+          <w:u w:val="single"/>
           <w:rtl/>
         </w:rPr>
         <w:t>סיבת הבחירה / שימוש בתבנית:</w:t>
@@ -2505,15 +2229,107 @@
     <w:p>
       <w:pPr>
         <w:spacing w:after="0" w:line="240" w:lineRule="auto"/>
-        <w:ind w:right="720"/>
-      </w:pPr>
-      <w:r>
-        <w:rPr>
-          <w:rFonts w:hint="cs"/>
-          <w:rtl/>
-        </w:rPr>
-        <w:t>[תיאור הסיבה / הצורך בשימוש בתבנית במערכת שלכם]</w:t>
-      </w:r>
+        <w:ind w:left="720" w:right="720"/>
+      </w:pPr>
+      <w:r>
+        <w:rPr>
+          <w:rFonts w:hint="cs"/>
+          <w:rtl/>
+        </w:rPr>
+        <w:t xml:space="preserve">מחלקת </w:t>
+      </w:r>
+      <w:r>
+        <w:rPr>
+          <w:rFonts w:hint="cs"/>
+          <w:color w:val="365F91" w:themeColor="accent1" w:themeShade="BF"/>
+        </w:rPr>
+        <w:t>A</w:t>
+      </w:r>
+      <w:proofErr w:type="spellStart"/>
+      <w:r>
+        <w:rPr>
+          <w:color w:val="365F91" w:themeColor="accent1" w:themeShade="BF"/>
+          <w:lang w:val="en-GB"/>
+        </w:rPr>
+        <w:t>lbumsManager</w:t>
+      </w:r>
+      <w:proofErr w:type="spellEnd"/>
+      <w:r>
+        <w:rPr>
+          <w:color w:val="365F91" w:themeColor="accent1" w:themeShade="BF"/>
+        </w:rPr>
+        <w:t xml:space="preserve"> </w:t>
+      </w:r>
+      <w:r>
+        <w:rPr>
+          <w:rFonts w:hint="cs"/>
+          <w:color w:val="365F91" w:themeColor="accent1" w:themeShade="BF"/>
+          <w:rtl/>
+        </w:rPr>
+        <w:t xml:space="preserve"> </w:t>
+      </w:r>
+      <w:r>
+        <w:rPr>
+          <w:rFonts w:hint="cs"/>
+          <w:rtl/>
+        </w:rPr>
+        <w:t>אשר עוזרת לנו להתנהל מול אלבומי התמונות של המשתמש, מחזיקה כל הזמן רפרנס לאלבום הנוכחי עליו אנו רוצים לעבוד. כרגע אנו מחזיקים את הקישורים לתמונות באלבום ברשימה מקושרת, אך יכול להיות שבעתיד נרצה להוסיף פיצרים אשר קשורים במיון/סינון של תמונות או איחודם עם אלבומים אחרים. הגיוני לחשוב שבמידה ונרצה להוסיף פיצרים אלו, יהיה עלינו להחליף את מבנה הנתונים ואולי אפילו לצור מבנה נתונים במיוחד לצרכינו. לכן אנו רוצים לתת אפשרות לקליינט (ה</w:t>
+      </w:r>
+      <w:r>
+        <w:rPr>
+          <w:rFonts w:hint="cs"/>
+        </w:rPr>
+        <w:t>UI</w:t>
+      </w:r>
+      <w:r>
+        <w:rPr>
+          <w:rFonts w:hint="cs"/>
+          <w:rtl/>
+        </w:rPr>
+        <w:t xml:space="preserve">) </w:t>
+      </w:r>
+      <w:r>
+        <w:rPr>
+          <w:rFonts w:hint="cs"/>
+          <w:rtl/>
+        </w:rPr>
+        <w:t>לעבור באיטרציות על מבנה הנתונים בצורה שקופה שתאפשר לנו בעתיד לשנות את מבנה הנתונים מבלי לשנות את הקוד ב</w:t>
+      </w:r>
+      <w:r>
+        <w:rPr>
+          <w:rFonts w:hint="cs"/>
+        </w:rPr>
+        <w:t>UI</w:t>
+      </w:r>
+      <w:r>
+        <w:rPr>
+          <w:rFonts w:hint="cs"/>
+          <w:rtl/>
+        </w:rPr>
+        <w:t>. בנוסף הוספנו מיני פיצר של הצגת אלבום תמונות כמצגת רצה, כלומר יש חלון שבו מוצגת תמונה מהאלבום, וכל כמה שניות מתחלפת התמונה. לצורך כך עברנו על כל האלבום תוך שימוש בפטרן</w:t>
+      </w:r>
+      <w:r>
+        <w:rPr>
+          <w:rFonts w:hint="cs"/>
+          <w:color w:val="76923C" w:themeColor="accent3" w:themeShade="BF"/>
+          <w:rtl/>
+        </w:rPr>
+        <w:t xml:space="preserve">. </w:t>
+      </w:r>
+      <w:r>
+        <w:rPr>
+          <w:color w:val="76923C" w:themeColor="accent3" w:themeShade="BF"/>
+        </w:rPr>
+        <w:t xml:space="preserve"> //in </w:t>
+      </w:r>
+      <w:proofErr w:type="spellStart"/>
+      <w:r>
+        <w:rPr>
+          <w:color w:val="76923C" w:themeColor="accent3" w:themeShade="BF"/>
+        </w:rPr>
+        <w:t>View.SlideForm.cs</w:t>
+      </w:r>
+      <w:proofErr w:type="spellEnd"/>
       <w:r>
         <w:rPr>
           <w:rtl/>
@@ -2533,26 +2349,588 @@
         </w:tabs>
         <w:spacing w:after="0" w:line="240" w:lineRule="auto"/>
         <w:ind w:left="720" w:right="0"/>
-      </w:pPr>
-      <w:r>
-        <w:rPr>
-          <w:rFonts w:hint="cs"/>
+        <w:rPr>
+          <w:b/>
+          <w:bCs/>
+          <w:u w:val="single"/>
+        </w:rPr>
+      </w:pPr>
+      <w:r>
+        <w:rPr>
+          <w:rFonts w:hint="cs"/>
+          <w:b/>
+          <w:bCs/>
+          <w:u w:val="single"/>
           <w:rtl/>
         </w:rPr>
         <w:t>אופן המימוש:</w:t>
+      </w:r>
+    </w:p>
+    <w:p>
+      <w:pPr>
+        <w:spacing w:after="0" w:line="240" w:lineRule="auto"/>
+        <w:ind w:left="720" w:right="720"/>
+        <w:rPr>
+          <w:rFonts w:hint="cs"/>
+          <w:lang w:val="en-GB"/>
+        </w:rPr>
+      </w:pPr>
+      <w:r>
+        <w:rPr>
+          <w:rFonts w:hint="cs"/>
+          <w:rtl/>
+        </w:rPr>
+        <w:t>לצורך המימוש נעזרנו בפיצרים והכלים ש</w:t>
+      </w:r>
+      <w:r>
+        <w:rPr>
+          <w:rFonts w:hint="cs"/>
+        </w:rPr>
+        <w:t>C</w:t>
+      </w:r>
+      <w:r>
+        <w:rPr>
+          <w:rFonts w:hint="cs"/>
+          <w:rtl/>
+        </w:rPr>
+        <w:t># נותנת לנו לטובת פטרן זה</w:t>
+      </w:r>
+      <w:r>
+        <w:t xml:space="preserve"> </w:t>
+      </w:r>
+      <w:r>
+        <w:rPr>
+          <w:rFonts w:hint="cs"/>
+          <w:rtl/>
+        </w:rPr>
+        <w:t xml:space="preserve">   </w:t>
+      </w:r>
+    </w:p>
+    <w:p>
+      <w:pPr>
+        <w:shd w:val="clear" w:color="auto" w:fill="1E1E1E"/>
+        <w:bidi w:val="0"/>
+        <w:spacing w:after="0" w:line="285" w:lineRule="atLeast"/>
+        <w:rPr>
+          <w:rFonts w:ascii="Consolas" w:eastAsia="Times New Roman" w:hAnsi="Consolas" w:cs="Times New Roman"/>
+          <w:color w:val="76923C" w:themeColor="accent3" w:themeShade="BF"/>
+          <w:sz w:val="21"/>
+          <w:szCs w:val="21"/>
+          <w:lang w:val="en-GB" w:eastAsia="en-IL"/>
+        </w:rPr>
+      </w:pPr>
+      <w:r>
+        <w:rPr>
+          <w:rFonts w:ascii="Consolas" w:eastAsia="Times New Roman" w:hAnsi="Consolas" w:cs="Times New Roman"/>
+          <w:color w:val="569CD6"/>
+          <w:sz w:val="21"/>
+          <w:szCs w:val="21"/>
+          <w:lang w:val="en-IL" w:eastAsia="en-IL"/>
+        </w:rPr>
+        <w:t>internal</w:t>
+      </w:r>
+      <w:r>
+        <w:rPr>
+          <w:rFonts w:ascii="Consolas" w:eastAsia="Times New Roman" w:hAnsi="Consolas" w:cs="Times New Roman"/>
+          <w:color w:val="D4D4D4"/>
+          <w:sz w:val="21"/>
+          <w:szCs w:val="21"/>
+          <w:lang w:val="en-IL" w:eastAsia="en-IL"/>
+        </w:rPr>
+        <w:t xml:space="preserve"> </w:t>
+      </w:r>
+      <w:r>
+        <w:rPr>
+          <w:rFonts w:ascii="Consolas" w:eastAsia="Times New Roman" w:hAnsi="Consolas" w:cs="Times New Roman"/>
+          <w:color w:val="569CD6"/>
+          <w:sz w:val="21"/>
+          <w:szCs w:val="21"/>
+          <w:lang w:val="en-IL" w:eastAsia="en-IL"/>
+        </w:rPr>
+        <w:t>class</w:t>
+      </w:r>
+      <w:r>
+        <w:rPr>
+          <w:rFonts w:ascii="Consolas" w:eastAsia="Times New Roman" w:hAnsi="Consolas" w:cs="Times New Roman"/>
+          <w:color w:val="D4D4D4"/>
+          <w:sz w:val="21"/>
+          <w:szCs w:val="21"/>
+          <w:lang w:val="en-IL" w:eastAsia="en-IL"/>
+        </w:rPr>
+        <w:t xml:space="preserve"> </w:t>
+      </w:r>
+      <w:proofErr w:type="spellStart"/>
+      <w:proofErr w:type="gramStart"/>
+      <w:r>
+        <w:rPr>
+          <w:rFonts w:ascii="Consolas" w:eastAsia="Times New Roman" w:hAnsi="Consolas" w:cs="Times New Roman"/>
+          <w:color w:val="4EC9B0"/>
+          <w:sz w:val="21"/>
+          <w:szCs w:val="21"/>
+          <w:lang w:val="en-IL" w:eastAsia="en-IL"/>
+        </w:rPr>
+        <w:t>AlbumsManager</w:t>
+      </w:r>
+      <w:proofErr w:type="spellEnd"/>
+      <w:r>
+        <w:rPr>
+          <w:rFonts w:ascii="Consolas" w:eastAsia="Times New Roman" w:hAnsi="Consolas" w:cs="Times New Roman"/>
+          <w:color w:val="D4D4D4"/>
+          <w:sz w:val="21"/>
+          <w:szCs w:val="21"/>
+          <w:lang w:val="en-IL" w:eastAsia="en-IL"/>
+        </w:rPr>
+        <w:t xml:space="preserve"> :</w:t>
+      </w:r>
+      <w:proofErr w:type="gramEnd"/>
+      <w:r>
+        <w:rPr>
+          <w:rFonts w:ascii="Consolas" w:eastAsia="Times New Roman" w:hAnsi="Consolas" w:cs="Times New Roman"/>
+          <w:color w:val="D4D4D4"/>
+          <w:sz w:val="21"/>
+          <w:szCs w:val="21"/>
+          <w:lang w:val="en-IL" w:eastAsia="en-IL"/>
+        </w:rPr>
+        <w:t xml:space="preserve"> </w:t>
+      </w:r>
+      <w:proofErr w:type="spellStart"/>
+      <w:r>
+        <w:rPr>
+          <w:rFonts w:ascii="Consolas" w:eastAsia="Times New Roman" w:hAnsi="Consolas" w:cs="Times New Roman"/>
+          <w:color w:val="4EC9B0"/>
+          <w:sz w:val="21"/>
+          <w:szCs w:val="21"/>
+          <w:lang w:val="en-IL" w:eastAsia="en-IL"/>
+        </w:rPr>
+        <w:t>IEnumerable</w:t>
+      </w:r>
+      <w:proofErr w:type="spellEnd"/>
+      <w:r>
+        <w:rPr>
+          <w:rFonts w:ascii="Consolas" w:eastAsia="Times New Roman" w:hAnsi="Consolas" w:cs="Times New Roman"/>
+          <w:color w:val="4EC9B0"/>
+          <w:sz w:val="21"/>
+          <w:szCs w:val="21"/>
+          <w:lang w:val="en-GB" w:eastAsia="en-IL"/>
+        </w:rPr>
+        <w:t xml:space="preserve"> </w:t>
+      </w:r>
+      <w:r>
+        <w:rPr>
+          <w:rFonts w:ascii="Consolas" w:eastAsia="Times New Roman" w:hAnsi="Consolas" w:cs="Times New Roman"/>
+          <w:color w:val="76923C" w:themeColor="accent3" w:themeShade="BF"/>
+          <w:sz w:val="21"/>
+          <w:szCs w:val="21"/>
+          <w:lang w:val="en-GB" w:eastAsia="en-IL"/>
+        </w:rPr>
+        <w:t>//in Model/</w:t>
+      </w:r>
+      <w:proofErr w:type="spellStart"/>
+      <w:r>
+        <w:rPr>
+          <w:rFonts w:ascii="Consolas" w:eastAsia="Times New Roman" w:hAnsi="Consolas" w:cs="Times New Roman"/>
+          <w:color w:val="76923C" w:themeColor="accent3" w:themeShade="BF"/>
+          <w:sz w:val="21"/>
+          <w:szCs w:val="21"/>
+          <w:lang w:val="en-IL" w:eastAsia="en-IL"/>
+        </w:rPr>
+        <w:t>AlbumsManager</w:t>
+      </w:r>
+      <w:proofErr w:type="spellEnd"/>
+      <w:r>
+        <w:rPr>
+          <w:rFonts w:ascii="Consolas" w:eastAsia="Times New Roman" w:hAnsi="Consolas" w:cs="Times New Roman"/>
+          <w:color w:val="76923C" w:themeColor="accent3" w:themeShade="BF"/>
+          <w:sz w:val="21"/>
+          <w:szCs w:val="21"/>
+          <w:lang w:val="en-GB" w:eastAsia="en-IL"/>
+        </w:rPr>
+        <w:t>.cs</w:t>
+      </w:r>
+    </w:p>
+    <w:p>
+      <w:pPr>
+        <w:spacing w:after="0" w:line="240" w:lineRule="auto"/>
+        <w:ind w:left="720" w:right="720"/>
+        <w:rPr>
+          <w:lang w:val="en-IL"/>
+        </w:rPr>
+      </w:pPr>
+      <w:r>
+        <w:rPr>
+          <w:rFonts w:hint="cs"/>
+          <w:rtl/>
+          <w:lang w:val="en-IL"/>
+        </w:rPr>
+        <w:t xml:space="preserve">המחלקה </w:t>
+      </w:r>
+      <w:proofErr w:type="spellStart"/>
+      <w:r>
+        <w:rPr>
+          <w:rFonts w:ascii="Consolas" w:eastAsia="Times New Roman" w:hAnsi="Consolas" w:cs="Times New Roman"/>
+          <w:color w:val="365F91" w:themeColor="accent1" w:themeShade="BF"/>
+          <w:sz w:val="21"/>
+          <w:szCs w:val="21"/>
+          <w:lang w:val="en-IL" w:eastAsia="en-IL"/>
+        </w:rPr>
+        <w:t>AlbumsManager</w:t>
+      </w:r>
+      <w:proofErr w:type="spellEnd"/>
+      <w:r>
+        <w:rPr>
+          <w:rFonts w:ascii="Consolas" w:eastAsia="Times New Roman" w:hAnsi="Consolas" w:cs="Times New Roman" w:hint="cs"/>
+          <w:color w:val="365F91" w:themeColor="accent1" w:themeShade="BF"/>
+          <w:sz w:val="21"/>
+          <w:szCs w:val="21"/>
+          <w:rtl/>
+          <w:lang w:val="en-IL" w:eastAsia="en-IL"/>
+        </w:rPr>
+        <w:t xml:space="preserve"> </w:t>
+      </w:r>
+      <w:r>
+        <w:rPr>
+          <w:rFonts w:hint="cs"/>
+          <w:rtl/>
+        </w:rPr>
+        <w:t>מממשת את האינטרפייס שקיבלנו מ</w:t>
+      </w:r>
+      <w:r>
+        <w:rPr>
+          <w:rFonts w:hint="cs"/>
+        </w:rPr>
+        <w:t>C</w:t>
+      </w:r>
+      <w:r>
+        <w:rPr>
+          <w:rFonts w:hint="cs"/>
+          <w:rtl/>
+        </w:rPr>
+        <w:t xml:space="preserve"># </w:t>
+      </w:r>
+    </w:p>
+    <w:p>
+      <w:pPr>
+        <w:shd w:val="clear" w:color="auto" w:fill="1E1E1E"/>
+        <w:bidi w:val="0"/>
+        <w:spacing w:after="0" w:line="285" w:lineRule="atLeast"/>
+        <w:rPr>
+          <w:rFonts w:ascii="Consolas" w:eastAsia="Times New Roman" w:hAnsi="Consolas" w:cs="Times New Roman"/>
+          <w:color w:val="D4D4D4"/>
+          <w:sz w:val="21"/>
+          <w:szCs w:val="21"/>
+          <w:lang w:val="en-IL" w:eastAsia="en-IL"/>
+        </w:rPr>
+      </w:pPr>
+      <w:r>
+        <w:rPr>
+          <w:rFonts w:ascii="Consolas" w:eastAsia="Times New Roman" w:hAnsi="Consolas" w:cs="Times New Roman"/>
+          <w:color w:val="569CD6"/>
+          <w:sz w:val="21"/>
+          <w:szCs w:val="21"/>
+          <w:lang w:val="en-IL" w:eastAsia="en-IL"/>
+        </w:rPr>
+        <w:t>public</w:t>
+      </w:r>
+      <w:r>
+        <w:rPr>
+          <w:rFonts w:ascii="Consolas" w:eastAsia="Times New Roman" w:hAnsi="Consolas" w:cs="Times New Roman"/>
+          <w:color w:val="D4D4D4"/>
+          <w:sz w:val="21"/>
+          <w:szCs w:val="21"/>
+          <w:lang w:val="en-IL" w:eastAsia="en-IL"/>
+        </w:rPr>
+        <w:t xml:space="preserve"> </w:t>
+      </w:r>
+      <w:proofErr w:type="spellStart"/>
+      <w:r>
+        <w:rPr>
+          <w:rFonts w:ascii="Consolas" w:eastAsia="Times New Roman" w:hAnsi="Consolas" w:cs="Times New Roman"/>
+          <w:color w:val="4EC9B0"/>
+          <w:sz w:val="21"/>
+          <w:szCs w:val="21"/>
+          <w:lang w:val="en-IL" w:eastAsia="en-IL"/>
+        </w:rPr>
+        <w:t>IEnumerator</w:t>
+      </w:r>
+      <w:proofErr w:type="spellEnd"/>
+      <w:r>
+        <w:rPr>
+          <w:rFonts w:ascii="Consolas" w:eastAsia="Times New Roman" w:hAnsi="Consolas" w:cs="Times New Roman"/>
+          <w:color w:val="D4D4D4"/>
+          <w:sz w:val="21"/>
+          <w:szCs w:val="21"/>
+          <w:lang w:val="en-IL" w:eastAsia="en-IL"/>
+        </w:rPr>
+        <w:t xml:space="preserve"> </w:t>
+      </w:r>
+      <w:proofErr w:type="spellStart"/>
+      <w:proofErr w:type="gramStart"/>
+      <w:r>
+        <w:rPr>
+          <w:rFonts w:ascii="Consolas" w:eastAsia="Times New Roman" w:hAnsi="Consolas" w:cs="Times New Roman"/>
+          <w:color w:val="DCDCAA"/>
+          <w:sz w:val="21"/>
+          <w:szCs w:val="21"/>
+          <w:lang w:val="en-IL" w:eastAsia="en-IL"/>
+        </w:rPr>
+        <w:t>GetEnumerator</w:t>
+      </w:r>
+      <w:proofErr w:type="spellEnd"/>
+      <w:r>
+        <w:rPr>
+          <w:rFonts w:ascii="Consolas" w:eastAsia="Times New Roman" w:hAnsi="Consolas" w:cs="Times New Roman"/>
+          <w:color w:val="D4D4D4"/>
+          <w:sz w:val="21"/>
+          <w:szCs w:val="21"/>
+          <w:lang w:val="en-IL" w:eastAsia="en-IL"/>
+        </w:rPr>
+        <w:t>(</w:t>
+      </w:r>
+      <w:proofErr w:type="gramEnd"/>
+      <w:r>
+        <w:rPr>
+          <w:rFonts w:ascii="Consolas" w:eastAsia="Times New Roman" w:hAnsi="Consolas" w:cs="Times New Roman"/>
+          <w:color w:val="D4D4D4"/>
+          <w:sz w:val="21"/>
+          <w:szCs w:val="21"/>
+          <w:lang w:val="en-IL" w:eastAsia="en-IL"/>
+        </w:rPr>
+        <w:t>) {</w:t>
+      </w:r>
+      <w:r>
+        <w:rPr>
+          <w:rFonts w:ascii="Consolas" w:eastAsia="Times New Roman" w:hAnsi="Consolas" w:cs="Times New Roman"/>
+          <w:color w:val="C586C0"/>
+          <w:sz w:val="21"/>
+          <w:szCs w:val="21"/>
+          <w:lang w:val="en-IL" w:eastAsia="en-IL"/>
+        </w:rPr>
+        <w:t>foreach</w:t>
+      </w:r>
+      <w:r>
+        <w:rPr>
+          <w:rFonts w:ascii="Consolas" w:eastAsia="Times New Roman" w:hAnsi="Consolas" w:cs="Times New Roman"/>
+          <w:color w:val="D4D4D4"/>
+          <w:sz w:val="21"/>
+          <w:szCs w:val="21"/>
+          <w:lang w:val="en-IL" w:eastAsia="en-IL"/>
+        </w:rPr>
+        <w:t>(</w:t>
+      </w:r>
+      <w:r>
+        <w:rPr>
+          <w:rFonts w:ascii="Consolas" w:eastAsia="Times New Roman" w:hAnsi="Consolas" w:cs="Times New Roman"/>
+          <w:color w:val="569CD6"/>
+          <w:sz w:val="21"/>
+          <w:szCs w:val="21"/>
+          <w:lang w:val="en-IL" w:eastAsia="en-IL"/>
+        </w:rPr>
+        <w:t>string</w:t>
+      </w:r>
+      <w:r>
+        <w:rPr>
+          <w:rFonts w:ascii="Consolas" w:eastAsia="Times New Roman" w:hAnsi="Consolas" w:cs="Times New Roman"/>
+          <w:color w:val="D4D4D4"/>
+          <w:sz w:val="21"/>
+          <w:szCs w:val="21"/>
+          <w:lang w:val="en-IL" w:eastAsia="en-IL"/>
+        </w:rPr>
+        <w:t xml:space="preserve"> </w:t>
+      </w:r>
+      <w:proofErr w:type="spellStart"/>
+      <w:r>
+        <w:rPr>
+          <w:rFonts w:ascii="Consolas" w:eastAsia="Times New Roman" w:hAnsi="Consolas" w:cs="Times New Roman"/>
+          <w:color w:val="9CDCFE"/>
+          <w:sz w:val="21"/>
+          <w:szCs w:val="21"/>
+          <w:lang w:val="en-IL" w:eastAsia="en-IL"/>
+        </w:rPr>
+        <w:t>url</w:t>
+      </w:r>
+      <w:proofErr w:type="spellEnd"/>
+      <w:r>
+        <w:rPr>
+          <w:rFonts w:ascii="Consolas" w:eastAsia="Times New Roman" w:hAnsi="Consolas" w:cs="Times New Roman"/>
+          <w:color w:val="D4D4D4"/>
+          <w:sz w:val="21"/>
+          <w:szCs w:val="21"/>
+          <w:lang w:val="en-IL" w:eastAsia="en-IL"/>
+        </w:rPr>
+        <w:t xml:space="preserve"> </w:t>
+      </w:r>
+      <w:r>
+        <w:rPr>
+          <w:rFonts w:ascii="Consolas" w:eastAsia="Times New Roman" w:hAnsi="Consolas" w:cs="Times New Roman"/>
+          <w:color w:val="C586C0"/>
+          <w:sz w:val="21"/>
+          <w:szCs w:val="21"/>
+          <w:lang w:val="en-IL" w:eastAsia="en-IL"/>
+        </w:rPr>
+        <w:t>in</w:t>
+      </w:r>
+      <w:r>
+        <w:rPr>
+          <w:rFonts w:ascii="Consolas" w:eastAsia="Times New Roman" w:hAnsi="Consolas" w:cs="Times New Roman" w:hint="cs"/>
+          <w:color w:val="D4D4D4"/>
+          <w:sz w:val="21"/>
+          <w:szCs w:val="21"/>
+          <w:rtl/>
+          <w:lang w:val="en-IL" w:eastAsia="en-IL"/>
+        </w:rPr>
+        <w:t xml:space="preserve"> </w:t>
+      </w:r>
+      <w:proofErr w:type="spellStart"/>
+      <w:r>
+        <w:rPr>
+          <w:rFonts w:ascii="Consolas" w:eastAsia="Times New Roman" w:hAnsi="Consolas" w:cs="Times New Roman"/>
+          <w:color w:val="9CDCFE"/>
+          <w:sz w:val="21"/>
+          <w:szCs w:val="21"/>
+          <w:lang w:val="en-IL" w:eastAsia="en-IL"/>
+        </w:rPr>
+        <w:t>CurrentAlbumPhotosURL</w:t>
+      </w:r>
+      <w:proofErr w:type="spellEnd"/>
+      <w:r>
+        <w:rPr>
+          <w:rFonts w:ascii="Consolas" w:eastAsia="Times New Roman" w:hAnsi="Consolas" w:cs="Times New Roman"/>
+          <w:color w:val="D4D4D4"/>
+          <w:sz w:val="21"/>
+          <w:szCs w:val="21"/>
+          <w:lang w:val="en-IL" w:eastAsia="en-IL"/>
+        </w:rPr>
+        <w:t xml:space="preserve">) </w:t>
+      </w:r>
+      <w:r>
+        <w:rPr>
+          <w:rFonts w:ascii="Consolas" w:eastAsia="Times New Roman" w:hAnsi="Consolas" w:cs="Times New Roman"/>
+          <w:color w:val="C586C0"/>
+          <w:sz w:val="21"/>
+          <w:szCs w:val="21"/>
+          <w:lang w:val="en-IL" w:eastAsia="en-IL"/>
+        </w:rPr>
+        <w:t>yield</w:t>
+      </w:r>
+      <w:r>
+        <w:rPr>
+          <w:rFonts w:ascii="Consolas" w:eastAsia="Times New Roman" w:hAnsi="Consolas" w:cs="Times New Roman"/>
+          <w:color w:val="D4D4D4"/>
+          <w:sz w:val="21"/>
+          <w:szCs w:val="21"/>
+          <w:lang w:val="en-IL" w:eastAsia="en-IL"/>
+        </w:rPr>
+        <w:t xml:space="preserve"> </w:t>
+      </w:r>
+      <w:r>
+        <w:rPr>
+          <w:rFonts w:ascii="Consolas" w:eastAsia="Times New Roman" w:hAnsi="Consolas" w:cs="Times New Roman"/>
+          <w:color w:val="C586C0"/>
+          <w:sz w:val="21"/>
+          <w:szCs w:val="21"/>
+          <w:lang w:val="en-IL" w:eastAsia="en-IL"/>
+        </w:rPr>
+        <w:t>return</w:t>
+      </w:r>
+      <w:r>
+        <w:rPr>
+          <w:rFonts w:ascii="Consolas" w:eastAsia="Times New Roman" w:hAnsi="Consolas" w:cs="Times New Roman"/>
+          <w:color w:val="D4D4D4"/>
+          <w:sz w:val="21"/>
+          <w:szCs w:val="21"/>
+          <w:lang w:val="en-IL" w:eastAsia="en-IL"/>
+        </w:rPr>
+        <w:t xml:space="preserve"> </w:t>
+      </w:r>
+      <w:proofErr w:type="spellStart"/>
+      <w:r>
+        <w:rPr>
+          <w:rFonts w:ascii="Consolas" w:eastAsia="Times New Roman" w:hAnsi="Consolas" w:cs="Times New Roman"/>
+          <w:color w:val="9CDCFE"/>
+          <w:sz w:val="21"/>
+          <w:szCs w:val="21"/>
+          <w:lang w:val="en-IL" w:eastAsia="en-IL"/>
+        </w:rPr>
+        <w:t>url</w:t>
+      </w:r>
+      <w:proofErr w:type="spellEnd"/>
+      <w:r>
+        <w:rPr>
+          <w:rFonts w:ascii="Consolas" w:eastAsia="Times New Roman" w:hAnsi="Consolas" w:cs="Times New Roman"/>
+          <w:color w:val="D4D4D4"/>
+          <w:sz w:val="21"/>
+          <w:szCs w:val="21"/>
+          <w:lang w:val="en-IL" w:eastAsia="en-IL"/>
+        </w:rPr>
+        <w:t>; }</w:t>
       </w:r>
     </w:p>
     <w:p>
       <w:pPr>
         <w:spacing w:after="0" w:line="240" w:lineRule="auto"/>
         <w:ind w:right="720"/>
-      </w:pPr>
-      <w:r>
-        <w:rPr>
-          <w:rFonts w:hint="cs"/>
-          <w:rtl/>
-        </w:rPr>
-        <w:t>[תיאור המימוש והיכן ניתן למצוא אותו בקוד]</w:t>
+        <w:rPr>
+          <w:rtl/>
+        </w:rPr>
+      </w:pPr>
+      <w:r>
+        <w:rPr>
+          <w:rFonts w:hint="cs"/>
+          <w:rtl/>
+          <w:lang w:val="en-IL"/>
+        </w:rPr>
+        <w:t xml:space="preserve">וכך המחלקה מממשת את הממשק </w:t>
+      </w:r>
+      <w:r>
+        <w:rPr>
+          <w:rtl/>
+          <w:lang w:val="en-IL"/>
+        </w:rPr>
+        <w:t>–</w:t>
+      </w:r>
+      <w:r>
+        <w:rPr>
+          <w:rFonts w:hint="cs"/>
+          <w:rtl/>
+          <w:lang w:val="en-IL"/>
+        </w:rPr>
+        <w:t xml:space="preserve"> בעזרת </w:t>
+      </w:r>
+      <w:proofErr w:type="spellStart"/>
+      <w:r>
+        <w:rPr>
+          <w:color w:val="548DD4" w:themeColor="text2" w:themeTint="99"/>
+          <w:lang w:val="en-GB"/>
+        </w:rPr>
+        <w:t>yiled</w:t>
+      </w:r>
+      <w:proofErr w:type="spellEnd"/>
+      <w:r>
+        <w:rPr>
+          <w:color w:val="548DD4" w:themeColor="text2" w:themeTint="99"/>
+          <w:lang w:val="en-GB"/>
+        </w:rPr>
+        <w:t xml:space="preserve"> return</w:t>
+      </w:r>
+      <w:r>
+        <w:rPr>
+          <w:rFonts w:hint="cs"/>
+          <w:rtl/>
+        </w:rPr>
+        <w:t xml:space="preserve"> שקיבלנו מ</w:t>
+      </w:r>
+      <w:r>
+        <w:rPr>
+          <w:rFonts w:hint="cs"/>
+        </w:rPr>
+        <w:t>C</w:t>
+      </w:r>
+      <w:r>
+        <w:rPr>
+          <w:rFonts w:hint="cs"/>
+          <w:rtl/>
+        </w:rPr>
+        <w:t># וחוסך מאיתנו את הצורך בלעשות עוד מחלקות מקוננות.</w:t>
       </w:r>
     </w:p>
     <w:p>
@@ -2560,6 +2938,473 @@
         <w:spacing w:after="0" w:line="240" w:lineRule="auto"/>
         <w:ind w:right="720"/>
       </w:pPr>
+      <w:r>
+        <w:rPr>
+          <w:rFonts w:hint="cs"/>
+          <w:rtl/>
+        </w:rPr>
+        <w:t xml:space="preserve">לצורך השימוש בכך הוספנו עוד מחלקה קטנה לטובת </w:t>
+      </w:r>
+      <w:r>
+        <w:rPr>
+          <w:rFonts w:hint="cs"/>
+          <w:color w:val="365F91" w:themeColor="accent1" w:themeShade="BF"/>
+          <w:rtl/>
+        </w:rPr>
+        <w:t>ה</w:t>
+      </w:r>
+      <w:r>
+        <w:rPr>
+          <w:rFonts w:hint="cs"/>
+          <w:color w:val="365F91" w:themeColor="accent1" w:themeShade="BF"/>
+        </w:rPr>
+        <w:t>A</w:t>
+      </w:r>
+      <w:proofErr w:type="spellStart"/>
+      <w:r>
+        <w:rPr>
+          <w:color w:val="365F91" w:themeColor="accent1" w:themeShade="BF"/>
+          <w:lang w:val="en-GB"/>
+        </w:rPr>
+        <w:t>ppFacade</w:t>
+      </w:r>
+      <w:proofErr w:type="spellEnd"/>
+      <w:r>
+        <w:rPr>
+          <w:color w:val="365F91" w:themeColor="accent1" w:themeShade="BF"/>
+        </w:rPr>
+        <w:t xml:space="preserve"> </w:t>
+      </w:r>
+    </w:p>
+    <w:p>
+      <w:pPr>
+        <w:spacing w:after="0" w:line="240" w:lineRule="auto"/>
+        <w:ind w:right="720"/>
+        <w:rPr>
+          <w:rtl/>
+        </w:rPr>
+      </w:pPr>
+      <w:r>
+        <w:rPr>
+          <w:rFonts w:ascii="Consolas" w:hAnsi="Consolas" w:cs="Consolas"/>
+          <w:color w:val="008000"/>
+          <w:sz w:val="19"/>
+          <w:szCs w:val="19"/>
+          <w:lang w:val="en-IL"/>
+        </w:rPr>
+        <w:t>//in Model/</w:t>
+      </w:r>
+      <w:proofErr w:type="spellStart"/>
+      <w:r>
+        <w:rPr>
+          <w:rFonts w:ascii="Consolas" w:hAnsi="Consolas" w:cs="Consolas"/>
+          <w:color w:val="008000"/>
+          <w:sz w:val="19"/>
+          <w:szCs w:val="19"/>
+          <w:lang w:val="en-IL"/>
+        </w:rPr>
+        <w:t>AppFacade.cs</w:t>
+      </w:r>
+      <w:proofErr w:type="spellEnd"/>
+      <w:r>
+        <w:rPr>
+          <w:rFonts w:hint="cs"/>
+          <w:rtl/>
+        </w:rPr>
+        <w:t xml:space="preserve"> </w:t>
+      </w:r>
+    </w:p>
+    <w:p>
+      <w:pPr>
+        <w:shd w:val="clear" w:color="auto" w:fill="1E1E1E"/>
+        <w:bidi w:val="0"/>
+        <w:spacing w:after="0" w:line="285" w:lineRule="atLeast"/>
+        <w:rPr>
+          <w:rFonts w:ascii="Consolas" w:eastAsia="Times New Roman" w:hAnsi="Consolas" w:cs="Times New Roman"/>
+          <w:color w:val="D4D4D4"/>
+          <w:sz w:val="21"/>
+          <w:szCs w:val="21"/>
+          <w:lang w:val="en-IL" w:eastAsia="en-IL"/>
+        </w:rPr>
+      </w:pPr>
+      <w:r>
+        <w:rPr>
+          <w:rFonts w:ascii="Consolas" w:eastAsia="Times New Roman" w:hAnsi="Consolas" w:cs="Times New Roman"/>
+          <w:color w:val="569CD6"/>
+          <w:sz w:val="21"/>
+          <w:szCs w:val="21"/>
+          <w:lang w:val="en-IL" w:eastAsia="en-IL"/>
+        </w:rPr>
+        <w:t>public</w:t>
+      </w:r>
+      <w:r>
+        <w:rPr>
+          <w:rFonts w:ascii="Consolas" w:eastAsia="Times New Roman" w:hAnsi="Consolas" w:cs="Times New Roman"/>
+          <w:color w:val="D4D4D4"/>
+          <w:sz w:val="21"/>
+          <w:szCs w:val="21"/>
+          <w:lang w:val="en-IL" w:eastAsia="en-IL"/>
+        </w:rPr>
+        <w:t xml:space="preserve"> </w:t>
+      </w:r>
+      <w:r>
+        <w:rPr>
+          <w:rFonts w:ascii="Consolas" w:eastAsia="Times New Roman" w:hAnsi="Consolas" w:cs="Times New Roman"/>
+          <w:color w:val="569CD6"/>
+          <w:sz w:val="21"/>
+          <w:szCs w:val="21"/>
+          <w:lang w:val="en-IL" w:eastAsia="en-IL"/>
+        </w:rPr>
+        <w:t>class</w:t>
+      </w:r>
+      <w:r>
+        <w:rPr>
+          <w:rFonts w:ascii="Consolas" w:eastAsia="Times New Roman" w:hAnsi="Consolas" w:cs="Times New Roman"/>
+          <w:color w:val="D4D4D4"/>
+          <w:sz w:val="21"/>
+          <w:szCs w:val="21"/>
+          <w:lang w:val="en-IL" w:eastAsia="en-IL"/>
+        </w:rPr>
+        <w:t xml:space="preserve"> </w:t>
+      </w:r>
+      <w:proofErr w:type="spellStart"/>
+      <w:proofErr w:type="gramStart"/>
+      <w:r>
+        <w:rPr>
+          <w:rFonts w:ascii="Consolas" w:eastAsia="Times New Roman" w:hAnsi="Consolas" w:cs="Times New Roman"/>
+          <w:color w:val="4EC9B0"/>
+          <w:sz w:val="21"/>
+          <w:szCs w:val="21"/>
+          <w:lang w:val="en-IL" w:eastAsia="en-IL"/>
+        </w:rPr>
+        <w:t>AlbumFacade</w:t>
+      </w:r>
+      <w:proofErr w:type="spellEnd"/>
+      <w:r>
+        <w:rPr>
+          <w:rFonts w:ascii="Consolas" w:eastAsia="Times New Roman" w:hAnsi="Consolas" w:cs="Times New Roman"/>
+          <w:color w:val="D4D4D4"/>
+          <w:sz w:val="21"/>
+          <w:szCs w:val="21"/>
+          <w:lang w:val="en-IL" w:eastAsia="en-IL"/>
+        </w:rPr>
+        <w:t xml:space="preserve"> :</w:t>
+      </w:r>
+      <w:proofErr w:type="gramEnd"/>
+      <w:r>
+        <w:rPr>
+          <w:rFonts w:ascii="Consolas" w:eastAsia="Times New Roman" w:hAnsi="Consolas" w:cs="Times New Roman"/>
+          <w:color w:val="D4D4D4"/>
+          <w:sz w:val="21"/>
+          <w:szCs w:val="21"/>
+          <w:lang w:val="en-IL" w:eastAsia="en-IL"/>
+        </w:rPr>
+        <w:t xml:space="preserve"> </w:t>
+      </w:r>
+      <w:proofErr w:type="spellStart"/>
+      <w:r>
+        <w:rPr>
+          <w:rFonts w:ascii="Consolas" w:eastAsia="Times New Roman" w:hAnsi="Consolas" w:cs="Times New Roman"/>
+          <w:color w:val="4EC9B0"/>
+          <w:sz w:val="21"/>
+          <w:szCs w:val="21"/>
+          <w:lang w:val="en-IL" w:eastAsia="en-IL"/>
+        </w:rPr>
+        <w:t>IEnumerable</w:t>
+      </w:r>
+      <w:proofErr w:type="spellEnd"/>
+    </w:p>
+    <w:p>
+      <w:pPr>
+        <w:spacing w:after="0" w:line="240" w:lineRule="auto"/>
+        <w:ind w:right="720"/>
+        <w:rPr>
+          <w:rtl/>
+        </w:rPr>
+      </w:pPr>
+      <w:r>
+        <w:rPr>
+          <w:rFonts w:hint="cs"/>
+          <w:rtl/>
+        </w:rPr>
+        <w:t>עשינו זאת כדי לחשוף למשתמש את האפשרות לעשות איטרציה על האלבום מבלי לחשוף לו דברים אחרים, בשביל בטיחות שימוש. מופע של מחלקה זאת נמצא ב</w:t>
+      </w:r>
+      <w:r>
+        <w:rPr>
+          <w:rFonts w:ascii="Consolas" w:hAnsi="Consolas" w:cs="Consolas"/>
+          <w:color w:val="2B91AF"/>
+          <w:sz w:val="19"/>
+          <w:szCs w:val="19"/>
+          <w:lang w:val="en-IL"/>
+        </w:rPr>
+        <w:t xml:space="preserve"> </w:t>
+      </w:r>
+      <w:proofErr w:type="spellStart"/>
+      <w:r>
+        <w:rPr>
+          <w:rFonts w:ascii="Consolas" w:hAnsi="Consolas" w:cs="Consolas"/>
+          <w:color w:val="365F91" w:themeColor="accent1" w:themeShade="BF"/>
+          <w:sz w:val="19"/>
+          <w:szCs w:val="19"/>
+          <w:lang w:val="en-IL"/>
+        </w:rPr>
+        <w:t>AppFacade</w:t>
+      </w:r>
+      <w:proofErr w:type="spellEnd"/>
+    </w:p>
+    <w:p>
+      <w:pPr>
+        <w:shd w:val="clear" w:color="auto" w:fill="1E1E1E"/>
+        <w:bidi w:val="0"/>
+        <w:spacing w:after="0" w:line="285" w:lineRule="atLeast"/>
+        <w:rPr>
+          <w:rFonts w:ascii="Consolas" w:eastAsia="Times New Roman" w:hAnsi="Consolas" w:cs="Times New Roman"/>
+          <w:color w:val="D4D4D4"/>
+          <w:sz w:val="21"/>
+          <w:szCs w:val="21"/>
+          <w:lang w:val="en-IL" w:eastAsia="en-IL"/>
+        </w:rPr>
+      </w:pPr>
+      <w:r>
+        <w:rPr>
+          <w:rFonts w:ascii="Consolas" w:eastAsia="Times New Roman" w:hAnsi="Consolas" w:cs="Times New Roman"/>
+          <w:color w:val="569CD6"/>
+          <w:sz w:val="21"/>
+          <w:szCs w:val="21"/>
+          <w:lang w:val="en-IL" w:eastAsia="en-IL"/>
+        </w:rPr>
+        <w:t>public</w:t>
+      </w:r>
+      <w:r>
+        <w:rPr>
+          <w:rFonts w:ascii="Consolas" w:eastAsia="Times New Roman" w:hAnsi="Consolas" w:cs="Times New Roman"/>
+          <w:color w:val="D4D4D4"/>
+          <w:sz w:val="21"/>
+          <w:szCs w:val="21"/>
+          <w:lang w:val="en-IL" w:eastAsia="en-IL"/>
+        </w:rPr>
+        <w:t xml:space="preserve"> </w:t>
+      </w:r>
+      <w:proofErr w:type="spellStart"/>
+      <w:r>
+        <w:rPr>
+          <w:rFonts w:ascii="Consolas" w:eastAsia="Times New Roman" w:hAnsi="Consolas" w:cs="Times New Roman"/>
+          <w:color w:val="9CDCFE"/>
+          <w:sz w:val="21"/>
+          <w:szCs w:val="21"/>
+          <w:lang w:val="en-IL" w:eastAsia="en-IL"/>
+        </w:rPr>
+        <w:t>AlbumFacade</w:t>
+      </w:r>
+      <w:proofErr w:type="spellEnd"/>
+      <w:r>
+        <w:rPr>
+          <w:rFonts w:ascii="Consolas" w:eastAsia="Times New Roman" w:hAnsi="Consolas" w:cs="Times New Roman"/>
+          <w:color w:val="D4D4D4"/>
+          <w:sz w:val="21"/>
+          <w:szCs w:val="21"/>
+          <w:lang w:val="en-IL" w:eastAsia="en-IL"/>
+        </w:rPr>
+        <w:t xml:space="preserve"> </w:t>
+      </w:r>
+      <w:proofErr w:type="spellStart"/>
+      <w:r>
+        <w:rPr>
+          <w:rFonts w:ascii="Consolas" w:eastAsia="Times New Roman" w:hAnsi="Consolas" w:cs="Times New Roman"/>
+          <w:color w:val="9CDCFE"/>
+          <w:sz w:val="21"/>
+          <w:szCs w:val="21"/>
+          <w:lang w:val="en-IL" w:eastAsia="en-IL"/>
+        </w:rPr>
+        <w:t>AlbumPhotosFacade</w:t>
+      </w:r>
+      <w:proofErr w:type="spellEnd"/>
+      <w:r>
+        <w:rPr>
+          <w:rFonts w:ascii="Consolas" w:eastAsia="Times New Roman" w:hAnsi="Consolas" w:cs="Times New Roman"/>
+          <w:color w:val="D4D4D4"/>
+          <w:sz w:val="21"/>
+          <w:szCs w:val="21"/>
+          <w:lang w:val="en-IL" w:eastAsia="en-IL"/>
+        </w:rPr>
+        <w:t xml:space="preserve"> </w:t>
+      </w:r>
+      <w:proofErr w:type="gramStart"/>
+      <w:r>
+        <w:rPr>
+          <w:rFonts w:ascii="Consolas" w:eastAsia="Times New Roman" w:hAnsi="Consolas" w:cs="Times New Roman"/>
+          <w:color w:val="D4D4D4"/>
+          <w:sz w:val="21"/>
+          <w:szCs w:val="21"/>
+          <w:lang w:val="en-IL" w:eastAsia="en-IL"/>
+        </w:rPr>
+        <w:t xml:space="preserve">{ </w:t>
+      </w:r>
+      <w:r>
+        <w:rPr>
+          <w:rFonts w:ascii="Consolas" w:eastAsia="Times New Roman" w:hAnsi="Consolas" w:cs="Times New Roman"/>
+          <w:color w:val="9CDCFE"/>
+          <w:sz w:val="21"/>
+          <w:szCs w:val="21"/>
+          <w:lang w:val="en-IL" w:eastAsia="en-IL"/>
+        </w:rPr>
+        <w:t>get</w:t>
+      </w:r>
+      <w:proofErr w:type="gramEnd"/>
+      <w:r>
+        <w:rPr>
+          <w:rFonts w:ascii="Consolas" w:eastAsia="Times New Roman" w:hAnsi="Consolas" w:cs="Times New Roman"/>
+          <w:color w:val="D4D4D4"/>
+          <w:sz w:val="21"/>
+          <w:szCs w:val="21"/>
+          <w:lang w:val="en-IL" w:eastAsia="en-IL"/>
+        </w:rPr>
+        <w:t>; }</w:t>
+      </w:r>
+    </w:p>
+    <w:p>
+      <w:pPr>
+        <w:spacing w:after="0" w:line="240" w:lineRule="auto"/>
+        <w:ind w:right="720"/>
+        <w:rPr>
+          <w:rFonts w:ascii="Consolas" w:hAnsi="Consolas" w:cs="Courier New" w:hint="cs"/>
+          <w:color w:val="000000"/>
+          <w:sz w:val="19"/>
+          <w:szCs w:val="19"/>
+          <w:rtl/>
+        </w:rPr>
+      </w:pPr>
+    </w:p>
+    <w:p>
+      <w:pPr>
+        <w:spacing w:after="0" w:line="240" w:lineRule="auto"/>
+        <w:ind w:right="720"/>
+      </w:pPr>
+      <w:r>
+        <w:rPr>
+          <w:rFonts w:hint="cs"/>
+          <w:rtl/>
+        </w:rPr>
+        <w:t>והשימוש בפטרן בסופו של דבר יהיה על ידי</w:t>
+      </w:r>
+    </w:p>
+    <w:p>
+      <w:pPr>
+        <w:shd w:val="clear" w:color="auto" w:fill="1E1E1E"/>
+        <w:bidi w:val="0"/>
+        <w:spacing w:after="0" w:line="285" w:lineRule="atLeast"/>
+        <w:rPr>
+          <w:rFonts w:ascii="Consolas" w:eastAsia="Times New Roman" w:hAnsi="Consolas" w:cs="Times New Roman"/>
+          <w:color w:val="D4D4D4"/>
+          <w:sz w:val="21"/>
+          <w:szCs w:val="21"/>
+          <w:lang w:val="en-IL" w:eastAsia="en-IL"/>
+        </w:rPr>
+      </w:pPr>
+      <w:r>
+        <w:rPr>
+          <w:rFonts w:ascii="Consolas" w:eastAsia="Times New Roman" w:hAnsi="Consolas" w:cs="Times New Roman"/>
+          <w:color w:val="4EC9B0"/>
+          <w:sz w:val="21"/>
+          <w:szCs w:val="21"/>
+          <w:lang w:val="en-IL" w:eastAsia="en-IL"/>
+        </w:rPr>
+        <w:t>foreach</w:t>
+      </w:r>
+      <w:r>
+        <w:rPr>
+          <w:rFonts w:ascii="Consolas" w:eastAsia="Times New Roman" w:hAnsi="Consolas" w:cs="Times New Roman"/>
+          <w:color w:val="D4D4D4"/>
+          <w:sz w:val="21"/>
+          <w:szCs w:val="21"/>
+          <w:lang w:val="en-IL" w:eastAsia="en-IL"/>
+        </w:rPr>
+        <w:t xml:space="preserve"> (</w:t>
+      </w:r>
+      <w:r>
+        <w:rPr>
+          <w:rFonts w:ascii="Consolas" w:eastAsia="Times New Roman" w:hAnsi="Consolas" w:cs="Times New Roman"/>
+          <w:color w:val="569CD6"/>
+          <w:sz w:val="21"/>
+          <w:szCs w:val="21"/>
+          <w:lang w:val="en-IL" w:eastAsia="en-IL"/>
+        </w:rPr>
+        <w:t>string</w:t>
+      </w:r>
+      <w:r>
+        <w:rPr>
+          <w:rFonts w:ascii="Consolas" w:eastAsia="Times New Roman" w:hAnsi="Consolas" w:cs="Times New Roman"/>
+          <w:color w:val="D4D4D4"/>
+          <w:sz w:val="21"/>
+          <w:szCs w:val="21"/>
+          <w:lang w:val="en-IL" w:eastAsia="en-IL"/>
+        </w:rPr>
+        <w:t xml:space="preserve"> </w:t>
+      </w:r>
+      <w:proofErr w:type="spellStart"/>
+      <w:r>
+        <w:rPr>
+          <w:rFonts w:ascii="Consolas" w:eastAsia="Times New Roman" w:hAnsi="Consolas" w:cs="Times New Roman"/>
+          <w:color w:val="9CDCFE"/>
+          <w:sz w:val="21"/>
+          <w:szCs w:val="21"/>
+          <w:lang w:val="en-IL" w:eastAsia="en-IL"/>
+        </w:rPr>
+        <w:t>url</w:t>
+      </w:r>
+      <w:proofErr w:type="spellEnd"/>
+      <w:r>
+        <w:rPr>
+          <w:rFonts w:ascii="Consolas" w:eastAsia="Times New Roman" w:hAnsi="Consolas" w:cs="Times New Roman"/>
+          <w:color w:val="D4D4D4"/>
+          <w:sz w:val="21"/>
+          <w:szCs w:val="21"/>
+          <w:lang w:val="en-IL" w:eastAsia="en-IL"/>
+        </w:rPr>
+        <w:t xml:space="preserve"> </w:t>
+      </w:r>
+      <w:r>
+        <w:rPr>
+          <w:rFonts w:ascii="Consolas" w:eastAsia="Times New Roman" w:hAnsi="Consolas" w:cs="Times New Roman"/>
+          <w:color w:val="4EC9B0"/>
+          <w:sz w:val="21"/>
+          <w:szCs w:val="21"/>
+          <w:lang w:val="en-IL" w:eastAsia="en-IL"/>
+        </w:rPr>
+        <w:t>in</w:t>
+      </w:r>
+      <w:r>
+        <w:rPr>
+          <w:rFonts w:ascii="Consolas" w:eastAsia="Times New Roman" w:hAnsi="Consolas" w:cs="Times New Roman"/>
+          <w:color w:val="D4D4D4"/>
+          <w:sz w:val="21"/>
+          <w:szCs w:val="21"/>
+          <w:lang w:val="en-IL" w:eastAsia="en-IL"/>
+        </w:rPr>
+        <w:t xml:space="preserve"> </w:t>
+      </w:r>
+      <w:proofErr w:type="spellStart"/>
+      <w:r>
+        <w:rPr>
+          <w:rFonts w:ascii="Consolas" w:eastAsia="Times New Roman" w:hAnsi="Consolas" w:cs="Times New Roman"/>
+          <w:color w:val="9CDCFE"/>
+          <w:sz w:val="21"/>
+          <w:szCs w:val="21"/>
+          <w:lang w:val="en-IL" w:eastAsia="en-IL"/>
+        </w:rPr>
+        <w:t>m_AlbumFacade</w:t>
+      </w:r>
+      <w:proofErr w:type="spellEnd"/>
+      <w:r>
+        <w:rPr>
+          <w:rFonts w:ascii="Consolas" w:eastAsia="Times New Roman" w:hAnsi="Consolas" w:cs="Times New Roman"/>
+          <w:color w:val="D4D4D4"/>
+          <w:sz w:val="21"/>
+          <w:szCs w:val="21"/>
+          <w:lang w:val="en-IL" w:eastAsia="en-IL"/>
+        </w:rPr>
+        <w:t>)</w:t>
+      </w:r>
     </w:p>
     <w:p>
       <w:pPr>
@@ -2582,27 +3427,68 @@
       <w:pPr>
         <w:spacing w:after="0" w:line="240" w:lineRule="auto"/>
         <w:ind w:right="720"/>
-        <w:rPr>
-          <w:rtl/>
-        </w:rPr>
-      </w:pPr>
-      <w:r>
-        <w:rPr>
-          <w:rFonts w:hint="cs"/>
-          <w:rtl/>
-        </w:rPr>
-        <w:t>[</w:t>
-      </w:r>
-      <w:r>
-        <w:t>sequence diagram</w:t>
-      </w:r>
-      <w:r>
-        <w:rPr>
-          <w:rFonts w:hint="cs"/>
-          <w:rtl/>
-        </w:rPr>
-        <w:t xml:space="preserve"> שמציגה את התהליך שקשור לתבנית והאינטראקציה בין המחלקות]</w:t>
-      </w:r>
+      </w:pPr>
+      <w:r>
+        <w:rPr>
+          <w:noProof/>
+        </w:rPr>
+        <w:drawing>
+          <wp:inline distT="0" distB="0" distL="0" distR="0" wp14:anchorId="22A66297" wp14:editId="3E4C1C53">
+            <wp:extent cx="5274310" cy="3399155"/>
+            <wp:effectExtent l="0" t="0" r="2540" b="0"/>
+            <wp:docPr id="8" name="Picture 8"/>
+            <wp:cNvGraphicFramePr>
+              <a:graphicFrameLocks xmlns:a="http://schemas.openxmlformats.org/drawingml/2006/main" noChangeAspect="1"/>
+            </wp:cNvGraphicFramePr>
+            <a:graphic xmlns:a="http://schemas.openxmlformats.org/drawingml/2006/main">
+              <a:graphicData uri="http://schemas.openxmlformats.org/drawingml/2006/picture">
+                <pic:pic xmlns:pic="http://schemas.openxmlformats.org/drawingml/2006/picture">
+                  <pic:nvPicPr>
+                    <pic:cNvPr id="1" name=""/>
+                    <pic:cNvPicPr/>
+                  </pic:nvPicPr>
+                  <pic:blipFill>
+                    <a:blip r:embed="rId11"/>
+                    <a:stretch>
+                      <a:fillRect/>
+                    </a:stretch>
+                  </pic:blipFill>
+                  <pic:spPr>
+                    <a:xfrm>
+                      <a:off x="0" y="0"/>
+                      <a:ext cx="5274310" cy="3399155"/>
+                    </a:xfrm>
+                    <a:prstGeom prst="rect">
+                      <a:avLst/>
+                    </a:prstGeom>
+                  </pic:spPr>
+                </pic:pic>
+              </a:graphicData>
+            </a:graphic>
+          </wp:inline>
+        </w:drawing>
+      </w:r>
+    </w:p>
+    <w:p>
+      <w:pPr>
+        <w:spacing w:after="0" w:line="240" w:lineRule="auto"/>
+        <w:ind w:right="720"/>
+      </w:pPr>
+    </w:p>
+    <w:p>
+      <w:pPr>
+        <w:spacing w:after="0" w:line="240" w:lineRule="auto"/>
+        <w:ind w:right="720"/>
+      </w:pPr>
+    </w:p>
+    <w:p>
+      <w:pPr>
+        <w:spacing w:after="0" w:line="240" w:lineRule="auto"/>
+        <w:ind w:right="720"/>
+        <w:rPr>
+          <w:rtl/>
+        </w:rPr>
+      </w:pPr>
     </w:p>
     <w:p>
       <w:pPr>
@@ -2625,6 +3511,9 @@
         </w:tabs>
         <w:spacing w:after="0" w:line="240" w:lineRule="auto"/>
         <w:ind w:left="720"/>
+        <w:rPr>
+          <w:rtl/>
+        </w:rPr>
       </w:pPr>
       <w:r>
         <w:t>Class Diagram</w:t>
@@ -2636,103 +3525,86 @@
         </w:rPr>
         <w:tab/>
       </w:r>
-    </w:p>
-    <w:p>
-      <w:pPr>
-        <w:rPr>
-          <w:rtl/>
-        </w:rPr>
-      </w:pPr>
-      <w:r>
-        <w:rPr>
-          <w:rFonts w:hint="cs"/>
-          <w:rtl/>
-        </w:rPr>
-        <w:t>[</w:t>
-      </w:r>
-      <w:r>
-        <w:t>class diagram</w:t>
-      </w:r>
-      <w:r>
-        <w:rPr>
-          <w:rFonts w:hint="cs"/>
-          <w:rtl/>
-        </w:rPr>
-        <w:t xml:space="preserve"> שמתארת את המחלקות שלכם שמעורבות בתבנית (תיאור מלא שכולל </w:t>
-      </w:r>
-      <w:r>
-        <w:t>Properties</w:t>
-      </w:r>
-      <w:r>
-        <w:rPr>
-          <w:rFonts w:hint="cs"/>
-          <w:rtl/>
-        </w:rPr>
-        <w:t xml:space="preserve"> ו- </w:t>
-      </w:r>
-      <w:r>
-        <w:t>Methods</w:t>
-      </w:r>
-      <w:r>
-        <w:rPr>
-          <w:rFonts w:hint="cs"/>
-          <w:rtl/>
-        </w:rPr>
-        <w:t>) והיחסים ביניהם (</w:t>
-      </w:r>
-      <w:proofErr w:type="spellStart"/>
-      <w:r>
-        <w:rPr>
-          <w:rFonts w:hint="cs"/>
-          <w:rtl/>
-        </w:rPr>
-        <w:t>תאור</w:t>
-      </w:r>
-      <w:proofErr w:type="spellEnd"/>
-      <w:r>
-        <w:rPr>
-          <w:rFonts w:hint="cs"/>
-          <w:rtl/>
-        </w:rPr>
-        <w:t xml:space="preserve"> מלא עבור כל יחס כפי שלמדנו בכיתה). עבור כל מחלקה שלכם, </w:t>
-      </w:r>
-      <w:proofErr w:type="spellStart"/>
-      <w:r>
-        <w:rPr>
-          <w:rFonts w:hint="cs"/>
-          <w:rtl/>
-        </w:rPr>
-        <w:t>כיתבו</w:t>
-      </w:r>
-      <w:proofErr w:type="spellEnd"/>
-      <w:r>
-        <w:rPr>
-          <w:rFonts w:hint="cs"/>
-          <w:rtl/>
-        </w:rPr>
-        <w:t xml:space="preserve"> מי המקבילה שלה (אם יש כזו) בתבנית (</w:t>
-      </w:r>
-      <w:r>
-        <w:t>Pattern</w:t>
-      </w:r>
-      <w:r>
-        <w:rPr>
-          <w:rFonts w:hint="cs"/>
-          <w:rtl/>
-        </w:rPr>
-        <w:t>) שבחרתם</w:t>
-      </w:r>
-    </w:p>
-    <w:p>
-      <w:pPr>
-        <w:rPr>
-          <w:rtl/>
-        </w:rPr>
-      </w:pPr>
-    </w:p>
-    <w:p>
-      <w:pPr>
-        <w:pStyle w:val="3"/>
+      <w:r>
+        <w:rPr>
+          <w:noProof/>
+        </w:rPr>
+        <w:drawing>
+          <wp:anchor distT="0" distB="0" distL="114300" distR="114300" simplePos="0" relativeHeight="251659776" behindDoc="1" locked="0" layoutInCell="1" allowOverlap="1" wp14:anchorId="0B882105" wp14:editId="2D85D790">
+            <wp:simplePos x="0" y="0"/>
+            <wp:positionH relativeFrom="column">
+              <wp:posOffset>-714375</wp:posOffset>
+            </wp:positionH>
+            <wp:positionV relativeFrom="paragraph">
+              <wp:posOffset>670560</wp:posOffset>
+            </wp:positionV>
+            <wp:extent cx="6610350" cy="3286125"/>
+            <wp:effectExtent l="0" t="0" r="0" b="9525"/>
+            <wp:wrapTight wrapText="bothSides">
+              <wp:wrapPolygon edited="0">
+                <wp:start x="0" y="0"/>
+                <wp:lineTo x="0" y="21537"/>
+                <wp:lineTo x="21538" y="21537"/>
+                <wp:lineTo x="21538" y="0"/>
+                <wp:lineTo x="0" y="0"/>
+              </wp:wrapPolygon>
+            </wp:wrapTight>
+            <wp:docPr id="9" name="Picture 9"/>
+            <wp:cNvGraphicFramePr>
+              <a:graphicFrameLocks xmlns:a="http://schemas.openxmlformats.org/drawingml/2006/main" noChangeAspect="1"/>
+            </wp:cNvGraphicFramePr>
+            <a:graphic xmlns:a="http://schemas.openxmlformats.org/drawingml/2006/main">
+              <a:graphicData uri="http://schemas.openxmlformats.org/drawingml/2006/picture">
+                <pic:pic xmlns:pic="http://schemas.openxmlformats.org/drawingml/2006/picture">
+                  <pic:nvPicPr>
+                    <pic:cNvPr id="1" name=""/>
+                    <pic:cNvPicPr/>
+                  </pic:nvPicPr>
+                  <pic:blipFill>
+                    <a:blip r:embed="rId12">
+                      <a:extLst>
+                        <a:ext uri="{28A0092B-C50C-407E-A947-70E740481C1C}">
+                          <a14:useLocalDpi xmlns:a14="http://schemas.microsoft.com/office/drawing/2010/main" val="0"/>
+                        </a:ext>
+                      </a:extLst>
+                    </a:blip>
+                    <a:stretch>
+                      <a:fillRect/>
+                    </a:stretch>
+                  </pic:blipFill>
+                  <pic:spPr>
+                    <a:xfrm>
+                      <a:off x="0" y="0"/>
+                      <a:ext cx="6610350" cy="3286125"/>
+                    </a:xfrm>
+                    <a:prstGeom prst="rect">
+                      <a:avLst/>
+                    </a:prstGeom>
+                  </pic:spPr>
+                </pic:pic>
+              </a:graphicData>
+            </a:graphic>
+            <wp14:sizeRelH relativeFrom="margin">
+              <wp14:pctWidth>0</wp14:pctWidth>
+            </wp14:sizeRelH>
+            <wp14:sizeRelV relativeFrom="margin">
+              <wp14:pctHeight>0</wp14:pctHeight>
+            </wp14:sizeRelV>
+          </wp:anchor>
+        </w:drawing>
+      </w:r>
+    </w:p>
+    <w:p/>
+    <w:p>
+      <w:pPr>
+        <w:rPr>
+          <w:rtl/>
+        </w:rPr>
+      </w:pPr>
+    </w:p>
+    <w:p>
+      <w:pPr>
+        <w:pStyle w:val="Heading3"/>
         <w:rPr>
           <w:rtl/>
         </w:rPr>
@@ -2755,7 +3627,10 @@
           <w:rFonts w:hint="cs"/>
           <w:rtl/>
         </w:rPr>
-        <w:t xml:space="preserve"> [שם התבנית]</w:t>
+        <w:t xml:space="preserve"> </w:t>
+      </w:r>
+      <w:r>
+        <w:t>Observer</w:t>
       </w:r>
     </w:p>
     <w:p>
@@ -2770,10 +3645,18 @@
         </w:tabs>
         <w:spacing w:after="0" w:line="240" w:lineRule="auto"/>
         <w:ind w:left="720" w:right="0"/>
-      </w:pPr>
-      <w:r>
-        <w:rPr>
-          <w:rFonts w:hint="cs"/>
+        <w:rPr>
+          <w:b/>
+          <w:bCs/>
+          <w:u w:val="single"/>
+        </w:rPr>
+      </w:pPr>
+      <w:r>
+        <w:rPr>
+          <w:rFonts w:hint="cs"/>
+          <w:b/>
+          <w:bCs/>
+          <w:u w:val="single"/>
           <w:rtl/>
         </w:rPr>
         <w:t>סיבת הבחירה / שימוש בתבנית:</w:t>
@@ -2782,14 +3665,76 @@
     <w:p>
       <w:pPr>
         <w:spacing w:after="0" w:line="240" w:lineRule="auto"/>
-        <w:ind w:right="720"/>
-      </w:pPr>
-      <w:r>
-        <w:rPr>
-          <w:rFonts w:hint="cs"/>
-          <w:rtl/>
-        </w:rPr>
-        <w:t>[תיאור הסיבה / הצורך בשימוש בתבנית במערכת שלכם]</w:t>
+        <w:ind w:left="720"/>
+        <w:rPr>
+          <w:rtl/>
+        </w:rPr>
+      </w:pPr>
+      <w:r>
+        <w:rPr>
+          <w:rFonts w:hint="cs"/>
+          <w:rtl/>
+        </w:rPr>
+        <w:t xml:space="preserve">הצורך לידע חלקים שונים בתוכנית על אירועים שהתרחשו. אלמנט חשוב היום בעולם האפליקציות זה מערך </w:t>
+      </w:r>
+      <w:r>
+        <w:rPr>
+          <w:lang w:val="en-GB"/>
+        </w:rPr>
+        <w:t>Notifications</w:t>
+      </w:r>
+      <w:r>
+        <w:rPr>
+          <w:rFonts w:hint="cs"/>
+          <w:rtl/>
+        </w:rPr>
+        <w:t xml:space="preserve">, היינו רוצים להתריע על שינויים ולידע חלקים בתוכנית על אירועים שהתרחשו. לדוגמא </w:t>
+      </w:r>
+      <w:r>
+        <w:rPr>
+          <w:rtl/>
+        </w:rPr>
+        <w:t>–</w:t>
+      </w:r>
+      <w:r>
+        <w:rPr>
+          <w:rFonts w:hint="cs"/>
+          <w:rtl/>
+        </w:rPr>
+        <w:t xml:space="preserve"> כאשר מתווסף פוסט חדש, אנו רוצים לידע את המשתמש שהתווסף פוסט חדש </w:t>
+      </w:r>
+      <w:r>
+        <w:rPr>
+          <w:rtl/>
+        </w:rPr>
+        <w:t>–</w:t>
+      </w:r>
+      <w:r>
+        <w:rPr>
+          <w:rFonts w:hint="cs"/>
+          <w:rtl/>
+        </w:rPr>
+        <w:t xml:space="preserve"> כך יוכל היוזר לדעת בזמן אמת על שינויים במידע ולפעול בהתאם. </w:t>
+      </w:r>
+    </w:p>
+    <w:p>
+      <w:pPr>
+        <w:spacing w:after="0" w:line="240" w:lineRule="auto"/>
+        <w:ind w:left="720"/>
+      </w:pPr>
+      <w:r>
+        <w:rPr>
+          <w:rFonts w:hint="cs"/>
+          <w:rtl/>
+        </w:rPr>
+        <w:t xml:space="preserve">בעתיד יכול להיות שיהיו </w:t>
+      </w:r>
+      <w:r>
+        <w:rPr>
+          <w:rFonts w:hint="cs"/>
+          <w:rtl/>
+        </w:rPr>
+        <w:t>חלקים בתוכנית שירצו לפעול בהתאם, לדוגמא אם יש כמה פוסטים חדשים, אז אולי נרצה לנתח מה הפוסט הכי רלוונטי מבין כל החדשים ואז להציגו ליוזר. אם יש פוסט חדש אז אולי נרצה לבדוק אם יש לו לייקים, ואם כן אז לשלוח הודעה לאנשים שעשו לייקים.</w:t>
       </w:r>
       <w:r>
         <w:rPr>
@@ -2810,32 +3755,1141 @@
         </w:tabs>
         <w:spacing w:after="0" w:line="240" w:lineRule="auto"/>
         <w:ind w:left="720" w:right="0"/>
-      </w:pPr>
-      <w:r>
-        <w:rPr>
-          <w:rFonts w:hint="cs"/>
+        <w:rPr>
+          <w:b/>
+          <w:bCs/>
+          <w:u w:val="single"/>
+        </w:rPr>
+      </w:pPr>
+      <w:r>
+        <w:rPr>
+          <w:rFonts w:hint="cs"/>
+          <w:b/>
+          <w:bCs/>
+          <w:u w:val="single"/>
           <w:rtl/>
         </w:rPr>
         <w:t>אופן המימוש:</w:t>
+      </w:r>
+    </w:p>
+    <w:p>
+      <w:pPr>
+        <w:spacing w:after="0" w:line="240" w:lineRule="auto"/>
+        <w:ind w:left="720" w:right="720"/>
+      </w:pPr>
+      <w:r>
+        <w:rPr>
+          <w:rFonts w:hint="cs"/>
+        </w:rPr>
+        <w:t>C</w:t>
+      </w:r>
+      <w:r>
+        <w:rPr>
+          <w:rFonts w:hint="cs"/>
+          <w:rtl/>
+        </w:rPr>
+        <w:t xml:space="preserve"># עוזרים לנו גם בפטרן זה בעזרת </w:t>
+      </w:r>
+      <w:proofErr w:type="gramStart"/>
+      <w:r>
+        <w:rPr>
+          <w:lang w:val="en-GB"/>
+        </w:rPr>
+        <w:t>delegate</w:t>
+      </w:r>
+      <w:r>
+        <w:t xml:space="preserve"> </w:t>
+      </w:r>
+      <w:r>
+        <w:rPr>
+          <w:rFonts w:hint="cs"/>
+          <w:rtl/>
+        </w:rPr>
+        <w:t xml:space="preserve"> ו</w:t>
+      </w:r>
+      <w:proofErr w:type="gramEnd"/>
+      <w:r>
+        <w:rPr>
+          <w:lang w:val="en-GB"/>
+        </w:rPr>
+        <w:t>event</w:t>
+      </w:r>
+    </w:p>
+    <w:p>
+      <w:pPr>
+        <w:spacing w:after="0" w:line="240" w:lineRule="auto"/>
+        <w:ind w:left="720" w:right="720"/>
+        <w:rPr>
+          <w:rtl/>
+        </w:rPr>
+      </w:pPr>
+      <w:r>
+        <w:rPr>
+          <w:rFonts w:hint="cs"/>
+          <w:rtl/>
+        </w:rPr>
+        <w:t xml:space="preserve">מה שעשינו זה </w:t>
+      </w:r>
+      <w:r>
+        <w:rPr>
+          <w:rFonts w:hint="cs"/>
+          <w:rtl/>
+        </w:rPr>
+        <w:t xml:space="preserve">הוספנו פיצר אשר נמצא בתוך </w:t>
+      </w:r>
+      <w:r>
+        <w:rPr>
+          <w:rFonts w:hint="cs"/>
+          <w:color w:val="365F91" w:themeColor="accent1" w:themeShade="BF"/>
+          <w:rtl/>
+        </w:rPr>
+        <w:t>ה</w:t>
+      </w:r>
+      <w:r>
+        <w:rPr>
+          <w:rFonts w:hint="cs"/>
+          <w:color w:val="365F91" w:themeColor="accent1" w:themeShade="BF"/>
+        </w:rPr>
+        <w:t>A</w:t>
+      </w:r>
+      <w:proofErr w:type="spellStart"/>
+      <w:r>
+        <w:rPr>
+          <w:color w:val="365F91" w:themeColor="accent1" w:themeShade="BF"/>
+          <w:lang w:val="en-GB"/>
+        </w:rPr>
+        <w:t>ppFacade</w:t>
+      </w:r>
+      <w:proofErr w:type="spellEnd"/>
+      <w:r>
+        <w:rPr>
+          <w:rFonts w:hint="cs"/>
+          <w:color w:val="365F91" w:themeColor="accent1" w:themeShade="BF"/>
+          <w:rtl/>
+          <w:lang w:val="en-GB"/>
+        </w:rPr>
+        <w:t>.</w:t>
+      </w:r>
+      <w:r>
+        <w:rPr>
+          <w:rFonts w:hint="cs"/>
+          <w:color w:val="365F91" w:themeColor="accent1" w:themeShade="BF"/>
+          <w:rtl/>
+          <w:lang w:val="en-GB"/>
+        </w:rPr>
+        <w:t xml:space="preserve"> </w:t>
+      </w:r>
+      <w:r>
+        <w:rPr>
+          <w:rFonts w:hint="cs"/>
+          <w:rtl/>
+        </w:rPr>
+        <w:t xml:space="preserve">תפקיד הפיצר הוא לבדוק  אחת לדקה האם יש פוסט חדש </w:t>
+      </w:r>
+      <w:r>
+        <w:rPr>
+          <w:rtl/>
+        </w:rPr>
+        <w:t>–</w:t>
+      </w:r>
+      <w:r>
+        <w:rPr>
+          <w:rFonts w:hint="cs"/>
+          <w:rtl/>
+        </w:rPr>
+        <w:t xml:space="preserve"> אם כן, אנחנו נודיע לכל מי שמתעניין בכך. במקרה שלנו הקליינט (ה</w:t>
+      </w:r>
+      <w:r>
+        <w:rPr>
+          <w:rFonts w:hint="cs"/>
+        </w:rPr>
+        <w:t>UI</w:t>
+      </w:r>
+      <w:r>
+        <w:rPr>
+          <w:rFonts w:hint="cs"/>
+          <w:rtl/>
+        </w:rPr>
+        <w:t xml:space="preserve">) מתעניין בכך </w:t>
+      </w:r>
+      <w:r>
+        <w:rPr>
+          <w:rtl/>
+        </w:rPr>
+        <w:t>–</w:t>
+      </w:r>
+      <w:r>
+        <w:rPr>
+          <w:rFonts w:hint="cs"/>
+          <w:rtl/>
+        </w:rPr>
+        <w:t xml:space="preserve"> מה שהקליינט רוצה לעשות אצלנו זה להציג למשתמש </w:t>
+      </w:r>
+      <w:r>
+        <w:rPr>
+          <w:rFonts w:hint="cs"/>
+        </w:rPr>
+        <w:t>M</w:t>
+      </w:r>
+      <w:proofErr w:type="spellStart"/>
+      <w:r>
+        <w:rPr>
+          <w:lang w:val="en-GB"/>
+        </w:rPr>
+        <w:t>essageBox</w:t>
+      </w:r>
+      <w:proofErr w:type="spellEnd"/>
+      <w:r>
+        <w:rPr>
+          <w:rFonts w:hint="cs"/>
+          <w:rtl/>
+        </w:rPr>
+        <w:t xml:space="preserve"> ובו כתוב שיש </w:t>
+      </w:r>
+      <w:r>
+        <w:rPr>
+          <w:rFonts w:hint="cs"/>
+        </w:rPr>
+        <w:t>X</w:t>
+      </w:r>
+      <w:r>
+        <w:rPr>
+          <w:rFonts w:hint="cs"/>
+          <w:rtl/>
+        </w:rPr>
+        <w:t xml:space="preserve"> פוסטים חדשים.</w:t>
+      </w:r>
+    </w:p>
+    <w:p>
+      <w:pPr>
+        <w:spacing w:after="0" w:line="240" w:lineRule="auto"/>
+        <w:ind w:right="720" w:firstLine="720"/>
+        <w:rPr>
+          <w:rtl/>
+        </w:rPr>
+      </w:pPr>
+      <w:r>
+        <w:rPr>
+          <w:rFonts w:ascii="Consolas" w:hAnsi="Consolas" w:cs="Consolas"/>
+          <w:color w:val="008000"/>
+          <w:sz w:val="19"/>
+          <w:szCs w:val="19"/>
+          <w:lang w:val="en-IL"/>
+        </w:rPr>
+        <w:t>in Model/</w:t>
+      </w:r>
+      <w:proofErr w:type="spellStart"/>
+      <w:r>
+        <w:rPr>
+          <w:rFonts w:ascii="Consolas" w:hAnsi="Consolas" w:cs="Consolas"/>
+          <w:color w:val="008000"/>
+          <w:sz w:val="19"/>
+          <w:szCs w:val="19"/>
+          <w:lang w:val="en-IL"/>
+        </w:rPr>
+        <w:t>AppFacade.cs</w:t>
+      </w:r>
+      <w:proofErr w:type="spellEnd"/>
+      <w:r>
+        <w:rPr>
+          <w:rFonts w:ascii="Consolas" w:hAnsi="Consolas" w:cs="Consolas"/>
+          <w:color w:val="008000"/>
+          <w:sz w:val="19"/>
+          <w:szCs w:val="19"/>
+          <w:rtl/>
+          <w:lang w:val="en-IL"/>
+        </w:rPr>
+        <w:tab/>
+      </w:r>
+      <w:r>
+        <w:rPr>
+          <w:rFonts w:ascii="Consolas" w:hAnsi="Consolas" w:cs="Consolas" w:hint="cs"/>
+          <w:color w:val="008000"/>
+          <w:sz w:val="19"/>
+          <w:szCs w:val="19"/>
+          <w:rtl/>
+          <w:lang w:val="en-IL"/>
+        </w:rPr>
+        <w:t xml:space="preserve"> </w:t>
+      </w:r>
+      <w:r>
+        <w:rPr>
+          <w:rFonts w:hint="cs"/>
+          <w:rtl/>
+        </w:rPr>
+        <w:t xml:space="preserve"> </w:t>
+      </w:r>
+    </w:p>
+    <w:p>
+      <w:pPr>
+        <w:shd w:val="clear" w:color="auto" w:fill="1E1E1E"/>
+        <w:bidi w:val="0"/>
+        <w:spacing w:after="0" w:line="285" w:lineRule="atLeast"/>
+        <w:rPr>
+          <w:rFonts w:ascii="Consolas" w:eastAsia="Times New Roman" w:hAnsi="Consolas" w:cs="Times New Roman"/>
+          <w:color w:val="D4D4D4"/>
+          <w:sz w:val="21"/>
+          <w:szCs w:val="21"/>
+          <w:lang w:val="en-IL" w:eastAsia="en-IL"/>
+        </w:rPr>
+      </w:pPr>
+      <w:r>
+        <w:rPr>
+          <w:rFonts w:ascii="Consolas" w:eastAsia="Times New Roman" w:hAnsi="Consolas" w:cs="Times New Roman"/>
+          <w:color w:val="569CD6"/>
+          <w:sz w:val="21"/>
+          <w:szCs w:val="21"/>
+          <w:lang w:val="en-IL" w:eastAsia="en-IL"/>
+        </w:rPr>
+        <w:t>public</w:t>
+      </w:r>
+      <w:r>
+        <w:rPr>
+          <w:rFonts w:ascii="Consolas" w:eastAsia="Times New Roman" w:hAnsi="Consolas" w:cs="Times New Roman"/>
+          <w:color w:val="D4D4D4"/>
+          <w:sz w:val="21"/>
+          <w:szCs w:val="21"/>
+          <w:lang w:val="en-IL" w:eastAsia="en-IL"/>
+        </w:rPr>
+        <w:t xml:space="preserve"> </w:t>
+      </w:r>
+      <w:r>
+        <w:rPr>
+          <w:rFonts w:ascii="Consolas" w:eastAsia="Times New Roman" w:hAnsi="Consolas" w:cs="Times New Roman"/>
+          <w:color w:val="569CD6"/>
+          <w:sz w:val="21"/>
+          <w:szCs w:val="21"/>
+          <w:lang w:val="en-IL" w:eastAsia="en-IL"/>
+        </w:rPr>
+        <w:t>event</w:t>
+      </w:r>
+      <w:r>
+        <w:rPr>
+          <w:rFonts w:ascii="Consolas" w:eastAsia="Times New Roman" w:hAnsi="Consolas" w:cs="Times New Roman"/>
+          <w:color w:val="D4D4D4"/>
+          <w:sz w:val="21"/>
+          <w:szCs w:val="21"/>
+          <w:lang w:val="en-IL" w:eastAsia="en-IL"/>
+        </w:rPr>
+        <w:t xml:space="preserve"> </w:t>
+      </w:r>
+      <w:r>
+        <w:rPr>
+          <w:rFonts w:ascii="Consolas" w:eastAsia="Times New Roman" w:hAnsi="Consolas" w:cs="Times New Roman"/>
+          <w:color w:val="4EC9B0"/>
+          <w:sz w:val="21"/>
+          <w:szCs w:val="21"/>
+          <w:lang w:val="en-IL" w:eastAsia="en-IL"/>
+        </w:rPr>
+        <w:t>Action</w:t>
+      </w:r>
+      <w:r>
+        <w:rPr>
+          <w:rFonts w:ascii="Consolas" w:eastAsia="Times New Roman" w:hAnsi="Consolas" w:cs="Times New Roman"/>
+          <w:color w:val="D4D4D4"/>
+          <w:sz w:val="21"/>
+          <w:szCs w:val="21"/>
+          <w:lang w:val="en-IL" w:eastAsia="en-IL"/>
+        </w:rPr>
+        <w:t>&lt;</w:t>
+      </w:r>
+      <w:r>
+        <w:rPr>
+          <w:rFonts w:ascii="Consolas" w:eastAsia="Times New Roman" w:hAnsi="Consolas" w:cs="Times New Roman"/>
+          <w:color w:val="569CD6"/>
+          <w:sz w:val="21"/>
+          <w:szCs w:val="21"/>
+          <w:lang w:val="en-IL" w:eastAsia="en-IL"/>
+        </w:rPr>
+        <w:t>int</w:t>
+      </w:r>
+      <w:r>
+        <w:rPr>
+          <w:rFonts w:ascii="Consolas" w:eastAsia="Times New Roman" w:hAnsi="Consolas" w:cs="Times New Roman"/>
+          <w:color w:val="D4D4D4"/>
+          <w:sz w:val="21"/>
+          <w:szCs w:val="21"/>
+          <w:lang w:val="en-IL" w:eastAsia="en-IL"/>
+        </w:rPr>
+        <w:t xml:space="preserve">&gt;      </w:t>
+      </w:r>
+      <w:proofErr w:type="spellStart"/>
+      <w:r>
+        <w:rPr>
+          <w:rFonts w:ascii="Consolas" w:eastAsia="Times New Roman" w:hAnsi="Consolas" w:cs="Times New Roman"/>
+          <w:color w:val="9CDCFE"/>
+          <w:sz w:val="21"/>
+          <w:szCs w:val="21"/>
+          <w:lang w:val="en-IL" w:eastAsia="en-IL"/>
+        </w:rPr>
+        <w:t>m_ObserversForNewPost</w:t>
+      </w:r>
+      <w:proofErr w:type="spellEnd"/>
+      <w:r>
+        <w:rPr>
+          <w:rFonts w:ascii="Consolas" w:eastAsia="Times New Roman" w:hAnsi="Consolas" w:cs="Times New Roman"/>
+          <w:color w:val="D4D4D4"/>
+          <w:sz w:val="21"/>
+          <w:szCs w:val="21"/>
+          <w:lang w:val="en-IL" w:eastAsia="en-IL"/>
+        </w:rPr>
+        <w:t>;</w:t>
+      </w:r>
+    </w:p>
+    <w:p>
+      <w:pPr>
+        <w:spacing w:after="0" w:line="240" w:lineRule="auto"/>
+        <w:ind w:right="720" w:firstLine="720"/>
+        <w:rPr>
+          <w:rtl/>
+        </w:rPr>
+      </w:pPr>
+      <w:r>
+        <w:rPr>
+          <w:rFonts w:hint="cs"/>
+          <w:rtl/>
+        </w:rPr>
+        <w:t>הצהרנו על אירוע שמודיע לאנשים מה קורה כאשר יש פוסט חדש</w:t>
+      </w:r>
+    </w:p>
+    <w:p>
+      <w:pPr>
+        <w:shd w:val="clear" w:color="auto" w:fill="1E1E1E"/>
+        <w:bidi w:val="0"/>
+        <w:spacing w:after="0" w:line="285" w:lineRule="atLeast"/>
+        <w:rPr>
+          <w:rFonts w:ascii="Consolas" w:eastAsia="Times New Roman" w:hAnsi="Consolas" w:cs="Times New Roman"/>
+          <w:color w:val="D4D4D4"/>
+          <w:sz w:val="21"/>
+          <w:szCs w:val="21"/>
+          <w:lang w:val="en-IL" w:eastAsia="en-IL"/>
+        </w:rPr>
+      </w:pPr>
+      <w:r>
+        <w:rPr>
+          <w:rFonts w:ascii="Consolas" w:eastAsia="Times New Roman" w:hAnsi="Consolas" w:cs="Times New Roman"/>
+          <w:color w:val="569CD6"/>
+          <w:sz w:val="21"/>
+          <w:szCs w:val="21"/>
+          <w:lang w:val="en-IL" w:eastAsia="en-IL"/>
+        </w:rPr>
+        <w:t>private</w:t>
+      </w:r>
+      <w:r>
+        <w:rPr>
+          <w:rFonts w:ascii="Consolas" w:eastAsia="Times New Roman" w:hAnsi="Consolas" w:cs="Times New Roman"/>
+          <w:color w:val="D4D4D4"/>
+          <w:sz w:val="21"/>
+          <w:szCs w:val="21"/>
+          <w:lang w:val="en-IL" w:eastAsia="en-IL"/>
+        </w:rPr>
+        <w:t xml:space="preserve"> </w:t>
+      </w:r>
+      <w:r>
+        <w:rPr>
+          <w:rFonts w:ascii="Consolas" w:eastAsia="Times New Roman" w:hAnsi="Consolas" w:cs="Times New Roman"/>
+          <w:color w:val="4EC9B0"/>
+          <w:sz w:val="21"/>
+          <w:szCs w:val="21"/>
+          <w:lang w:val="en-IL" w:eastAsia="en-IL"/>
+        </w:rPr>
+        <w:t>Timer</w:t>
+      </w:r>
+      <w:r>
+        <w:rPr>
+          <w:rFonts w:ascii="Consolas" w:eastAsia="Times New Roman" w:hAnsi="Consolas" w:cs="Times New Roman"/>
+          <w:color w:val="D4D4D4"/>
+          <w:sz w:val="21"/>
+          <w:szCs w:val="21"/>
+          <w:lang w:val="en-IL" w:eastAsia="en-IL"/>
+        </w:rPr>
+        <w:t xml:space="preserve">                 </w:t>
+      </w:r>
+      <w:proofErr w:type="spellStart"/>
+      <w:r>
+        <w:rPr>
+          <w:rFonts w:ascii="Consolas" w:eastAsia="Times New Roman" w:hAnsi="Consolas" w:cs="Times New Roman"/>
+          <w:color w:val="9CDCFE"/>
+          <w:sz w:val="21"/>
+          <w:szCs w:val="21"/>
+          <w:lang w:val="en-IL" w:eastAsia="en-IL"/>
+        </w:rPr>
+        <w:t>m_TimerCheckUpdates</w:t>
+      </w:r>
+      <w:proofErr w:type="spellEnd"/>
+      <w:r>
+        <w:rPr>
+          <w:rFonts w:ascii="Consolas" w:eastAsia="Times New Roman" w:hAnsi="Consolas" w:cs="Times New Roman"/>
+          <w:color w:val="D4D4D4"/>
+          <w:sz w:val="21"/>
+          <w:szCs w:val="21"/>
+          <w:lang w:val="en-IL" w:eastAsia="en-IL"/>
+        </w:rPr>
+        <w:t>;</w:t>
       </w:r>
     </w:p>
     <w:p>
       <w:pPr>
         <w:spacing w:after="0" w:line="240" w:lineRule="auto"/>
         <w:ind w:right="720"/>
-      </w:pPr>
-      <w:r>
-        <w:rPr>
-          <w:rFonts w:hint="cs"/>
-          <w:rtl/>
-        </w:rPr>
-        <w:t>[תיאור המימוש והיכן ניתן למצוא אותו בקוד]</w:t>
+        <w:rPr>
+          <w:rtl/>
+          <w:lang w:val="en-IL"/>
+        </w:rPr>
+      </w:pPr>
+      <w:r>
+        <w:rPr>
+          <w:rtl/>
+          <w:lang w:val="en-IL"/>
+        </w:rPr>
+        <w:tab/>
+      </w:r>
+      <w:r>
+        <w:rPr>
+          <w:rFonts w:hint="cs"/>
+          <w:rtl/>
+          <w:lang w:val="en-IL"/>
+        </w:rPr>
+        <w:t>לצורך הממימוש הוספנו טיימר שאחת לדקה מפעיל את ה</w:t>
+      </w:r>
+      <w:r>
+        <w:rPr>
+          <w:rFonts w:hint="cs"/>
+          <w:rtl/>
+          <w:lang w:val="en-IL"/>
+        </w:rPr>
+        <w:t>מתודה</w:t>
+      </w:r>
+      <w:r>
+        <w:rPr>
+          <w:rFonts w:hint="cs"/>
+          <w:rtl/>
+          <w:lang w:val="en-IL"/>
+        </w:rPr>
+        <w:t xml:space="preserve"> הבאה:</w:t>
+      </w:r>
+    </w:p>
+    <w:p>
+      <w:pPr>
+        <w:shd w:val="clear" w:color="auto" w:fill="1E1E1E"/>
+        <w:bidi w:val="0"/>
+        <w:spacing w:after="0" w:line="285" w:lineRule="atLeast"/>
+        <w:rPr>
+          <w:rFonts w:ascii="Consolas" w:eastAsia="Times New Roman" w:hAnsi="Consolas" w:cs="Times New Roman"/>
+          <w:color w:val="D4D4D4"/>
+          <w:sz w:val="21"/>
+          <w:szCs w:val="21"/>
+          <w:lang w:val="en-IL" w:eastAsia="en-IL"/>
+        </w:rPr>
+      </w:pPr>
+      <w:r>
+        <w:rPr>
+          <w:rFonts w:ascii="Consolas" w:eastAsia="Times New Roman" w:hAnsi="Consolas" w:cs="Times New Roman"/>
+          <w:color w:val="569CD6"/>
+          <w:sz w:val="21"/>
+          <w:szCs w:val="21"/>
+          <w:lang w:val="en-IL" w:eastAsia="en-IL"/>
+        </w:rPr>
+        <w:t>private</w:t>
+      </w:r>
+      <w:r>
+        <w:rPr>
+          <w:rFonts w:ascii="Consolas" w:eastAsia="Times New Roman" w:hAnsi="Consolas" w:cs="Times New Roman"/>
+          <w:color w:val="D4D4D4"/>
+          <w:sz w:val="21"/>
+          <w:szCs w:val="21"/>
+          <w:lang w:val="en-IL" w:eastAsia="en-IL"/>
+        </w:rPr>
+        <w:t xml:space="preserve"> </w:t>
+      </w:r>
+      <w:r>
+        <w:rPr>
+          <w:rFonts w:ascii="Consolas" w:eastAsia="Times New Roman" w:hAnsi="Consolas" w:cs="Times New Roman"/>
+          <w:color w:val="569CD6"/>
+          <w:sz w:val="21"/>
+          <w:szCs w:val="21"/>
+          <w:lang w:val="en-IL" w:eastAsia="en-IL"/>
+        </w:rPr>
+        <w:t>void</w:t>
+      </w:r>
+      <w:r>
+        <w:rPr>
+          <w:rFonts w:ascii="Consolas" w:eastAsia="Times New Roman" w:hAnsi="Consolas" w:cs="Times New Roman"/>
+          <w:color w:val="D4D4D4"/>
+          <w:sz w:val="21"/>
+          <w:szCs w:val="21"/>
+          <w:lang w:val="en-IL" w:eastAsia="en-IL"/>
+        </w:rPr>
+        <w:t xml:space="preserve"> </w:t>
+      </w:r>
+      <w:proofErr w:type="spellStart"/>
+      <w:proofErr w:type="gramStart"/>
+      <w:r>
+        <w:rPr>
+          <w:rFonts w:ascii="Consolas" w:eastAsia="Times New Roman" w:hAnsi="Consolas" w:cs="Times New Roman"/>
+          <w:color w:val="DCDCAA"/>
+          <w:sz w:val="21"/>
+          <w:szCs w:val="21"/>
+          <w:lang w:val="en-IL" w:eastAsia="en-IL"/>
+        </w:rPr>
+        <w:t>OnTimedEvent</w:t>
+      </w:r>
+      <w:proofErr w:type="spellEnd"/>
+      <w:r>
+        <w:rPr>
+          <w:rFonts w:ascii="Consolas" w:eastAsia="Times New Roman" w:hAnsi="Consolas" w:cs="Times New Roman"/>
+          <w:color w:val="D4D4D4"/>
+          <w:sz w:val="21"/>
+          <w:szCs w:val="21"/>
+          <w:lang w:val="en-IL" w:eastAsia="en-IL"/>
+        </w:rPr>
+        <w:t>(</w:t>
+      </w:r>
+      <w:proofErr w:type="gramEnd"/>
+      <w:r>
+        <w:rPr>
+          <w:rFonts w:ascii="Consolas" w:eastAsia="Times New Roman" w:hAnsi="Consolas" w:cs="Times New Roman"/>
+          <w:color w:val="569CD6"/>
+          <w:sz w:val="21"/>
+          <w:szCs w:val="21"/>
+          <w:lang w:val="en-IL" w:eastAsia="en-IL"/>
+        </w:rPr>
+        <w:t>object</w:t>
+      </w:r>
+      <w:r>
+        <w:rPr>
+          <w:rFonts w:ascii="Consolas" w:eastAsia="Times New Roman" w:hAnsi="Consolas" w:cs="Times New Roman"/>
+          <w:color w:val="D4D4D4"/>
+          <w:sz w:val="21"/>
+          <w:szCs w:val="21"/>
+          <w:lang w:val="en-IL" w:eastAsia="en-IL"/>
+        </w:rPr>
+        <w:t xml:space="preserve"> </w:t>
+      </w:r>
+      <w:r>
+        <w:rPr>
+          <w:rFonts w:ascii="Consolas" w:eastAsia="Times New Roman" w:hAnsi="Consolas" w:cs="Times New Roman"/>
+          <w:color w:val="9CDCFE"/>
+          <w:sz w:val="21"/>
+          <w:szCs w:val="21"/>
+          <w:lang w:val="en-IL" w:eastAsia="en-IL"/>
+        </w:rPr>
+        <w:t>source</w:t>
+      </w:r>
+      <w:r>
+        <w:rPr>
+          <w:rFonts w:ascii="Consolas" w:eastAsia="Times New Roman" w:hAnsi="Consolas" w:cs="Times New Roman"/>
+          <w:color w:val="D4D4D4"/>
+          <w:sz w:val="21"/>
+          <w:szCs w:val="21"/>
+          <w:lang w:val="en-IL" w:eastAsia="en-IL"/>
+        </w:rPr>
+        <w:t xml:space="preserve">, </w:t>
+      </w:r>
+      <w:proofErr w:type="spellStart"/>
+      <w:r>
+        <w:rPr>
+          <w:rFonts w:ascii="Consolas" w:eastAsia="Times New Roman" w:hAnsi="Consolas" w:cs="Times New Roman"/>
+          <w:color w:val="4EC9B0"/>
+          <w:sz w:val="21"/>
+          <w:szCs w:val="21"/>
+          <w:lang w:val="en-IL" w:eastAsia="en-IL"/>
+        </w:rPr>
+        <w:t>ElapsedEventArgs</w:t>
+      </w:r>
+      <w:proofErr w:type="spellEnd"/>
+      <w:r>
+        <w:rPr>
+          <w:rFonts w:ascii="Consolas" w:eastAsia="Times New Roman" w:hAnsi="Consolas" w:cs="Times New Roman"/>
+          <w:color w:val="D4D4D4"/>
+          <w:sz w:val="21"/>
+          <w:szCs w:val="21"/>
+          <w:lang w:val="en-IL" w:eastAsia="en-IL"/>
+        </w:rPr>
+        <w:t xml:space="preserve"> </w:t>
+      </w:r>
+      <w:r>
+        <w:rPr>
+          <w:rFonts w:ascii="Consolas" w:eastAsia="Times New Roman" w:hAnsi="Consolas" w:cs="Times New Roman"/>
+          <w:color w:val="9CDCFE"/>
+          <w:sz w:val="21"/>
+          <w:szCs w:val="21"/>
+          <w:lang w:val="en-IL" w:eastAsia="en-IL"/>
+        </w:rPr>
+        <w:t>e</w:t>
+      </w:r>
+      <w:r>
+        <w:rPr>
+          <w:rFonts w:ascii="Consolas" w:eastAsia="Times New Roman" w:hAnsi="Consolas" w:cs="Times New Roman"/>
+          <w:color w:val="D4D4D4"/>
+          <w:sz w:val="21"/>
+          <w:szCs w:val="21"/>
+          <w:lang w:val="en-IL" w:eastAsia="en-IL"/>
+        </w:rPr>
+        <w:t>)</w:t>
       </w:r>
     </w:p>
     <w:p>
       <w:pPr>
         <w:spacing w:after="0" w:line="240" w:lineRule="auto"/>
         <w:ind w:right="720"/>
+        <w:rPr>
+          <w:rtl/>
+          <w:lang w:val="en-IL"/>
+        </w:rPr>
+      </w:pPr>
+      <w:r>
+        <w:rPr>
+          <w:rtl/>
+          <w:lang w:val="en-IL"/>
+        </w:rPr>
+        <w:tab/>
+      </w:r>
+      <w:r>
+        <w:rPr>
+          <w:rFonts w:hint="cs"/>
+          <w:rtl/>
+          <w:lang w:val="en-IL"/>
+        </w:rPr>
+        <w:t>מתודה</w:t>
+      </w:r>
+      <w:r>
+        <w:rPr>
+          <w:rFonts w:hint="cs"/>
+          <w:rtl/>
+          <w:lang w:val="en-IL"/>
+        </w:rPr>
+        <w:t xml:space="preserve"> זאת </w:t>
+      </w:r>
+      <w:r>
+        <w:rPr>
+          <w:rFonts w:hint="cs"/>
+          <w:rtl/>
+          <w:lang w:val="en-IL"/>
+        </w:rPr>
+        <w:t xml:space="preserve">בודקת אם יש פוסט חדש </w:t>
+      </w:r>
+      <w:r>
+        <w:rPr>
+          <w:rtl/>
+          <w:lang w:val="en-IL"/>
+        </w:rPr>
+        <w:t>–</w:t>
+      </w:r>
+      <w:r>
+        <w:rPr>
+          <w:rFonts w:hint="cs"/>
+          <w:rtl/>
+          <w:lang w:val="en-IL"/>
+        </w:rPr>
+        <w:t xml:space="preserve"> במידה והתשובה כן אז היא עושה</w:t>
+      </w:r>
+    </w:p>
+    <w:p>
+      <w:pPr>
+        <w:shd w:val="clear" w:color="auto" w:fill="1E1E1E"/>
+        <w:bidi w:val="0"/>
+        <w:spacing w:after="0" w:line="285" w:lineRule="atLeast"/>
+        <w:rPr>
+          <w:rFonts w:ascii="Consolas" w:eastAsia="Times New Roman" w:hAnsi="Consolas" w:cs="Times New Roman" w:hint="cs"/>
+          <w:color w:val="D4D4D4"/>
+          <w:sz w:val="21"/>
+          <w:szCs w:val="21"/>
+          <w:lang w:val="en-IL" w:eastAsia="en-IL"/>
+        </w:rPr>
+      </w:pPr>
+      <w:proofErr w:type="spellStart"/>
+      <w:r>
+        <w:rPr>
+          <w:rFonts w:ascii="Consolas" w:eastAsia="Times New Roman" w:hAnsi="Consolas" w:cs="Times New Roman"/>
+          <w:color w:val="9CDCFE"/>
+          <w:sz w:val="21"/>
+          <w:szCs w:val="21"/>
+          <w:lang w:val="en-IL" w:eastAsia="en-IL"/>
+        </w:rPr>
+        <w:t>m_ObserversForNewPost</w:t>
+      </w:r>
+      <w:r>
+        <w:rPr>
+          <w:rFonts w:ascii="Consolas" w:eastAsia="Times New Roman" w:hAnsi="Consolas" w:cs="Times New Roman"/>
+          <w:color w:val="D4D4D4"/>
+          <w:sz w:val="21"/>
+          <w:szCs w:val="21"/>
+          <w:lang w:val="en-IL" w:eastAsia="en-IL"/>
+        </w:rPr>
+        <w:t>.</w:t>
+      </w:r>
+      <w:r>
+        <w:rPr>
+          <w:rFonts w:ascii="Consolas" w:eastAsia="Times New Roman" w:hAnsi="Consolas" w:cs="Times New Roman"/>
+          <w:color w:val="DCDCAA"/>
+          <w:sz w:val="21"/>
+          <w:szCs w:val="21"/>
+          <w:lang w:val="en-IL" w:eastAsia="en-IL"/>
+        </w:rPr>
+        <w:t>Invoke</w:t>
+      </w:r>
+      <w:proofErr w:type="spellEnd"/>
+      <w:r>
+        <w:rPr>
+          <w:rFonts w:ascii="Consolas" w:eastAsia="Times New Roman" w:hAnsi="Consolas" w:cs="Times New Roman"/>
+          <w:color w:val="D4D4D4"/>
+          <w:sz w:val="21"/>
+          <w:szCs w:val="21"/>
+          <w:lang w:val="en-IL" w:eastAsia="en-IL"/>
+        </w:rPr>
+        <w:t>(</w:t>
+      </w:r>
+      <w:proofErr w:type="spellStart"/>
+      <w:r>
+        <w:rPr>
+          <w:rFonts w:ascii="Consolas" w:eastAsia="Times New Roman" w:hAnsi="Consolas" w:cs="Times New Roman"/>
+          <w:color w:val="9CDCFE"/>
+          <w:sz w:val="21"/>
+          <w:szCs w:val="21"/>
+          <w:lang w:val="en-IL" w:eastAsia="en-IL"/>
+        </w:rPr>
+        <w:t>dif</w:t>
+      </w:r>
+      <w:proofErr w:type="spellEnd"/>
+      <w:r>
+        <w:rPr>
+          <w:rFonts w:ascii="Consolas" w:eastAsia="Times New Roman" w:hAnsi="Consolas" w:cs="Times New Roman"/>
+          <w:color w:val="D4D4D4"/>
+          <w:sz w:val="21"/>
+          <w:szCs w:val="21"/>
+          <w:lang w:val="en-IL" w:eastAsia="en-IL"/>
+        </w:rPr>
+        <w:t>);</w:t>
+      </w:r>
+    </w:p>
+    <w:p>
+      <w:pPr>
+        <w:spacing w:after="0" w:line="240" w:lineRule="auto"/>
+        <w:ind w:left="720" w:right="720"/>
+        <w:rPr>
+          <w:rtl/>
+        </w:rPr>
+      </w:pPr>
+      <w:r>
+        <w:rPr>
+          <w:rFonts w:hint="cs"/>
+          <w:rtl/>
+        </w:rPr>
+        <w:t xml:space="preserve">אצל הקליינט ב </w:t>
+      </w:r>
+      <w:r>
+        <w:rPr>
+          <w:lang w:val="en-GB"/>
+        </w:rPr>
+        <w:t>View/</w:t>
+      </w:r>
+      <w:proofErr w:type="spellStart"/>
+      <w:r>
+        <w:rPr>
+          <w:lang w:val="en-GB"/>
+        </w:rPr>
+        <w:t>AppForm.cs</w:t>
+      </w:r>
+      <w:proofErr w:type="spellEnd"/>
+      <w:r>
+        <w:rPr>
+          <w:rFonts w:hint="cs"/>
+          <w:rtl/>
+        </w:rPr>
+        <w:t xml:space="preserve"> אנחנו בוחרים להאזין לאירוע הנ"ל </w:t>
+      </w:r>
+    </w:p>
+    <w:p>
+      <w:pPr>
+        <w:shd w:val="clear" w:color="auto" w:fill="1E1E1E"/>
+        <w:bidi w:val="0"/>
+        <w:spacing w:after="0" w:line="285" w:lineRule="atLeast"/>
+        <w:rPr>
+          <w:rFonts w:ascii="Consolas" w:eastAsia="Times New Roman" w:hAnsi="Consolas" w:cs="Times New Roman"/>
+          <w:color w:val="D4D4D4"/>
+          <w:sz w:val="21"/>
+          <w:szCs w:val="21"/>
+          <w:rtl/>
+          <w:lang w:val="en-IL" w:eastAsia="en-IL"/>
+        </w:rPr>
+      </w:pPr>
+      <w:r>
+        <w:rPr>
+          <w:rFonts w:ascii="Consolas" w:eastAsia="Times New Roman" w:hAnsi="Consolas" w:cs="Times New Roman"/>
+          <w:color w:val="D4D4D4"/>
+          <w:sz w:val="21"/>
+          <w:szCs w:val="21"/>
+          <w:lang w:val="en-IL" w:eastAsia="en-IL"/>
+        </w:rPr>
+        <w:t xml:space="preserve">            </w:t>
+      </w:r>
+      <w:proofErr w:type="spellStart"/>
+      <w:r>
+        <w:rPr>
+          <w:rFonts w:ascii="Consolas" w:eastAsia="Times New Roman" w:hAnsi="Consolas" w:cs="Times New Roman"/>
+          <w:color w:val="9CDCFE"/>
+          <w:sz w:val="21"/>
+          <w:szCs w:val="21"/>
+          <w:lang w:val="en-IL" w:eastAsia="en-IL"/>
+        </w:rPr>
+        <w:t>m_AppFacade</w:t>
+      </w:r>
+      <w:r>
+        <w:rPr>
+          <w:rFonts w:ascii="Consolas" w:eastAsia="Times New Roman" w:hAnsi="Consolas" w:cs="Times New Roman"/>
+          <w:color w:val="D4D4D4"/>
+          <w:sz w:val="21"/>
+          <w:szCs w:val="21"/>
+          <w:lang w:val="en-IL" w:eastAsia="en-IL"/>
+        </w:rPr>
+        <w:t>.</w:t>
+      </w:r>
+      <w:r>
+        <w:rPr>
+          <w:rFonts w:ascii="Consolas" w:eastAsia="Times New Roman" w:hAnsi="Consolas" w:cs="Times New Roman"/>
+          <w:color w:val="9CDCFE"/>
+          <w:sz w:val="21"/>
+          <w:szCs w:val="21"/>
+          <w:lang w:val="en-IL" w:eastAsia="en-IL"/>
+        </w:rPr>
+        <w:t>m_ObserversForNewPost</w:t>
+      </w:r>
+      <w:proofErr w:type="spellEnd"/>
+      <w:r>
+        <w:rPr>
+          <w:rFonts w:ascii="Consolas" w:eastAsia="Times New Roman" w:hAnsi="Consolas" w:cs="Times New Roman"/>
+          <w:color w:val="D4D4D4"/>
+          <w:sz w:val="21"/>
+          <w:szCs w:val="21"/>
+          <w:lang w:val="en-IL" w:eastAsia="en-IL"/>
+        </w:rPr>
+        <w:t xml:space="preserve"> += </w:t>
+      </w:r>
+      <w:proofErr w:type="spellStart"/>
+      <w:r>
+        <w:rPr>
+          <w:rFonts w:ascii="Consolas" w:eastAsia="Times New Roman" w:hAnsi="Consolas" w:cs="Times New Roman"/>
+          <w:color w:val="9CDCFE"/>
+          <w:sz w:val="21"/>
+          <w:szCs w:val="21"/>
+          <w:lang w:val="en-IL" w:eastAsia="en-IL"/>
+        </w:rPr>
+        <w:t>doWhenNewPost</w:t>
+      </w:r>
+      <w:proofErr w:type="spellEnd"/>
+      <w:r>
+        <w:rPr>
+          <w:rFonts w:ascii="Consolas" w:eastAsia="Times New Roman" w:hAnsi="Consolas" w:cs="Times New Roman"/>
+          <w:color w:val="D4D4D4"/>
+          <w:sz w:val="21"/>
+          <w:szCs w:val="21"/>
+          <w:lang w:val="en-IL" w:eastAsia="en-IL"/>
+        </w:rPr>
+        <w:t>;</w:t>
+      </w:r>
+    </w:p>
+    <w:p>
+      <w:pPr>
+        <w:spacing w:after="0" w:line="240" w:lineRule="auto"/>
+        <w:ind w:left="720" w:right="720"/>
+        <w:rPr>
+          <w:rtl/>
+        </w:rPr>
+      </w:pPr>
+      <w:r>
+        <w:rPr>
+          <w:rFonts w:hint="cs"/>
+          <w:rtl/>
+        </w:rPr>
+        <w:t>בעזרת ה</w:t>
+      </w:r>
+      <w:r>
+        <w:rPr>
+          <w:rFonts w:hint="cs"/>
+          <w:rtl/>
+        </w:rPr>
+        <w:t>מתודה</w:t>
+      </w:r>
+      <w:r>
+        <w:rPr>
+          <w:rFonts w:hint="cs"/>
+          <w:rtl/>
+        </w:rPr>
+        <w:t xml:space="preserve"> </w:t>
+      </w:r>
+    </w:p>
+    <w:p>
+      <w:pPr>
+        <w:shd w:val="clear" w:color="auto" w:fill="1E1E1E"/>
+        <w:bidi w:val="0"/>
+        <w:spacing w:after="0" w:line="285" w:lineRule="atLeast"/>
+        <w:rPr>
+          <w:rFonts w:ascii="Consolas" w:eastAsia="Times New Roman" w:hAnsi="Consolas" w:cs="Times New Roman"/>
+          <w:color w:val="D4D4D4"/>
+          <w:sz w:val="21"/>
+          <w:szCs w:val="21"/>
+          <w:lang w:val="en-IL" w:eastAsia="en-IL"/>
+        </w:rPr>
+      </w:pPr>
+      <w:r>
+        <w:rPr>
+          <w:rFonts w:ascii="Consolas" w:eastAsia="Times New Roman" w:hAnsi="Consolas" w:cs="Times New Roman"/>
+          <w:color w:val="D4D4D4"/>
+          <w:sz w:val="21"/>
+          <w:szCs w:val="21"/>
+          <w:lang w:val="en-IL" w:eastAsia="en-IL"/>
+        </w:rPr>
+        <w:t xml:space="preserve">        </w:t>
+      </w:r>
+      <w:r>
+        <w:rPr>
+          <w:rFonts w:ascii="Consolas" w:eastAsia="Times New Roman" w:hAnsi="Consolas" w:cs="Times New Roman"/>
+          <w:color w:val="569CD6"/>
+          <w:sz w:val="21"/>
+          <w:szCs w:val="21"/>
+          <w:lang w:val="en-IL" w:eastAsia="en-IL"/>
+        </w:rPr>
+        <w:t>private</w:t>
+      </w:r>
+      <w:r>
+        <w:rPr>
+          <w:rFonts w:ascii="Consolas" w:eastAsia="Times New Roman" w:hAnsi="Consolas" w:cs="Times New Roman"/>
+          <w:color w:val="D4D4D4"/>
+          <w:sz w:val="21"/>
+          <w:szCs w:val="21"/>
+          <w:lang w:val="en-IL" w:eastAsia="en-IL"/>
+        </w:rPr>
+        <w:t xml:space="preserve"> </w:t>
+      </w:r>
+      <w:r>
+        <w:rPr>
+          <w:rFonts w:ascii="Consolas" w:eastAsia="Times New Roman" w:hAnsi="Consolas" w:cs="Times New Roman"/>
+          <w:color w:val="569CD6"/>
+          <w:sz w:val="21"/>
+          <w:szCs w:val="21"/>
+          <w:lang w:val="en-IL" w:eastAsia="en-IL"/>
+        </w:rPr>
+        <w:t>void</w:t>
+      </w:r>
+      <w:r>
+        <w:rPr>
+          <w:rFonts w:ascii="Consolas" w:eastAsia="Times New Roman" w:hAnsi="Consolas" w:cs="Times New Roman"/>
+          <w:color w:val="D4D4D4"/>
+          <w:sz w:val="21"/>
+          <w:szCs w:val="21"/>
+          <w:lang w:val="en-IL" w:eastAsia="en-IL"/>
+        </w:rPr>
+        <w:t xml:space="preserve"> </w:t>
+      </w:r>
+      <w:proofErr w:type="spellStart"/>
+      <w:proofErr w:type="gramStart"/>
+      <w:r>
+        <w:rPr>
+          <w:rFonts w:ascii="Consolas" w:eastAsia="Times New Roman" w:hAnsi="Consolas" w:cs="Times New Roman"/>
+          <w:color w:val="DCDCAA"/>
+          <w:sz w:val="21"/>
+          <w:szCs w:val="21"/>
+          <w:lang w:val="en-IL" w:eastAsia="en-IL"/>
+        </w:rPr>
+        <w:t>doWhenNewPost</w:t>
+      </w:r>
+      <w:proofErr w:type="spellEnd"/>
+      <w:r>
+        <w:rPr>
+          <w:rFonts w:ascii="Consolas" w:eastAsia="Times New Roman" w:hAnsi="Consolas" w:cs="Times New Roman"/>
+          <w:color w:val="D4D4D4"/>
+          <w:sz w:val="21"/>
+          <w:szCs w:val="21"/>
+          <w:lang w:val="en-IL" w:eastAsia="en-IL"/>
+        </w:rPr>
+        <w:t>(</w:t>
+      </w:r>
+      <w:proofErr w:type="gramEnd"/>
+      <w:r>
+        <w:rPr>
+          <w:rFonts w:ascii="Consolas" w:eastAsia="Times New Roman" w:hAnsi="Consolas" w:cs="Times New Roman"/>
+          <w:color w:val="569CD6"/>
+          <w:sz w:val="21"/>
+          <w:szCs w:val="21"/>
+          <w:lang w:val="en-IL" w:eastAsia="en-IL"/>
+        </w:rPr>
+        <w:t>int</w:t>
+      </w:r>
+      <w:r>
+        <w:rPr>
+          <w:rFonts w:ascii="Consolas" w:eastAsia="Times New Roman" w:hAnsi="Consolas" w:cs="Times New Roman"/>
+          <w:color w:val="D4D4D4"/>
+          <w:sz w:val="21"/>
+          <w:szCs w:val="21"/>
+          <w:lang w:val="en-IL" w:eastAsia="en-IL"/>
+        </w:rPr>
+        <w:t xml:space="preserve"> </w:t>
+      </w:r>
+      <w:proofErr w:type="spellStart"/>
+      <w:r>
+        <w:rPr>
+          <w:rFonts w:ascii="Consolas" w:eastAsia="Times New Roman" w:hAnsi="Consolas" w:cs="Times New Roman"/>
+          <w:color w:val="9CDCFE"/>
+          <w:sz w:val="21"/>
+          <w:szCs w:val="21"/>
+          <w:lang w:val="en-IL" w:eastAsia="en-IL"/>
+        </w:rPr>
+        <w:t>i_NumOfNewPosts</w:t>
+      </w:r>
+      <w:proofErr w:type="spellEnd"/>
+      <w:r>
+        <w:rPr>
+          <w:rFonts w:ascii="Consolas" w:eastAsia="Times New Roman" w:hAnsi="Consolas" w:cs="Times New Roman"/>
+          <w:color w:val="D4D4D4"/>
+          <w:sz w:val="21"/>
+          <w:szCs w:val="21"/>
+          <w:lang w:val="en-IL" w:eastAsia="en-IL"/>
+        </w:rPr>
+        <w:t>)</w:t>
+      </w:r>
+    </w:p>
+    <w:p>
+      <w:pPr>
+        <w:spacing w:after="0" w:line="240" w:lineRule="auto"/>
+        <w:ind w:left="720" w:right="720"/>
+        <w:rPr>
+          <w:rFonts w:hint="cs"/>
+          <w:rtl/>
+          <w:lang w:val="en-IL"/>
+        </w:rPr>
+      </w:pPr>
+      <w:r>
+        <w:rPr>
+          <w:rFonts w:hint="cs"/>
+          <w:rtl/>
+          <w:lang w:val="en-IL"/>
+        </w:rPr>
+        <w:t>שמציגה את ההודעה שאנו רוצים למשתמש.</w:t>
+      </w:r>
+    </w:p>
+    <w:p>
+      <w:pPr>
+        <w:spacing w:after="0" w:line="240" w:lineRule="auto"/>
+        <w:ind w:left="720" w:right="720"/>
+      </w:pPr>
+    </w:p>
+    <w:p>
+      <w:pPr>
+        <w:spacing w:after="0" w:line="240" w:lineRule="auto"/>
+        <w:ind w:left="720" w:right="720"/>
+      </w:pPr>
+    </w:p>
+    <w:p>
+      <w:pPr>
+        <w:spacing w:after="0" w:line="240" w:lineRule="auto"/>
+        <w:ind w:left="720" w:right="720"/>
+      </w:pPr>
+    </w:p>
+    <w:p>
+      <w:pPr>
+        <w:spacing w:after="0" w:line="240" w:lineRule="auto"/>
+        <w:ind w:left="720" w:right="720"/>
       </w:pPr>
     </w:p>
     <w:p>
@@ -2858,28 +4912,62 @@
     <w:p>
       <w:pPr>
         <w:spacing w:after="0" w:line="240" w:lineRule="auto"/>
-        <w:ind w:right="720"/>
-        <w:rPr>
-          <w:rtl/>
-        </w:rPr>
-      </w:pPr>
-      <w:r>
-        <w:rPr>
-          <w:rFonts w:hint="cs"/>
-          <w:rtl/>
-        </w:rPr>
-        <w:t>[</w:t>
-      </w:r>
-      <w:r>
-        <w:t>sequence diagram</w:t>
-      </w:r>
-      <w:r>
-        <w:rPr>
-          <w:rFonts w:hint="cs"/>
-          <w:rtl/>
-        </w:rPr>
-        <w:t xml:space="preserve"> שמציגה את התהליך שקשור לתבנית והאינטראקציה בין המחלקות]</w:t>
-      </w:r>
+        <w:ind w:left="720" w:right="720"/>
+      </w:pPr>
+      <w:bookmarkStart w:id="0" w:name="_GoBack"/>
+      <w:bookmarkEnd w:id="0"/>
+      <w:r>
+        <w:rPr>
+          <w:noProof/>
+        </w:rPr>
+        <w:drawing>
+          <wp:inline distT="0" distB="0" distL="0" distR="0" wp14:anchorId="61418902" wp14:editId="3280EEE0">
+            <wp:extent cx="5274310" cy="4154170"/>
+            <wp:effectExtent l="0" t="0" r="2540" b="0"/>
+            <wp:docPr id="10" name="Picture 10"/>
+            <wp:cNvGraphicFramePr>
+              <a:graphicFrameLocks xmlns:a="http://schemas.openxmlformats.org/drawingml/2006/main" noChangeAspect="1"/>
+            </wp:cNvGraphicFramePr>
+            <a:graphic xmlns:a="http://schemas.openxmlformats.org/drawingml/2006/main">
+              <a:graphicData uri="http://schemas.openxmlformats.org/drawingml/2006/picture">
+                <pic:pic xmlns:pic="http://schemas.openxmlformats.org/drawingml/2006/picture">
+                  <pic:nvPicPr>
+                    <pic:cNvPr id="1" name=""/>
+                    <pic:cNvPicPr/>
+                  </pic:nvPicPr>
+                  <pic:blipFill>
+                    <a:blip r:embed="rId13"/>
+                    <a:stretch>
+                      <a:fillRect/>
+                    </a:stretch>
+                  </pic:blipFill>
+                  <pic:spPr>
+                    <a:xfrm>
+                      <a:off x="0" y="0"/>
+                      <a:ext cx="5274310" cy="4154170"/>
+                    </a:xfrm>
+                    <a:prstGeom prst="rect">
+                      <a:avLst/>
+                    </a:prstGeom>
+                  </pic:spPr>
+                </pic:pic>
+              </a:graphicData>
+            </a:graphic>
+          </wp:inline>
+        </w:drawing>
+      </w:r>
+    </w:p>
+    <w:p>
+      <w:pPr>
+        <w:spacing w:after="0" w:line="240" w:lineRule="auto"/>
+        <w:ind w:left="720" w:right="720"/>
+      </w:pPr>
+    </w:p>
+    <w:p>
+      <w:pPr>
+        <w:spacing w:after="0" w:line="240" w:lineRule="auto"/>
+        <w:ind w:left="720" w:right="720"/>
+      </w:pPr>
     </w:p>
     <w:p>
       <w:pPr>
@@ -2922,94 +5010,48 @@
       </w:pPr>
       <w:r>
         <w:rPr>
-          <w:rFonts w:hint="cs"/>
-          <w:rtl/>
-        </w:rPr>
-        <w:t>[</w:t>
-      </w:r>
-      <w:r>
-        <w:t>class diagram</w:t>
-      </w:r>
-      <w:r>
-        <w:rPr>
-          <w:rFonts w:hint="cs"/>
-          <w:rtl/>
-        </w:rPr>
-        <w:t xml:space="preserve"> שמתארת את המחלקות שלכם שמעורבות בתבנית (תיאור מלא שכולל </w:t>
-      </w:r>
-      <w:r>
-        <w:t>Properties</w:t>
-      </w:r>
-      <w:r>
-        <w:rPr>
-          <w:rFonts w:hint="cs"/>
-          <w:rtl/>
-        </w:rPr>
-        <w:t xml:space="preserve"> ו- </w:t>
-      </w:r>
-      <w:r>
-        <w:t>Methods</w:t>
-      </w:r>
-      <w:r>
-        <w:rPr>
-          <w:rFonts w:hint="cs"/>
-          <w:rtl/>
-        </w:rPr>
-        <w:t>) והיחסים ביניהם (</w:t>
-      </w:r>
-      <w:proofErr w:type="spellStart"/>
-      <w:r>
-        <w:rPr>
-          <w:rFonts w:hint="cs"/>
-          <w:rtl/>
-        </w:rPr>
-        <w:t>תאור</w:t>
-      </w:r>
-      <w:proofErr w:type="spellEnd"/>
-      <w:r>
-        <w:rPr>
-          <w:rFonts w:hint="cs"/>
-          <w:rtl/>
-        </w:rPr>
-        <w:t xml:space="preserve"> מלא עבור כל יחס כפי שלמדנו בכיתה). עבור כל מחלקה שלכם, </w:t>
-      </w:r>
-      <w:proofErr w:type="spellStart"/>
-      <w:r>
-        <w:rPr>
-          <w:rFonts w:hint="cs"/>
-          <w:rtl/>
-        </w:rPr>
-        <w:t>כיתבו</w:t>
-      </w:r>
-      <w:proofErr w:type="spellEnd"/>
-      <w:r>
-        <w:rPr>
-          <w:rFonts w:hint="cs"/>
-          <w:rtl/>
-        </w:rPr>
-        <w:t xml:space="preserve"> מי המקבילה שלה (אם יש כזו) בתבנית (</w:t>
-      </w:r>
-      <w:r>
-        <w:t>Pattern</w:t>
-      </w:r>
-      <w:r>
-        <w:rPr>
-          <w:rFonts w:hint="cs"/>
-          <w:rtl/>
-        </w:rPr>
-        <w:t>) שבחרתם</w:t>
-      </w:r>
-    </w:p>
-    <w:p>
-      <w:pPr>
-        <w:rPr>
-          <w:rtl/>
-        </w:rPr>
-      </w:pPr>
+          <w:noProof/>
+        </w:rPr>
+        <w:drawing>
+          <wp:inline distT="0" distB="0" distL="0" distR="0" wp14:anchorId="5BE5D6EA" wp14:editId="002CDEE1">
+            <wp:extent cx="5274310" cy="2861310"/>
+            <wp:effectExtent l="0" t="0" r="2540" b="0"/>
+            <wp:docPr id="11" name="Picture 11"/>
+            <wp:cNvGraphicFramePr>
+              <a:graphicFrameLocks xmlns:a="http://schemas.openxmlformats.org/drawingml/2006/main" noChangeAspect="1"/>
+            </wp:cNvGraphicFramePr>
+            <a:graphic xmlns:a="http://schemas.openxmlformats.org/drawingml/2006/main">
+              <a:graphicData uri="http://schemas.openxmlformats.org/drawingml/2006/picture">
+                <pic:pic xmlns:pic="http://schemas.openxmlformats.org/drawingml/2006/picture">
+                  <pic:nvPicPr>
+                    <pic:cNvPr id="1" name=""/>
+                    <pic:cNvPicPr/>
+                  </pic:nvPicPr>
+                  <pic:blipFill>
+                    <a:blip r:embed="rId14"/>
+                    <a:stretch>
+                      <a:fillRect/>
+                    </a:stretch>
+                  </pic:blipFill>
+                  <pic:spPr>
+                    <a:xfrm>
+                      <a:off x="0" y="0"/>
+                      <a:ext cx="5274310" cy="2861310"/>
+                    </a:xfrm>
+                    <a:prstGeom prst="rect">
+                      <a:avLst/>
+                    </a:prstGeom>
+                  </pic:spPr>
+                </pic:pic>
+              </a:graphicData>
+            </a:graphic>
+          </wp:inline>
+        </w:drawing>
+      </w:r>
     </w:p>
     <w:sectPr>
-      <w:headerReference w:type="default" r:id="rId11"/>
-      <w:footerReference w:type="default" r:id="rId12"/>
+      <w:headerReference w:type="default" r:id="rId15"/>
+      <w:footerReference w:type="default" r:id="rId16"/>
       <w:pgSz w:w="11906" w:h="16838"/>
       <w:pgMar w:top="825" w:right="1800" w:bottom="426" w:left="1800" w:header="142" w:footer="271" w:gutter="0"/>
       <w:cols w:space="708"/>
@@ -3022,7 +5064,7 @@
 </file>
 
 <file path=word/endnotes.xml><?xml version="1.0" encoding="utf-8"?>
-<w:endnotes xmlns:wpc="http://schemas.microsoft.com/office/word/2010/wordprocessingCanvas" xmlns:mc="http://schemas.openxmlformats.org/markup-compatibility/2006" xmlns:o="urn:schemas-microsoft-com:office:office" xmlns:r="http://schemas.openxmlformats.org/officeDocument/2006/relationships" xmlns:m="http://schemas.openxmlformats.org/officeDocument/2006/math" xmlns:v="urn:schemas-microsoft-com:vml" xmlns:wp14="http://schemas.microsoft.com/office/word/2010/wordprocessingDrawing" xmlns:wp="http://schemas.openxmlformats.org/drawingml/2006/wordprocessingDrawing" xmlns:w10="urn:schemas-microsoft-com:office:word" xmlns:w="http://schemas.openxmlformats.org/wordprocessingml/2006/main" xmlns:w14="http://schemas.microsoft.com/office/word/2010/wordml" xmlns:w15="http://schemas.microsoft.com/office/word/2012/wordml" xmlns:wpg="http://schemas.microsoft.com/office/word/2010/wordprocessingGroup" xmlns:wpi="http://schemas.microsoft.com/office/word/2010/wordprocessingInk" xmlns:wne="http://schemas.microsoft.com/office/word/2006/wordml" xmlns:wps="http://schemas.microsoft.com/office/word/2010/wordprocessingShape" mc:Ignorable="w14 w15 wp14">
+<w:endnotes xmlns:wpc="http://schemas.microsoft.com/office/word/2010/wordprocessingCanvas" xmlns:cx="http://schemas.microsoft.com/office/drawing/2014/chartex" xmlns:cx1="http://schemas.microsoft.com/office/drawing/2015/9/8/chartex" xmlns:cx2="http://schemas.microsoft.com/office/drawing/2015/10/21/chartex" xmlns:cx3="http://schemas.microsoft.com/office/drawing/2016/5/9/chartex" xmlns:cx4="http://schemas.microsoft.com/office/drawing/2016/5/10/chartex" xmlns:cx5="http://schemas.microsoft.com/office/drawing/2016/5/11/chartex" xmlns:cx6="http://schemas.microsoft.com/office/drawing/2016/5/12/chartex" xmlns:cx7="http://schemas.microsoft.com/office/drawing/2016/5/13/chartex" xmlns:cx8="http://schemas.microsoft.com/office/drawing/2016/5/14/chartex" xmlns:mc="http://schemas.openxmlformats.org/markup-compatibility/2006" xmlns:aink="http://schemas.microsoft.com/office/drawing/2016/ink" xmlns:am3d="http://schemas.microsoft.com/office/drawing/2017/model3d" xmlns:o="urn:schemas-microsoft-com:office:office" xmlns:r="http://schemas.openxmlformats.org/officeDocument/2006/relationships" xmlns:m="http://schemas.openxmlformats.org/officeDocument/2006/math" xmlns:v="urn:schemas-microsoft-com:vml" xmlns:wp14="http://schemas.microsoft.com/office/word/2010/wordprocessingDrawing" xmlns:wp="http://schemas.openxmlformats.org/drawingml/2006/wordprocessingDrawing" xmlns:w10="urn:schemas-microsoft-com:office:word" xmlns:w="http://schemas.openxmlformats.org/wordprocessingml/2006/main" xmlns:w14="http://schemas.microsoft.com/office/word/2010/wordml" xmlns:w15="http://schemas.microsoft.com/office/word/2012/wordml" xmlns:w16cid="http://schemas.microsoft.com/office/word/2016/wordml/cid" xmlns:w16se="http://schemas.microsoft.com/office/word/2015/wordml/symex" xmlns:wpg="http://schemas.microsoft.com/office/word/2010/wordprocessingGroup" xmlns:wpi="http://schemas.microsoft.com/office/word/2010/wordprocessingInk" xmlns:wne="http://schemas.microsoft.com/office/word/2006/wordml" xmlns:wps="http://schemas.microsoft.com/office/word/2010/wordprocessingShape" mc:Ignorable="w14 w15 w16se w16cid wp14">
   <w:endnote w:type="separator" w:id="-1">
     <w:p>
       <w:pPr>
@@ -3047,7 +5089,7 @@
 </file>
 
 <file path=word/footer1.xml><?xml version="1.0" encoding="utf-8"?>
-<w:ftr xmlns:wpc="http://schemas.microsoft.com/office/word/2010/wordprocessingCanvas" xmlns:mc="http://schemas.openxmlformats.org/markup-compatibility/2006" xmlns:o="urn:schemas-microsoft-com:office:office" xmlns:r="http://schemas.openxmlformats.org/officeDocument/2006/relationships" xmlns:m="http://schemas.openxmlformats.org/officeDocument/2006/math" xmlns:v="urn:schemas-microsoft-com:vml" xmlns:wp14="http://schemas.microsoft.com/office/word/2010/wordprocessingDrawing" xmlns:wp="http://schemas.openxmlformats.org/drawingml/2006/wordprocessingDrawing" xmlns:w10="urn:schemas-microsoft-com:office:word" xmlns:w="http://schemas.openxmlformats.org/wordprocessingml/2006/main" xmlns:w14="http://schemas.microsoft.com/office/word/2010/wordml" xmlns:w15="http://schemas.microsoft.com/office/word/2012/wordml" xmlns:wpg="http://schemas.microsoft.com/office/word/2010/wordprocessingGroup" xmlns:wpi="http://schemas.microsoft.com/office/word/2010/wordprocessingInk" xmlns:wne="http://schemas.microsoft.com/office/word/2006/wordml" xmlns:wps="http://schemas.microsoft.com/office/word/2010/wordprocessingShape" mc:Ignorable="w14 w15 wp14">
+<w:ftr xmlns:wpc="http://schemas.microsoft.com/office/word/2010/wordprocessingCanvas" xmlns:cx="http://schemas.microsoft.com/office/drawing/2014/chartex" xmlns:cx1="http://schemas.microsoft.com/office/drawing/2015/9/8/chartex" xmlns:cx2="http://schemas.microsoft.com/office/drawing/2015/10/21/chartex" xmlns:cx3="http://schemas.microsoft.com/office/drawing/2016/5/9/chartex" xmlns:cx4="http://schemas.microsoft.com/office/drawing/2016/5/10/chartex" xmlns:cx5="http://schemas.microsoft.com/office/drawing/2016/5/11/chartex" xmlns:cx6="http://schemas.microsoft.com/office/drawing/2016/5/12/chartex" xmlns:cx7="http://schemas.microsoft.com/office/drawing/2016/5/13/chartex" xmlns:cx8="http://schemas.microsoft.com/office/drawing/2016/5/14/chartex" xmlns:mc="http://schemas.openxmlformats.org/markup-compatibility/2006" xmlns:aink="http://schemas.microsoft.com/office/drawing/2016/ink" xmlns:am3d="http://schemas.microsoft.com/office/drawing/2017/model3d" xmlns:o="urn:schemas-microsoft-com:office:office" xmlns:r="http://schemas.openxmlformats.org/officeDocument/2006/relationships" xmlns:m="http://schemas.openxmlformats.org/officeDocument/2006/math" xmlns:v="urn:schemas-microsoft-com:vml" xmlns:wp14="http://schemas.microsoft.com/office/word/2010/wordprocessingDrawing" xmlns:wp="http://schemas.openxmlformats.org/drawingml/2006/wordprocessingDrawing" xmlns:w10="urn:schemas-microsoft-com:office:word" xmlns:w="http://schemas.openxmlformats.org/wordprocessingml/2006/main" xmlns:w14="http://schemas.microsoft.com/office/word/2010/wordml" xmlns:w15="http://schemas.microsoft.com/office/word/2012/wordml" xmlns:w16cid="http://schemas.microsoft.com/office/word/2016/wordml/cid" xmlns:w16se="http://schemas.microsoft.com/office/word/2015/wordml/symex" xmlns:wpg="http://schemas.microsoft.com/office/word/2010/wordprocessingGroup" xmlns:wpi="http://schemas.microsoft.com/office/word/2010/wordprocessingInk" xmlns:wne="http://schemas.microsoft.com/office/word/2006/wordml" xmlns:wps="http://schemas.microsoft.com/office/word/2010/wordprocessingShape" mc:Ignorable="w14 w15 w16se w16cid wp14">
   <w:sdt>
     <w:sdtPr>
       <w:rPr>
@@ -3063,7 +5105,7 @@
     <w:sdtContent>
       <w:p>
         <w:pPr>
-          <w:pStyle w:val="a5"/>
+          <w:pStyle w:val="Footer"/>
         </w:pPr>
         <w:r>
           <w:rPr>
@@ -3286,7 +5328,7 @@
                     <v:stroke joinstyle="miter"/>
                     <v:path gradientshapeok="t" o:connecttype="rect"/>
                   </v:shapetype>
-                  <v:shape id="Text Box 3" o:spid="_x0000_s1027" type="#_x0000_t202" style="position:absolute;left:782;top:14990;width:659;height:288;visibility:visible;mso-wrap-style:square;v-text-anchor:top" o:gfxdata="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" filled="f" stroked="f">
+                  <v:shape id="Text Box 3" o:spid="_x0000_s1027" type="#_x0000_t202" style="position:absolute;left:782;top:14990;width:659;height:288;visibility:visible;mso-wrap-style:square;v-text-anchor:top" o:gfxdata="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" filled="f" stroked="f">
                     <v:textbox inset="0,0,0,0">
                       <w:txbxContent>
                         <w:p>
@@ -3325,7 +5367,7 @@
                       </w:txbxContent>
                     </v:textbox>
                   </v:shape>
-                  <v:group id="Group 4" o:spid="_x0000_s1028" style="position:absolute;left:-8;top:14978;width:12255;height:230" coordorigin="-8,14978" coordsize="12255,230" o:gfxdata="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">
+                  <v:group id="Group 4" o:spid="_x0000_s1028" style="position:absolute;left:-8;top:14978;width:12255;height:230" coordorigin="-8,14978" coordsize="12255,230" o:gfxdata="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">
                     <v:shapetype id="_x0000_t34" coordsize="21600,21600" o:spt="34" o:oned="t" adj="10800" path="m,l@0,0@0,21600,21600,21600e" filled="f">
                       <v:stroke joinstyle="miter"/>
                       <v:formulas>
@@ -3337,8 +5379,8 @@
                       </v:handles>
                       <o:lock v:ext="edit" shapetype="t"/>
                     </v:shapetype>
-                    <v:shape id="AutoShape 5" o:spid="_x0000_s1029" type="#_x0000_t34" style="position:absolute;left:-8;top:14978;width:1260;height:230;flip:y;visibility:visible;mso-wrap-style:square" o:connectortype="elbow" o:gfxdata="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" strokecolor="#a5a5a5 [2092]"/>
-                    <v:shape id="AutoShape 6" o:spid="_x0000_s1030" type="#_x0000_t34" style="position:absolute;left:1252;top:14978;width:10995;height:230;rotation:180;visibility:visible;mso-wrap-style:square" o:connectortype="elbow" o:gfxdata="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" adj="20904" strokecolor="#a5a5a5 [2092]"/>
+                    <v:shape id="AutoShape 5" o:spid="_x0000_s1029" type="#_x0000_t34" style="position:absolute;left:-8;top:14978;width:1260;height:230;flip:y;visibility:visible;mso-wrap-style:square" o:connectortype="elbow" o:gfxdata="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" strokecolor="#a5a5a5 [2092]"/>
+                    <v:shape id="AutoShape 6" o:spid="_x0000_s1030" type="#_x0000_t34" style="position:absolute;left:1252;top:14978;width:10995;height:230;rotation:180;visibility:visible;mso-wrap-style:square" o:connectortype="elbow" o:gfxdata="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" adj="20904" strokecolor="#a5a5a5 [2092]"/>
                   </v:group>
                   <w10:wrap anchorx="page" anchory="margin"/>
                 </v:group>
@@ -3353,7 +5395,7 @@
 </file>
 
 <file path=word/footnotes.xml><?xml version="1.0" encoding="utf-8"?>
-<w:footnotes xmlns:wpc="http://schemas.microsoft.com/office/word/2010/wordprocessingCanvas" xmlns:mc="http://schemas.openxmlformats.org/markup-compatibility/2006" xmlns:o="urn:schemas-microsoft-com:office:office" xmlns:r="http://schemas.openxmlformats.org/officeDocument/2006/relationships" xmlns:m="http://schemas.openxmlformats.org/officeDocument/2006/math" xmlns:v="urn:schemas-microsoft-com:vml" xmlns:wp14="http://schemas.microsoft.com/office/word/2010/wordprocessingDrawing" xmlns:wp="http://schemas.openxmlformats.org/drawingml/2006/wordprocessingDrawing" xmlns:w10="urn:schemas-microsoft-com:office:word" xmlns:w="http://schemas.openxmlformats.org/wordprocessingml/2006/main" xmlns:w14="http://schemas.microsoft.com/office/word/2010/wordml" xmlns:w15="http://schemas.microsoft.com/office/word/2012/wordml" xmlns:wpg="http://schemas.microsoft.com/office/word/2010/wordprocessingGroup" xmlns:wpi="http://schemas.microsoft.com/office/word/2010/wordprocessingInk" xmlns:wne="http://schemas.microsoft.com/office/word/2006/wordml" xmlns:wps="http://schemas.microsoft.com/office/word/2010/wordprocessingShape" mc:Ignorable="w14 w15 wp14">
+<w:footnotes xmlns:wpc="http://schemas.microsoft.com/office/word/2010/wordprocessingCanvas" xmlns:cx="http://schemas.microsoft.com/office/drawing/2014/chartex" xmlns:cx1="http://schemas.microsoft.com/office/drawing/2015/9/8/chartex" xmlns:cx2="http://schemas.microsoft.com/office/drawing/2015/10/21/chartex" xmlns:cx3="http://schemas.microsoft.com/office/drawing/2016/5/9/chartex" xmlns:cx4="http://schemas.microsoft.com/office/drawing/2016/5/10/chartex" xmlns:cx5="http://schemas.microsoft.com/office/drawing/2016/5/11/chartex" xmlns:cx6="http://schemas.microsoft.com/office/drawing/2016/5/12/chartex" xmlns:cx7="http://schemas.microsoft.com/office/drawing/2016/5/13/chartex" xmlns:cx8="http://schemas.microsoft.com/office/drawing/2016/5/14/chartex" xmlns:mc="http://schemas.openxmlformats.org/markup-compatibility/2006" xmlns:aink="http://schemas.microsoft.com/office/drawing/2016/ink" xmlns:am3d="http://schemas.microsoft.com/office/drawing/2017/model3d" xmlns:o="urn:schemas-microsoft-com:office:office" xmlns:r="http://schemas.openxmlformats.org/officeDocument/2006/relationships" xmlns:m="http://schemas.openxmlformats.org/officeDocument/2006/math" xmlns:v="urn:schemas-microsoft-com:vml" xmlns:wp14="http://schemas.microsoft.com/office/word/2010/wordprocessingDrawing" xmlns:wp="http://schemas.openxmlformats.org/drawingml/2006/wordprocessingDrawing" xmlns:w10="urn:schemas-microsoft-com:office:word" xmlns:w="http://schemas.openxmlformats.org/wordprocessingml/2006/main" xmlns:w14="http://schemas.microsoft.com/office/word/2010/wordml" xmlns:w15="http://schemas.microsoft.com/office/word/2012/wordml" xmlns:w16cid="http://schemas.microsoft.com/office/word/2016/wordml/cid" xmlns:w16se="http://schemas.microsoft.com/office/word/2015/wordml/symex" xmlns:wpg="http://schemas.microsoft.com/office/word/2010/wordprocessingGroup" xmlns:wpi="http://schemas.microsoft.com/office/word/2010/wordprocessingInk" xmlns:wne="http://schemas.microsoft.com/office/word/2006/wordml" xmlns:wps="http://schemas.microsoft.com/office/word/2010/wordprocessingShape" mc:Ignorable="w14 w15 w16se w16cid wp14">
   <w:footnote w:type="separator" w:id="-1">
     <w:p>
       <w:pPr>
@@ -3378,10 +5420,10 @@
 </file>
 
 <file path=word/header1.xml><?xml version="1.0" encoding="utf-8"?>
-<w:hdr xmlns:wpc="http://schemas.microsoft.com/office/word/2010/wordprocessingCanvas" xmlns:mc="http://schemas.openxmlformats.org/markup-compatibility/2006" xmlns:o="urn:schemas-microsoft-com:office:office" xmlns:r="http://schemas.openxmlformats.org/officeDocument/2006/relationships" xmlns:m="http://schemas.openxmlformats.org/officeDocument/2006/math" xmlns:v="urn:schemas-microsoft-com:vml" xmlns:wp14="http://schemas.microsoft.com/office/word/2010/wordprocessingDrawing" xmlns:wp="http://schemas.openxmlformats.org/drawingml/2006/wordprocessingDrawing" xmlns:w10="urn:schemas-microsoft-com:office:word" xmlns:w="http://schemas.openxmlformats.org/wordprocessingml/2006/main" xmlns:w14="http://schemas.microsoft.com/office/word/2010/wordml" xmlns:w15="http://schemas.microsoft.com/office/word/2012/wordml" xmlns:wpg="http://schemas.microsoft.com/office/word/2010/wordprocessingGroup" xmlns:wpi="http://schemas.microsoft.com/office/word/2010/wordprocessingInk" xmlns:wne="http://schemas.microsoft.com/office/word/2006/wordml" xmlns:wps="http://schemas.microsoft.com/office/word/2010/wordprocessingShape" mc:Ignorable="w14 w15 wp14">
+<w:hdr xmlns:wpc="http://schemas.microsoft.com/office/word/2010/wordprocessingCanvas" xmlns:cx="http://schemas.microsoft.com/office/drawing/2014/chartex" xmlns:cx1="http://schemas.microsoft.com/office/drawing/2015/9/8/chartex" xmlns:cx2="http://schemas.microsoft.com/office/drawing/2015/10/21/chartex" xmlns:cx3="http://schemas.microsoft.com/office/drawing/2016/5/9/chartex" xmlns:cx4="http://schemas.microsoft.com/office/drawing/2016/5/10/chartex" xmlns:cx5="http://schemas.microsoft.com/office/drawing/2016/5/11/chartex" xmlns:cx6="http://schemas.microsoft.com/office/drawing/2016/5/12/chartex" xmlns:cx7="http://schemas.microsoft.com/office/drawing/2016/5/13/chartex" xmlns:cx8="http://schemas.microsoft.com/office/drawing/2016/5/14/chartex" xmlns:mc="http://schemas.openxmlformats.org/markup-compatibility/2006" xmlns:aink="http://schemas.microsoft.com/office/drawing/2016/ink" xmlns:am3d="http://schemas.microsoft.com/office/drawing/2017/model3d" xmlns:o="urn:schemas-microsoft-com:office:office" xmlns:r="http://schemas.openxmlformats.org/officeDocument/2006/relationships" xmlns:m="http://schemas.openxmlformats.org/officeDocument/2006/math" xmlns:v="urn:schemas-microsoft-com:vml" xmlns:wp14="http://schemas.microsoft.com/office/word/2010/wordprocessingDrawing" xmlns:wp="http://schemas.openxmlformats.org/drawingml/2006/wordprocessingDrawing" xmlns:w10="urn:schemas-microsoft-com:office:word" xmlns:w="http://schemas.openxmlformats.org/wordprocessingml/2006/main" xmlns:w14="http://schemas.microsoft.com/office/word/2010/wordml" xmlns:w15="http://schemas.microsoft.com/office/word/2012/wordml" xmlns:w16cid="http://schemas.microsoft.com/office/word/2016/wordml/cid" xmlns:w16se="http://schemas.microsoft.com/office/word/2015/wordml/symex" xmlns:wpg="http://schemas.microsoft.com/office/word/2010/wordprocessingGroup" xmlns:wpi="http://schemas.microsoft.com/office/word/2010/wordprocessingInk" xmlns:wne="http://schemas.microsoft.com/office/word/2006/wordml" xmlns:wps="http://schemas.microsoft.com/office/word/2010/wordprocessingShape" mc:Ignorable="w14 w15 w16se w16cid wp14">
   <w:p>
     <w:pPr>
-      <w:pStyle w:val="a3"/>
+      <w:pStyle w:val="Header"/>
       <w:tabs>
         <w:tab w:val="clear" w:pos="4153"/>
         <w:tab w:val="clear" w:pos="8306"/>
@@ -3447,23 +5489,13 @@
         </wp:anchor>
       </w:drawing>
     </w:r>
-    <w:proofErr w:type="spellStart"/>
     <w:r>
       <w:rPr>
         <w:rFonts w:ascii="Arial" w:hAnsi="Arial" w:cs="Arial" w:hint="cs"/>
         <w:color w:val="595959" w:themeColor="text1" w:themeTint="A6"/>
         <w:rtl/>
       </w:rPr>
-      <w:t>תיכנות</w:t>
-    </w:r>
-    <w:proofErr w:type="spellEnd"/>
-    <w:r>
-      <w:rPr>
-        <w:rFonts w:ascii="Arial" w:hAnsi="Arial" w:cs="Arial" w:hint="cs"/>
-        <w:color w:val="595959" w:themeColor="text1" w:themeTint="A6"/>
-        <w:rtl/>
-      </w:rPr>
-      <w:t xml:space="preserve"> יישומי בעזרת </w:t>
+      <w:t xml:space="preserve">תיכנות יישומי בעזרת </w:t>
     </w:r>
     <w:r>
       <w:rPr>
@@ -3559,7 +5591,7 @@
   </w:p>
   <w:p>
     <w:pPr>
-      <w:pStyle w:val="a3"/>
+      <w:pStyle w:val="Header"/>
       <w:tabs>
         <w:tab w:val="clear" w:pos="4153"/>
         <w:tab w:val="clear" w:pos="8306"/>
@@ -3576,7 +5608,7 @@
   </w:p>
   <w:p>
     <w:pPr>
-      <w:pStyle w:val="a3"/>
+      <w:pStyle w:val="Header"/>
       <w:tabs>
         <w:tab w:val="clear" w:pos="4153"/>
         <w:tab w:val="clear" w:pos="8306"/>
@@ -3611,29 +5643,7 @@
         <w:color w:val="595959" w:themeColor="text1" w:themeTint="A6"/>
         <w:rtl/>
       </w:rPr>
-      <w:t xml:space="preserve">אופיר אוזן 305638157, עידו </w:t>
-    </w:r>
-    <w:proofErr w:type="spellStart"/>
-    <w:r>
-      <w:rPr>
-        <w:rFonts w:ascii="Arial" w:hAnsi="Arial" w:cs="Arial" w:hint="cs"/>
-        <w:b/>
-        <w:bCs/>
-        <w:color w:val="595959" w:themeColor="text1" w:themeTint="A6"/>
-        <w:rtl/>
-      </w:rPr>
-      <w:t>אולמר</w:t>
-    </w:r>
-    <w:proofErr w:type="spellEnd"/>
-    <w:r>
-      <w:rPr>
-        <w:rFonts w:ascii="Arial" w:hAnsi="Arial" w:cs="Arial" w:hint="cs"/>
-        <w:b/>
-        <w:bCs/>
-        <w:color w:val="595959" w:themeColor="text1" w:themeTint="A6"/>
-        <w:rtl/>
-      </w:rPr>
-      <w:t xml:space="preserve"> </w:t>
+      <w:t xml:space="preserve">אופיר אוזן 305638157, עידו אולמר </w:t>
     </w:r>
     <w:r>
       <w:rPr>
@@ -3650,7 +5660,7 @@
 </file>
 
 <file path=word/numbering.xml><?xml version="1.0" encoding="utf-8"?>
-<w:numbering xmlns:wpc="http://schemas.microsoft.com/office/word/2010/wordprocessingCanvas" xmlns:mc="http://schemas.openxmlformats.org/markup-compatibility/2006" xmlns:o="urn:schemas-microsoft-com:office:office" xmlns:r="http://schemas.openxmlformats.org/officeDocument/2006/relationships" xmlns:m="http://schemas.openxmlformats.org/officeDocument/2006/math" xmlns:v="urn:schemas-microsoft-com:vml" xmlns:wp14="http://schemas.microsoft.com/office/word/2010/wordprocessingDrawing" xmlns:wp="http://schemas.openxmlformats.org/drawingml/2006/wordprocessingDrawing" xmlns:w10="urn:schemas-microsoft-com:office:word" xmlns:w="http://schemas.openxmlformats.org/wordprocessingml/2006/main" xmlns:w14="http://schemas.microsoft.com/office/word/2010/wordml" xmlns:w15="http://schemas.microsoft.com/office/word/2012/wordml" xmlns:wpg="http://schemas.microsoft.com/office/word/2010/wordprocessingGroup" xmlns:wpi="http://schemas.microsoft.com/office/word/2010/wordprocessingInk" xmlns:wne="http://schemas.microsoft.com/office/word/2006/wordml" xmlns:wps="http://schemas.microsoft.com/office/word/2010/wordprocessingShape" mc:Ignorable="w14 w15 wp14">
+<w:numbering xmlns:wpc="http://schemas.microsoft.com/office/word/2010/wordprocessingCanvas" xmlns:cx="http://schemas.microsoft.com/office/drawing/2014/chartex" xmlns:cx1="http://schemas.microsoft.com/office/drawing/2015/9/8/chartex" xmlns:cx2="http://schemas.microsoft.com/office/drawing/2015/10/21/chartex" xmlns:cx3="http://schemas.microsoft.com/office/drawing/2016/5/9/chartex" xmlns:cx4="http://schemas.microsoft.com/office/drawing/2016/5/10/chartex" xmlns:cx5="http://schemas.microsoft.com/office/drawing/2016/5/11/chartex" xmlns:cx6="http://schemas.microsoft.com/office/drawing/2016/5/12/chartex" xmlns:cx7="http://schemas.microsoft.com/office/drawing/2016/5/13/chartex" xmlns:cx8="http://schemas.microsoft.com/office/drawing/2016/5/14/chartex" xmlns:mc="http://schemas.openxmlformats.org/markup-compatibility/2006" xmlns:aink="http://schemas.microsoft.com/office/drawing/2016/ink" xmlns:am3d="http://schemas.microsoft.com/office/drawing/2017/model3d" xmlns:o="urn:schemas-microsoft-com:office:office" xmlns:r="http://schemas.openxmlformats.org/officeDocument/2006/relationships" xmlns:m="http://schemas.openxmlformats.org/officeDocument/2006/math" xmlns:v="urn:schemas-microsoft-com:vml" xmlns:wp14="http://schemas.microsoft.com/office/word/2010/wordprocessingDrawing" xmlns:wp="http://schemas.openxmlformats.org/drawingml/2006/wordprocessingDrawing" xmlns:w10="urn:schemas-microsoft-com:office:word" xmlns:w="http://schemas.openxmlformats.org/wordprocessingml/2006/main" xmlns:w14="http://schemas.microsoft.com/office/word/2010/wordml" xmlns:w15="http://schemas.microsoft.com/office/word/2012/wordml" xmlns:w16cid="http://schemas.microsoft.com/office/word/2016/wordml/cid" xmlns:w16se="http://schemas.microsoft.com/office/word/2015/wordml/symex" xmlns:wpg="http://schemas.microsoft.com/office/word/2010/wordprocessingGroup" xmlns:wpi="http://schemas.microsoft.com/office/word/2010/wordprocessingInk" xmlns:wne="http://schemas.microsoft.com/office/word/2006/wordml" xmlns:wps="http://schemas.microsoft.com/office/word/2010/wordprocessingShape" mc:Ignorable="w14 w15 w16se w16cid wp14">
   <w:abstractNum w:abstractNumId="0" w15:restartNumberingAfterBreak="0">
     <w:nsid w:val="071E4B1C"/>
     <w:multiLevelType w:val="hybridMultilevel"/>
@@ -5021,7 +7031,7 @@
 </file>
 
 <file path=word/styles.xml><?xml version="1.0" encoding="utf-8"?>
-<w:styles xmlns:mc="http://schemas.openxmlformats.org/markup-compatibility/2006" xmlns:r="http://schemas.openxmlformats.org/officeDocument/2006/relationships" xmlns:w="http://schemas.openxmlformats.org/wordprocessingml/2006/main" xmlns:w14="http://schemas.microsoft.com/office/word/2010/wordml" xmlns:w15="http://schemas.microsoft.com/office/word/2012/wordml" mc:Ignorable="w14 w15">
+<w:styles xmlns:mc="http://schemas.openxmlformats.org/markup-compatibility/2006" xmlns:r="http://schemas.openxmlformats.org/officeDocument/2006/relationships" xmlns:w="http://schemas.openxmlformats.org/wordprocessingml/2006/main" xmlns:w14="http://schemas.microsoft.com/office/word/2010/wordml" xmlns:w15="http://schemas.microsoft.com/office/word/2012/wordml" xmlns:w16cid="http://schemas.microsoft.com/office/word/2016/wordml/cid" xmlns:w16se="http://schemas.microsoft.com/office/word/2015/wordml/symex" mc:Ignorable="w14 w15 w16se w16cid">
   <w:docDefaults>
     <w:rPrDefault>
       <w:rPr>
@@ -5037,7 +7047,7 @@
       </w:pPr>
     </w:pPrDefault>
   </w:docDefaults>
-  <w:latentStyles w:defLockedState="0" w:defUIPriority="99" w:defSemiHidden="0" w:defUnhideWhenUsed="0" w:defQFormat="0" w:count="371">
+  <w:latentStyles w:defLockedState="0" w:defUIPriority="99" w:defSemiHidden="0" w:defUnhideWhenUsed="0" w:defQFormat="0" w:count="376">
     <w:lsdException w:name="Normal" w:uiPriority="0" w:qFormat="1"/>
     <w:lsdException w:name="heading 1" w:uiPriority="0" w:qFormat="1"/>
     <w:lsdException w:name="heading 2" w:semiHidden="1" w:uiPriority="0" w:unhideWhenUsed="1" w:qFormat="1"/>
@@ -5143,7 +7153,6 @@
     <w:lsdException w:name="HTML Sample" w:semiHidden="1" w:unhideWhenUsed="1"/>
     <w:lsdException w:name="HTML Typewriter" w:semiHidden="1" w:unhideWhenUsed="1"/>
     <w:lsdException w:name="HTML Variable" w:semiHidden="1" w:unhideWhenUsed="1"/>
-    <w:lsdException w:name="Normal Table" w:semiHidden="1" w:unhideWhenUsed="1"/>
     <w:lsdException w:name="annotation subject" w:semiHidden="1" w:unhideWhenUsed="1"/>
     <w:lsdException w:name="No List" w:semiHidden="1" w:unhideWhenUsed="1"/>
     <w:lsdException w:name="Outline List 1" w:semiHidden="1" w:unhideWhenUsed="1"/>
@@ -5186,11 +7195,8 @@
     <w:lsdException w:name="Table Contemporary" w:semiHidden="1" w:unhideWhenUsed="1"/>
     <w:lsdException w:name="Table Elegant" w:semiHidden="1" w:unhideWhenUsed="1"/>
     <w:lsdException w:name="Table Professional" w:semiHidden="1" w:unhideWhenUsed="1"/>
-    <w:lsdException w:name="Table Subtle 1" w:semiHidden="1" w:unhideWhenUsed="1"/>
     <w:lsdException w:name="Table Subtle 2" w:semiHidden="1" w:unhideWhenUsed="1"/>
     <w:lsdException w:name="Table Web 1" w:semiHidden="1" w:unhideWhenUsed="1"/>
-    <w:lsdException w:name="Table Web 2" w:semiHidden="1" w:unhideWhenUsed="1"/>
-    <w:lsdException w:name="Table Web 3" w:semiHidden="1" w:unhideWhenUsed="1"/>
     <w:lsdException w:name="Balloon Text" w:semiHidden="1" w:unhideWhenUsed="1"/>
     <w:lsdException w:name="Table Grid" w:uiPriority="59"/>
     <w:lsdException w:name="Table Theme" w:semiHidden="1" w:unhideWhenUsed="1"/>
@@ -5409,8 +7415,13 @@
     <w:lsdException w:name="List Table 5 Dark Accent 6" w:uiPriority="50"/>
     <w:lsdException w:name="List Table 6 Colorful Accent 6" w:uiPriority="51"/>
     <w:lsdException w:name="List Table 7 Colorful Accent 6" w:uiPriority="52"/>
+    <w:lsdException w:name="Mention" w:semiHidden="1" w:unhideWhenUsed="1"/>
+    <w:lsdException w:name="Smart Hyperlink" w:semiHidden="1" w:unhideWhenUsed="1"/>
+    <w:lsdException w:name="Hashtag" w:semiHidden="1" w:unhideWhenUsed="1"/>
+    <w:lsdException w:name="Unresolved Mention" w:semiHidden="1" w:unhideWhenUsed="1"/>
+    <w:lsdException w:name="Smart Link" w:semiHidden="1" w:unhideWhenUsed="1"/>
   </w:latentStyles>
-  <w:style w:type="paragraph" w:default="1" w:styleId="a">
+  <w:style w:type="paragraph" w:default="1" w:styleId="Normal">
     <w:name w:val="Normal"/>
     <w:aliases w:val="01 - רגיל"/>
     <w:qFormat/>
@@ -5420,11 +7431,11 @@
       <w:spacing w:after="120"/>
     </w:pPr>
   </w:style>
-  <w:style w:type="paragraph" w:styleId="1">
+  <w:style w:type="paragraph" w:styleId="Heading1">
     <w:name w:val="heading 1"/>
-    <w:basedOn w:val="a"/>
-    <w:next w:val="a"/>
-    <w:link w:val="10"/>
+    <w:basedOn w:val="Normal"/>
+    <w:next w:val="Normal"/>
+    <w:link w:val="Heading1Char"/>
     <w:qFormat/>
     <w:rsid w:val="008A6109"/>
     <w:pPr>
@@ -5439,12 +7450,12 @@
       <w:szCs w:val="66"/>
     </w:rPr>
   </w:style>
-  <w:style w:type="paragraph" w:styleId="2">
+  <w:style w:type="paragraph" w:styleId="Heading2">
     <w:name w:val="heading 2"/>
     <w:aliases w:val="02 - כותרת 2"/>
-    <w:basedOn w:val="a"/>
-    <w:next w:val="a"/>
-    <w:link w:val="20"/>
+    <w:basedOn w:val="Normal"/>
+    <w:next w:val="Normal"/>
+    <w:link w:val="Heading2Char"/>
     <w:unhideWhenUsed/>
     <w:qFormat/>
     <w:rsid w:val="00C80094"/>
@@ -5463,12 +7474,12 @@
       <w:szCs w:val="36"/>
     </w:rPr>
   </w:style>
-  <w:style w:type="paragraph" w:styleId="3">
+  <w:style w:type="paragraph" w:styleId="Heading3">
     <w:name w:val="heading 3"/>
     <w:aliases w:val="03 - כותרת 3"/>
-    <w:basedOn w:val="a"/>
-    <w:next w:val="a"/>
-    <w:link w:val="30"/>
+    <w:basedOn w:val="Normal"/>
+    <w:next w:val="Normal"/>
+    <w:link w:val="Heading3Char"/>
     <w:unhideWhenUsed/>
     <w:qFormat/>
     <w:rsid w:val="00C80094"/>
@@ -5487,12 +7498,12 @@
       <w:szCs w:val="28"/>
     </w:rPr>
   </w:style>
-  <w:style w:type="paragraph" w:styleId="4">
+  <w:style w:type="paragraph" w:styleId="Heading4">
     <w:name w:val="heading 4"/>
     <w:aliases w:val="04 - כותרת 4"/>
-    <w:basedOn w:val="a"/>
-    <w:next w:val="a"/>
-    <w:link w:val="40"/>
+    <w:basedOn w:val="Normal"/>
+    <w:next w:val="Normal"/>
+    <w:link w:val="Heading4Char"/>
     <w:autoRedefine/>
     <w:unhideWhenUsed/>
     <w:qFormat/>
@@ -5510,12 +7521,12 @@
       <w:color w:val="365F91" w:themeColor="accent1" w:themeShade="BF"/>
     </w:rPr>
   </w:style>
-  <w:style w:type="paragraph" w:styleId="5">
+  <w:style w:type="paragraph" w:styleId="Heading5">
     <w:name w:val="heading 5"/>
     <w:aliases w:val="הערה"/>
-    <w:basedOn w:val="a"/>
-    <w:next w:val="a"/>
-    <w:link w:val="50"/>
+    <w:basedOn w:val="Normal"/>
+    <w:next w:val="Normal"/>
+    <w:link w:val="Heading5Char"/>
     <w:qFormat/>
     <w:rsid w:val="00C538F7"/>
     <w:pPr>
@@ -5526,11 +7537,11 @@
       <w:u w:val="single"/>
     </w:rPr>
   </w:style>
-  <w:style w:type="paragraph" w:styleId="6">
+  <w:style w:type="paragraph" w:styleId="Heading6">
     <w:name w:val="heading 6"/>
-    <w:basedOn w:val="a"/>
-    <w:next w:val="a"/>
-    <w:link w:val="60"/>
+    <w:basedOn w:val="Normal"/>
+    <w:next w:val="Normal"/>
+    <w:link w:val="Heading6Char"/>
     <w:unhideWhenUsed/>
     <w:qFormat/>
     <w:rsid w:val="00990399"/>
@@ -5547,11 +7558,11 @@
       <w:color w:val="243F60" w:themeColor="accent1" w:themeShade="7F"/>
     </w:rPr>
   </w:style>
-  <w:style w:type="paragraph" w:styleId="7">
+  <w:style w:type="paragraph" w:styleId="Heading7">
     <w:name w:val="heading 7"/>
-    <w:basedOn w:val="a"/>
-    <w:next w:val="a"/>
-    <w:link w:val="70"/>
+    <w:basedOn w:val="Normal"/>
+    <w:next w:val="Normal"/>
+    <w:link w:val="Heading7Char"/>
     <w:unhideWhenUsed/>
     <w:qFormat/>
     <w:rsid w:val="00990399"/>
@@ -5568,11 +7579,11 @@
       <w:color w:val="404040" w:themeColor="text1" w:themeTint="BF"/>
     </w:rPr>
   </w:style>
-  <w:style w:type="paragraph" w:styleId="8">
+  <w:style w:type="paragraph" w:styleId="Heading8">
     <w:name w:val="heading 8"/>
-    <w:basedOn w:val="a"/>
-    <w:next w:val="a"/>
-    <w:link w:val="80"/>
+    <w:basedOn w:val="Normal"/>
+    <w:next w:val="Normal"/>
+    <w:link w:val="Heading8Char"/>
     <w:unhideWhenUsed/>
     <w:qFormat/>
     <w:rsid w:val="00990399"/>
@@ -5589,12 +7600,12 @@
       <w:szCs w:val="20"/>
     </w:rPr>
   </w:style>
-  <w:style w:type="paragraph" w:styleId="9">
+  <w:style w:type="paragraph" w:styleId="Heading9">
     <w:name w:val="heading 9"/>
     <w:aliases w:val="דוגמא"/>
-    <w:basedOn w:val="a"/>
-    <w:next w:val="a"/>
-    <w:link w:val="90"/>
+    <w:basedOn w:val="Normal"/>
+    <w:next w:val="Normal"/>
+    <w:link w:val="Heading9Char"/>
     <w:qFormat/>
     <w:rsid w:val="00C538F7"/>
     <w:pPr>
@@ -5602,13 +7613,13 @@
       <w:outlineLvl w:val="8"/>
     </w:pPr>
   </w:style>
-  <w:style w:type="character" w:default="1" w:styleId="a0">
+  <w:style w:type="character" w:default="1" w:styleId="DefaultParagraphFont">
     <w:name w:val="Default Paragraph Font"/>
     <w:uiPriority w:val="1"/>
     <w:semiHidden/>
     <w:unhideWhenUsed/>
   </w:style>
-  <w:style w:type="table" w:default="1" w:styleId="a1">
+  <w:style w:type="table" w:default="1" w:styleId="TableNormal">
     <w:name w:val="Normal Table"/>
     <w:uiPriority w:val="99"/>
     <w:semiHidden/>
@@ -5623,16 +7634,16 @@
       </w:tblCellMar>
     </w:tblPr>
   </w:style>
-  <w:style w:type="numbering" w:default="1" w:styleId="a2">
+  <w:style w:type="numbering" w:default="1" w:styleId="NoList">
     <w:name w:val="No List"/>
     <w:uiPriority w:val="99"/>
     <w:semiHidden/>
     <w:unhideWhenUsed/>
   </w:style>
-  <w:style w:type="character" w:customStyle="1" w:styleId="10">
-    <w:name w:val="כותרת 1 תו"/>
-    <w:basedOn w:val="a0"/>
-    <w:link w:val="1"/>
+  <w:style w:type="character" w:customStyle="1" w:styleId="Heading1Char">
+    <w:name w:val="Heading 1 Char"/>
+    <w:basedOn w:val="DefaultParagraphFont"/>
+    <w:link w:val="Heading1"/>
     <w:rsid w:val="008A6109"/>
     <w:rPr>
       <w:b/>
@@ -5641,11 +7652,11 @@
       <w:szCs w:val="66"/>
     </w:rPr>
   </w:style>
-  <w:style w:type="character" w:customStyle="1" w:styleId="20">
-    <w:name w:val="כותרת 2 תו"/>
-    <w:aliases w:val="02 - כותרת 2 תו"/>
-    <w:basedOn w:val="a0"/>
-    <w:link w:val="2"/>
+  <w:style w:type="character" w:customStyle="1" w:styleId="Heading2Char">
+    <w:name w:val="Heading 2 Char"/>
+    <w:aliases w:val="02 - כותרת 2 Char"/>
+    <w:basedOn w:val="DefaultParagraphFont"/>
+    <w:link w:val="Heading2"/>
     <w:rsid w:val="00C80094"/>
     <w:rPr>
       <w:rFonts w:eastAsiaTheme="majorEastAsia" w:cs="Arial"/>
@@ -5656,11 +7667,11 @@
       <w:szCs w:val="36"/>
     </w:rPr>
   </w:style>
-  <w:style w:type="character" w:customStyle="1" w:styleId="30">
-    <w:name w:val="כותרת 3 תו"/>
-    <w:aliases w:val="03 - כותרת 3 תו"/>
-    <w:basedOn w:val="a0"/>
-    <w:link w:val="3"/>
+  <w:style w:type="character" w:customStyle="1" w:styleId="Heading3Char">
+    <w:name w:val="Heading 3 Char"/>
+    <w:aliases w:val="03 - כותרת 3 Char"/>
+    <w:basedOn w:val="DefaultParagraphFont"/>
+    <w:link w:val="Heading3"/>
     <w:rsid w:val="00C80094"/>
     <w:rPr>
       <w:rFonts w:eastAsiaTheme="majorEastAsia" w:cs="Arial"/>
@@ -5671,11 +7682,11 @@
       <w:szCs w:val="28"/>
     </w:rPr>
   </w:style>
-  <w:style w:type="character" w:customStyle="1" w:styleId="40">
-    <w:name w:val="כותרת 4 תו"/>
-    <w:aliases w:val="04 - כותרת 4 תו"/>
-    <w:basedOn w:val="a0"/>
-    <w:link w:val="4"/>
+  <w:style w:type="character" w:customStyle="1" w:styleId="Heading4Char">
+    <w:name w:val="Heading 4 Char"/>
+    <w:aliases w:val="04 - כותרת 4 Char"/>
+    <w:basedOn w:val="DefaultParagraphFont"/>
+    <w:link w:val="Heading4"/>
     <w:rsid w:val="0024605D"/>
     <w:rPr>
       <w:rFonts w:eastAsiaTheme="majorEastAsia"/>
@@ -5684,20 +7695,20 @@
       <w:color w:val="365F91" w:themeColor="accent1" w:themeShade="BF"/>
     </w:rPr>
   </w:style>
-  <w:style w:type="character" w:customStyle="1" w:styleId="50">
-    <w:name w:val="כותרת 5 תו"/>
-    <w:aliases w:val="הערה תו"/>
-    <w:basedOn w:val="a0"/>
-    <w:link w:val="5"/>
+  <w:style w:type="character" w:customStyle="1" w:styleId="Heading5Char">
+    <w:name w:val="Heading 5 Char"/>
+    <w:aliases w:val="הערה Char"/>
+    <w:basedOn w:val="DefaultParagraphFont"/>
+    <w:link w:val="Heading5"/>
     <w:rsid w:val="00C538F7"/>
     <w:rPr>
       <w:u w:val="single"/>
     </w:rPr>
   </w:style>
-  <w:style w:type="character" w:customStyle="1" w:styleId="60">
-    <w:name w:val="כותרת 6 תו"/>
-    <w:basedOn w:val="a0"/>
-    <w:link w:val="6"/>
+  <w:style w:type="character" w:customStyle="1" w:styleId="Heading6Char">
+    <w:name w:val="Heading 6 Char"/>
+    <w:basedOn w:val="DefaultParagraphFont"/>
+    <w:link w:val="Heading6"/>
     <w:uiPriority w:val="9"/>
     <w:semiHidden/>
     <w:rsid w:val="00990399"/>
@@ -5708,10 +7719,10 @@
       <w:color w:val="243F60" w:themeColor="accent1" w:themeShade="7F"/>
     </w:rPr>
   </w:style>
-  <w:style w:type="character" w:customStyle="1" w:styleId="70">
-    <w:name w:val="כותרת 7 תו"/>
-    <w:basedOn w:val="a0"/>
-    <w:link w:val="7"/>
+  <w:style w:type="character" w:customStyle="1" w:styleId="Heading7Char">
+    <w:name w:val="Heading 7 Char"/>
+    <w:basedOn w:val="DefaultParagraphFont"/>
+    <w:link w:val="Heading7"/>
     <w:uiPriority w:val="9"/>
     <w:semiHidden/>
     <w:rsid w:val="00990399"/>
@@ -5722,10 +7733,10 @@
       <w:color w:val="404040" w:themeColor="text1" w:themeTint="BF"/>
     </w:rPr>
   </w:style>
-  <w:style w:type="character" w:customStyle="1" w:styleId="80">
-    <w:name w:val="כותרת 8 תו"/>
-    <w:basedOn w:val="a0"/>
-    <w:link w:val="8"/>
+  <w:style w:type="character" w:customStyle="1" w:styleId="Heading8Char">
+    <w:name w:val="Heading 8 Char"/>
+    <w:basedOn w:val="DefaultParagraphFont"/>
+    <w:link w:val="Heading8"/>
     <w:uiPriority w:val="9"/>
     <w:semiHidden/>
     <w:rsid w:val="00990399"/>
@@ -5736,17 +7747,17 @@
       <w:szCs w:val="20"/>
     </w:rPr>
   </w:style>
-  <w:style w:type="character" w:customStyle="1" w:styleId="90">
-    <w:name w:val="כותרת 9 תו"/>
-    <w:aliases w:val="דוגמא תו"/>
-    <w:basedOn w:val="a0"/>
-    <w:link w:val="9"/>
+  <w:style w:type="character" w:customStyle="1" w:styleId="Heading9Char">
+    <w:name w:val="Heading 9 Char"/>
+    <w:aliases w:val="דוגמא Char"/>
+    <w:basedOn w:val="DefaultParagraphFont"/>
+    <w:link w:val="Heading9"/>
     <w:rsid w:val="00C538F7"/>
   </w:style>
-  <w:style w:type="paragraph" w:styleId="a3">
+  <w:style w:type="paragraph" w:styleId="Header">
     <w:name w:val="header"/>
-    <w:basedOn w:val="a"/>
-    <w:link w:val="a4"/>
+    <w:basedOn w:val="Normal"/>
+    <w:link w:val="HeaderChar"/>
     <w:unhideWhenUsed/>
     <w:rsid w:val="00D171E7"/>
     <w:pPr>
@@ -5757,18 +7768,18 @@
       <w:spacing w:after="0" w:line="240" w:lineRule="auto"/>
     </w:pPr>
   </w:style>
-  <w:style w:type="character" w:customStyle="1" w:styleId="a4">
-    <w:name w:val="כותרת עליונה תו"/>
-    <w:basedOn w:val="a0"/>
-    <w:link w:val="a3"/>
+  <w:style w:type="character" w:customStyle="1" w:styleId="HeaderChar">
+    <w:name w:val="Header Char"/>
+    <w:basedOn w:val="DefaultParagraphFont"/>
+    <w:link w:val="Header"/>
     <w:uiPriority w:val="99"/>
     <w:semiHidden/>
     <w:rsid w:val="00D171E7"/>
   </w:style>
-  <w:style w:type="paragraph" w:styleId="a5">
+  <w:style w:type="paragraph" w:styleId="Footer">
     <w:name w:val="footer"/>
-    <w:basedOn w:val="a"/>
-    <w:link w:val="a6"/>
+    <w:basedOn w:val="Normal"/>
+    <w:link w:val="FooterChar"/>
     <w:uiPriority w:val="99"/>
     <w:unhideWhenUsed/>
     <w:rsid w:val="00D171E7"/>
@@ -5780,17 +7791,17 @@
       <w:spacing w:after="0" w:line="240" w:lineRule="auto"/>
     </w:pPr>
   </w:style>
-  <w:style w:type="character" w:customStyle="1" w:styleId="a6">
-    <w:name w:val="כותרת תחתונה תו"/>
-    <w:basedOn w:val="a0"/>
-    <w:link w:val="a5"/>
+  <w:style w:type="character" w:customStyle="1" w:styleId="FooterChar">
+    <w:name w:val="Footer Char"/>
+    <w:basedOn w:val="DefaultParagraphFont"/>
+    <w:link w:val="Footer"/>
     <w:uiPriority w:val="99"/>
     <w:rsid w:val="00D171E7"/>
   </w:style>
-  <w:style w:type="paragraph" w:styleId="a7">
+  <w:style w:type="paragraph" w:styleId="BalloonText">
     <w:name w:val="Balloon Text"/>
-    <w:basedOn w:val="a"/>
-    <w:link w:val="a8"/>
+    <w:basedOn w:val="Normal"/>
+    <w:link w:val="BalloonTextChar"/>
     <w:uiPriority w:val="99"/>
     <w:semiHidden/>
     <w:unhideWhenUsed/>
@@ -5804,10 +7815,10 @@
       <w:szCs w:val="16"/>
     </w:rPr>
   </w:style>
-  <w:style w:type="character" w:customStyle="1" w:styleId="a8">
-    <w:name w:val="טקסט בלונים תו"/>
-    <w:basedOn w:val="a0"/>
-    <w:link w:val="a7"/>
+  <w:style w:type="character" w:customStyle="1" w:styleId="BalloonTextChar">
+    <w:name w:val="Balloon Text Char"/>
+    <w:basedOn w:val="DefaultParagraphFont"/>
+    <w:link w:val="BalloonText"/>
     <w:uiPriority w:val="99"/>
     <w:semiHidden/>
     <w:rsid w:val="00D171E7"/>
@@ -5819,16 +7830,16 @@
   </w:style>
   <w:style w:type="character" w:styleId="Hyperlink">
     <w:name w:val="Hyperlink"/>
-    <w:basedOn w:val="a0"/>
+    <w:basedOn w:val="DefaultParagraphFont"/>
     <w:rsid w:val="00310ED9"/>
     <w:rPr>
       <w:color w:val="0000FF"/>
       <w:u w:val="single"/>
     </w:rPr>
   </w:style>
-  <w:style w:type="character" w:styleId="a9">
+  <w:style w:type="character" w:styleId="CommentReference">
     <w:name w:val="annotation reference"/>
-    <w:basedOn w:val="a0"/>
+    <w:basedOn w:val="DefaultParagraphFont"/>
     <w:semiHidden/>
     <w:rsid w:val="00310ED9"/>
     <w:rPr>
@@ -5836,10 +7847,10 @@
       <w:szCs w:val="16"/>
     </w:rPr>
   </w:style>
-  <w:style w:type="paragraph" w:styleId="aa">
+  <w:style w:type="paragraph" w:styleId="CommentText">
     <w:name w:val="annotation text"/>
-    <w:basedOn w:val="a"/>
-    <w:link w:val="ab"/>
+    <w:basedOn w:val="Normal"/>
+    <w:link w:val="CommentTextChar"/>
     <w:semiHidden/>
     <w:rsid w:val="00310ED9"/>
     <w:pPr>
@@ -5852,10 +7863,10 @@
       <w:lang w:eastAsia="he-IL"/>
     </w:rPr>
   </w:style>
-  <w:style w:type="character" w:customStyle="1" w:styleId="ab">
-    <w:name w:val="טקסט הערה תו"/>
-    <w:basedOn w:val="a0"/>
-    <w:link w:val="aa"/>
+  <w:style w:type="character" w:customStyle="1" w:styleId="CommentTextChar">
+    <w:name w:val="Comment Text Char"/>
+    <w:basedOn w:val="DefaultParagraphFont"/>
+    <w:link w:val="CommentText"/>
     <w:semiHidden/>
     <w:rsid w:val="00310ED9"/>
     <w:rPr>
@@ -5865,10 +7876,10 @@
       <w:lang w:eastAsia="he-IL"/>
     </w:rPr>
   </w:style>
-  <w:style w:type="paragraph" w:styleId="ac">
+  <w:style w:type="paragraph" w:styleId="Caption">
     <w:name w:val="caption"/>
-    <w:basedOn w:val="a"/>
-    <w:next w:val="a"/>
+    <w:basedOn w:val="Normal"/>
+    <w:next w:val="Normal"/>
     <w:uiPriority w:val="35"/>
     <w:unhideWhenUsed/>
     <w:qFormat/>
@@ -5884,9 +7895,9 @@
       <w:szCs w:val="18"/>
     </w:rPr>
   </w:style>
-  <w:style w:type="paragraph" w:styleId="ad">
+  <w:style w:type="paragraph" w:styleId="NoSpacing">
     <w:name w:val="No Spacing"/>
-    <w:link w:val="ae"/>
+    <w:link w:val="NoSpacingChar"/>
     <w:uiPriority w:val="1"/>
     <w:qFormat/>
     <w:rsid w:val="00393BDD"/>
@@ -5898,19 +7909,19 @@
       <w:rFonts w:eastAsiaTheme="minorEastAsia"/>
     </w:rPr>
   </w:style>
-  <w:style w:type="character" w:customStyle="1" w:styleId="ae">
-    <w:name w:val="ללא מרווח תו"/>
-    <w:basedOn w:val="a0"/>
-    <w:link w:val="ad"/>
+  <w:style w:type="character" w:customStyle="1" w:styleId="NoSpacingChar">
+    <w:name w:val="No Spacing Char"/>
+    <w:basedOn w:val="DefaultParagraphFont"/>
+    <w:link w:val="NoSpacing"/>
     <w:uiPriority w:val="1"/>
     <w:rsid w:val="00393BDD"/>
     <w:rPr>
       <w:rFonts w:eastAsiaTheme="minorEastAsia"/>
     </w:rPr>
   </w:style>
-  <w:style w:type="paragraph" w:styleId="af">
+  <w:style w:type="paragraph" w:styleId="ListParagraph">
     <w:name w:val="List Paragraph"/>
-    <w:basedOn w:val="a"/>
+    <w:basedOn w:val="Normal"/>
     <w:uiPriority w:val="34"/>
     <w:qFormat/>
     <w:rsid w:val="002E15D1"/>
@@ -5919,14 +7930,14 @@
       <w:contextualSpacing/>
     </w:pPr>
   </w:style>
-  <w:style w:type="character" w:styleId="af0">
+  <w:style w:type="character" w:styleId="PageNumber">
     <w:name w:val="page number"/>
-    <w:basedOn w:val="a0"/>
+    <w:basedOn w:val="DefaultParagraphFont"/>
     <w:rsid w:val="008A6109"/>
   </w:style>
   <w:style w:type="paragraph" w:customStyle="1" w:styleId="Code">
     <w:name w:val="Code"/>
-    <w:basedOn w:val="a"/>
+    <w:basedOn w:val="Normal"/>
     <w:rsid w:val="008A6109"/>
     <w:pPr>
       <w:pBdr>
@@ -5955,8 +7966,8 @@
   </w:style>
   <w:style w:type="paragraph" w:styleId="TOC1">
     <w:name w:val="toc 1"/>
-    <w:basedOn w:val="a"/>
-    <w:next w:val="a"/>
+    <w:basedOn w:val="Normal"/>
+    <w:next w:val="Normal"/>
     <w:autoRedefine/>
     <w:uiPriority w:val="39"/>
     <w:rsid w:val="00D317AA"/>
@@ -5977,8 +7988,8 @@
   </w:style>
   <w:style w:type="paragraph" w:styleId="TOC2">
     <w:name w:val="toc 2"/>
-    <w:basedOn w:val="a"/>
-    <w:next w:val="a"/>
+    <w:basedOn w:val="Normal"/>
+    <w:next w:val="Normal"/>
     <w:autoRedefine/>
     <w:uiPriority w:val="39"/>
     <w:rsid w:val="00174A92"/>
@@ -5995,8 +8006,8 @@
   </w:style>
   <w:style w:type="paragraph" w:styleId="TOC3">
     <w:name w:val="toc 3"/>
-    <w:basedOn w:val="a"/>
-    <w:next w:val="a"/>
+    <w:basedOn w:val="Normal"/>
+    <w:next w:val="Normal"/>
     <w:autoRedefine/>
     <w:uiPriority w:val="39"/>
     <w:rsid w:val="00174A92"/>
@@ -6011,10 +8022,10 @@
       <w:lang w:eastAsia="he-IL"/>
     </w:rPr>
   </w:style>
-  <w:style w:type="paragraph" w:styleId="af1">
+  <w:style w:type="paragraph" w:styleId="BodyText">
     <w:name w:val="Body Text"/>
-    <w:basedOn w:val="a"/>
-    <w:link w:val="af2"/>
+    <w:basedOn w:val="Normal"/>
+    <w:link w:val="BodyTextChar"/>
     <w:rsid w:val="008A6109"/>
     <w:pPr>
       <w:bidi w:val="0"/>
@@ -6026,10 +8037,10 @@
       <w:szCs w:val="20"/>
     </w:rPr>
   </w:style>
-  <w:style w:type="character" w:customStyle="1" w:styleId="af2">
-    <w:name w:val="גוף טקסט תו"/>
-    <w:basedOn w:val="a0"/>
-    <w:link w:val="af1"/>
+  <w:style w:type="character" w:customStyle="1" w:styleId="BodyTextChar">
+    <w:name w:val="Body Text Char"/>
+    <w:basedOn w:val="DefaultParagraphFont"/>
+    <w:link w:val="BodyText"/>
     <w:rsid w:val="008A6109"/>
     <w:rPr>
       <w:rFonts w:ascii="Courier New" w:eastAsia="Times New Roman" w:hAnsi="Courier New" w:cs="Courier New"/>
@@ -6037,10 +8048,10 @@
       <w:szCs w:val="20"/>
     </w:rPr>
   </w:style>
-  <w:style w:type="paragraph" w:styleId="21">
+  <w:style w:type="paragraph" w:styleId="BodyText2">
     <w:name w:val="Body Text 2"/>
-    <w:basedOn w:val="a"/>
-    <w:link w:val="22"/>
+    <w:basedOn w:val="Normal"/>
+    <w:link w:val="BodyText2Char"/>
     <w:rsid w:val="008A6109"/>
     <w:pPr>
       <w:bidi w:val="0"/>
@@ -6050,10 +8061,10 @@
       <w:rFonts w:ascii="Courier New" w:eastAsia="Times New Roman" w:hAnsi="Courier New" w:cs="Courier New"/>
     </w:rPr>
   </w:style>
-  <w:style w:type="character" w:customStyle="1" w:styleId="22">
-    <w:name w:val="גוף טקסט 2 תו"/>
-    <w:basedOn w:val="a0"/>
-    <w:link w:val="21"/>
+  <w:style w:type="character" w:customStyle="1" w:styleId="BodyText2Char">
+    <w:name w:val="Body Text 2 Char"/>
+    <w:basedOn w:val="DefaultParagraphFont"/>
+    <w:link w:val="BodyText2"/>
     <w:rsid w:val="008A6109"/>
     <w:rPr>
       <w:rFonts w:ascii="Courier New" w:eastAsia="Times New Roman" w:hAnsi="Courier New" w:cs="Courier New"/>
@@ -6061,8 +8072,8 @@
   </w:style>
   <w:style w:type="paragraph" w:styleId="TOC4">
     <w:name w:val="toc 4"/>
-    <w:basedOn w:val="a"/>
-    <w:next w:val="a"/>
+    <w:basedOn w:val="Normal"/>
+    <w:next w:val="Normal"/>
     <w:autoRedefine/>
     <w:uiPriority w:val="39"/>
     <w:rsid w:val="008A6109"/>
@@ -6079,8 +8090,8 @@
   </w:style>
   <w:style w:type="paragraph" w:styleId="TOC5">
     <w:name w:val="toc 5"/>
-    <w:basedOn w:val="a"/>
-    <w:next w:val="a"/>
+    <w:basedOn w:val="Normal"/>
+    <w:next w:val="Normal"/>
     <w:autoRedefine/>
     <w:uiPriority w:val="39"/>
     <w:rsid w:val="008A6109"/>
@@ -6097,7 +8108,7 @@
   </w:style>
   <w:style w:type="paragraph" w:styleId="NormalWeb">
     <w:name w:val="Normal (Web)"/>
-    <w:basedOn w:val="a"/>
+    <w:basedOn w:val="Normal"/>
     <w:rsid w:val="008A6109"/>
     <w:pPr>
       <w:bidi w:val="0"/>
@@ -6109,10 +8120,10 @@
       <w:szCs w:val="24"/>
     </w:rPr>
   </w:style>
-  <w:style w:type="paragraph" w:styleId="af3">
+  <w:style w:type="paragraph" w:styleId="DocumentMap">
     <w:name w:val="Document Map"/>
-    <w:basedOn w:val="a"/>
-    <w:link w:val="af4"/>
+    <w:basedOn w:val="Normal"/>
+    <w:link w:val="DocumentMapChar"/>
     <w:uiPriority w:val="99"/>
     <w:semiHidden/>
     <w:unhideWhenUsed/>
@@ -6126,10 +8137,10 @@
       <w:szCs w:val="16"/>
     </w:rPr>
   </w:style>
-  <w:style w:type="character" w:customStyle="1" w:styleId="af4">
-    <w:name w:val="מפת מסמך תו"/>
-    <w:basedOn w:val="a0"/>
-    <w:link w:val="af3"/>
+  <w:style w:type="character" w:customStyle="1" w:styleId="DocumentMapChar">
+    <w:name w:val="Document Map Char"/>
+    <w:basedOn w:val="DefaultParagraphFont"/>
+    <w:link w:val="DocumentMap"/>
     <w:uiPriority w:val="99"/>
     <w:semiHidden/>
     <w:rsid w:val="00192FC8"/>
@@ -6141,8 +8152,8 @@
   </w:style>
   <w:style w:type="paragraph" w:styleId="TOC9">
     <w:name w:val="toc 9"/>
-    <w:basedOn w:val="a"/>
-    <w:next w:val="a"/>
+    <w:basedOn w:val="Normal"/>
+    <w:next w:val="Normal"/>
     <w:autoRedefine/>
     <w:uiPriority w:val="39"/>
     <w:unhideWhenUsed/>
@@ -6152,10 +8163,10 @@
       <w:ind w:left="1760"/>
     </w:pPr>
   </w:style>
-  <w:style w:type="paragraph" w:styleId="HTML">
+  <w:style w:type="paragraph" w:styleId="HTMLPreformatted">
     <w:name w:val="HTML Preformatted"/>
-    <w:basedOn w:val="a"/>
-    <w:link w:val="HTML0"/>
+    <w:basedOn w:val="Normal"/>
+    <w:link w:val="HTMLPreformattedChar"/>
     <w:unhideWhenUsed/>
     <w:rsid w:val="000B2922"/>
     <w:pPr>
@@ -6186,10 +8197,10 @@
       <w:szCs w:val="20"/>
     </w:rPr>
   </w:style>
-  <w:style w:type="character" w:customStyle="1" w:styleId="HTML0">
-    <w:name w:val="HTML מעוצב מראש תו"/>
-    <w:basedOn w:val="a0"/>
-    <w:link w:val="HTML"/>
+  <w:style w:type="character" w:customStyle="1" w:styleId="HTMLPreformattedChar">
+    <w:name w:val="HTML Preformatted Char"/>
+    <w:basedOn w:val="DefaultParagraphFont"/>
+    <w:link w:val="HTMLPreformatted"/>
     <w:uiPriority w:val="99"/>
     <w:semiHidden/>
     <w:rsid w:val="000B2922"/>
@@ -6201,8 +8212,8 @@
   </w:style>
   <w:style w:type="paragraph" w:styleId="TOC6">
     <w:name w:val="toc 6"/>
-    <w:basedOn w:val="a"/>
-    <w:next w:val="a"/>
+    <w:basedOn w:val="Normal"/>
+    <w:next w:val="Normal"/>
     <w:autoRedefine/>
     <w:uiPriority w:val="39"/>
     <w:unhideWhenUsed/>
@@ -6217,8 +8228,8 @@
   </w:style>
   <w:style w:type="paragraph" w:styleId="TOC7">
     <w:name w:val="toc 7"/>
-    <w:basedOn w:val="a"/>
-    <w:next w:val="a"/>
+    <w:basedOn w:val="Normal"/>
+    <w:next w:val="Normal"/>
     <w:autoRedefine/>
     <w:uiPriority w:val="39"/>
     <w:unhideWhenUsed/>
@@ -6233,8 +8244,8 @@
   </w:style>
   <w:style w:type="paragraph" w:styleId="TOC8">
     <w:name w:val="toc 8"/>
-    <w:basedOn w:val="a"/>
-    <w:next w:val="a"/>
+    <w:basedOn w:val="Normal"/>
+    <w:next w:val="Normal"/>
     <w:autoRedefine/>
     <w:uiPriority w:val="39"/>
     <w:unhideWhenUsed/>
@@ -6249,23 +8260,23 @@
   </w:style>
   <w:style w:type="character" w:customStyle="1" w:styleId="toctoggle">
     <w:name w:val="toctoggle"/>
-    <w:basedOn w:val="a0"/>
+    <w:basedOn w:val="DefaultParagraphFont"/>
     <w:rsid w:val="00C80094"/>
   </w:style>
   <w:style w:type="character" w:customStyle="1" w:styleId="tocnumber2">
     <w:name w:val="tocnumber2"/>
-    <w:basedOn w:val="a0"/>
+    <w:basedOn w:val="DefaultParagraphFont"/>
     <w:rsid w:val="00C80094"/>
   </w:style>
   <w:style w:type="character" w:customStyle="1" w:styleId="toctext">
     <w:name w:val="toctext"/>
-    <w:basedOn w:val="a0"/>
+    <w:basedOn w:val="DefaultParagraphFont"/>
     <w:rsid w:val="00C80094"/>
   </w:style>
   <w:style w:type="paragraph" w:customStyle="1" w:styleId="08-">
     <w:name w:val="08 - אופציה למצגת"/>
-    <w:basedOn w:val="a"/>
-    <w:next w:val="a"/>
+    <w:basedOn w:val="Normal"/>
+    <w:next w:val="Normal"/>
     <w:autoRedefine/>
     <w:qFormat/>
     <w:rsid w:val="003D6884"/>
@@ -6277,8 +8288,8 @@
   </w:style>
   <w:style w:type="paragraph" w:customStyle="1" w:styleId="07-">
     <w:name w:val="07 - טקסט לתמונה"/>
-    <w:basedOn w:val="a"/>
-    <w:next w:val="a"/>
+    <w:basedOn w:val="Normal"/>
+    <w:next w:val="Normal"/>
     <w:qFormat/>
     <w:rsid w:val="003D5B01"/>
     <w:pPr>
@@ -6293,7 +8304,7 @@
   </w:style>
   <w:style w:type="character" w:styleId="FollowedHyperlink">
     <w:name w:val="FollowedHyperlink"/>
-    <w:basedOn w:val="a0"/>
+    <w:basedOn w:val="DefaultParagraphFont"/>
     <w:uiPriority w:val="99"/>
     <w:semiHidden/>
     <w:unhideWhenUsed/>
@@ -6305,7 +8316,7 @@
   </w:style>
   <w:style w:type="paragraph" w:customStyle="1" w:styleId="06-">
     <w:name w:val="06 - תמונה"/>
-    <w:basedOn w:val="a"/>
+    <w:basedOn w:val="Normal"/>
     <w:next w:val="07-"/>
     <w:link w:val="06-0"/>
     <w:qFormat/>
@@ -6320,7 +8331,7 @@
   </w:style>
   <w:style w:type="paragraph" w:customStyle="1" w:styleId="05-">
     <w:name w:val="05 - רגיל לפני תמונה"/>
-    <w:basedOn w:val="a"/>
+    <w:basedOn w:val="Normal"/>
     <w:next w:val="06-"/>
     <w:link w:val="05-0"/>
     <w:qFormat/>
@@ -6331,7 +8342,7 @@
   </w:style>
   <w:style w:type="character" w:customStyle="1" w:styleId="06-0">
     <w:name w:val="06 - תמונה תו"/>
-    <w:basedOn w:val="a0"/>
+    <w:basedOn w:val="DefaultParagraphFont"/>
     <w:link w:val="06-"/>
     <w:rsid w:val="00695A4F"/>
     <w:rPr>
@@ -6340,15 +8351,15 @@
   </w:style>
   <w:style w:type="character" w:customStyle="1" w:styleId="05-0">
     <w:name w:val="05 - רגיל לפני תמונה תו"/>
-    <w:basedOn w:val="a0"/>
+    <w:basedOn w:val="DefaultParagraphFont"/>
     <w:link w:val="05-"/>
     <w:rsid w:val="00695A4F"/>
   </w:style>
-  <w:style w:type="paragraph" w:styleId="af5">
+  <w:style w:type="paragraph" w:styleId="CommentSubject">
     <w:name w:val="annotation subject"/>
-    <w:basedOn w:val="aa"/>
-    <w:next w:val="aa"/>
-    <w:link w:val="af6"/>
+    <w:basedOn w:val="CommentText"/>
+    <w:next w:val="CommentText"/>
+    <w:link w:val="CommentSubjectChar"/>
     <w:uiPriority w:val="99"/>
     <w:semiHidden/>
     <w:unhideWhenUsed/>
@@ -6363,10 +8374,10 @@
       <w:lang w:eastAsia="en-US"/>
     </w:rPr>
   </w:style>
-  <w:style w:type="character" w:customStyle="1" w:styleId="af6">
-    <w:name w:val="נושא הערה תו"/>
-    <w:basedOn w:val="ab"/>
-    <w:link w:val="af5"/>
+  <w:style w:type="character" w:customStyle="1" w:styleId="CommentSubjectChar">
+    <w:name w:val="Comment Subject Char"/>
+    <w:basedOn w:val="CommentTextChar"/>
+    <w:link w:val="CommentSubject"/>
     <w:uiPriority w:val="99"/>
     <w:semiHidden/>
     <w:rsid w:val="001D7398"/>
@@ -6379,9 +8390,9 @@
       <w:lang w:eastAsia="he-IL"/>
     </w:rPr>
   </w:style>
-  <w:style w:type="table" w:styleId="af7">
+  <w:style w:type="table" w:styleId="TableGrid">
     <w:name w:val="Table Grid"/>
-    <w:basedOn w:val="a1"/>
+    <w:basedOn w:val="TableNormal"/>
     <w:uiPriority w:val="59"/>
     <w:rsid w:val="00DB250D"/>
     <w:pPr>
@@ -6708,7 +8719,7 @@
 </file>
 
 <file path=customXml/itemProps2.xml><?xml version="1.0" encoding="utf-8"?>
-<ds:datastoreItem xmlns:ds="http://schemas.openxmlformats.org/officeDocument/2006/customXml" ds:itemID="{009E2D08-6ACF-43D9-B053-F3F6175D59C2}">
+<ds:datastoreItem xmlns:ds="http://schemas.openxmlformats.org/officeDocument/2006/customXml" ds:itemID="{2DCC53CA-406C-44B4-B89C-3BCD87CFEFED}">
   <ds:schemaRefs>
     <ds:schemaRef ds:uri="http://schemas.openxmlformats.org/officeDocument/2006/bibliography"/>
   </ds:schemaRefs>

</xml_diff>